<commit_message>
object and memory in Java
object and memory in Java
</commit_message>
<xml_diff>
--- a/docs/CoreJava.docx
+++ b/docs/CoreJava.docx
@@ -381,14 +381,7 @@
       </w:pPr>
       <w:r>
         <w:tab/>
-      </w:r>
-      <w:proofErr w:type="spellStart"/>
-      <w:r>
-        <w:t>MySql</w:t>
-      </w:r>
-      <w:proofErr w:type="spellEnd"/>
-      <w:r>
-        <w:t xml:space="preserve"> Database</w:t>
+        <w:t>MySql Database</w:t>
       </w:r>
     </w:p>
     <w:p>
@@ -676,15 +669,7 @@
         </w:numPr>
       </w:pPr>
       <w:r>
-        <w:t>You can verify the installation file into C:\Program File\java\&lt;</w:t>
-      </w:r>
-      <w:proofErr w:type="spellStart"/>
-      <w:r>
-        <w:t>jdk</w:t>
-      </w:r>
-      <w:proofErr w:type="spellEnd"/>
-      <w:r>
-        <w:t>-version-folder&gt;</w:t>
+        <w:t>You can verify the installation file into C:\Program File\java\&lt;jdk-version-folder&gt;</w:t>
       </w:r>
     </w:p>
     <w:p>
@@ -1180,7 +1165,6 @@
           <w:numId w:val="1"/>
         </w:numPr>
       </w:pPr>
-      <w:proofErr w:type="spellStart"/>
       <w:r>
         <w:rPr>
           <w:b/>
@@ -1188,7 +1172,6 @@
         </w:rPr>
         <w:t>javac</w:t>
       </w:r>
-      <w:proofErr w:type="spellEnd"/>
     </w:p>
     <w:p>
       <w:pPr>
@@ -1686,23 +1669,7 @@
           <w:b/>
           <w:bCs/>
         </w:rPr>
-        <w:t>public class &lt;</w:t>
-      </w:r>
-      <w:proofErr w:type="spellStart"/>
-      <w:r>
-        <w:rPr>
-          <w:b/>
-          <w:bCs/>
-        </w:rPr>
-        <w:t>className</w:t>
-      </w:r>
-      <w:proofErr w:type="spellEnd"/>
-      <w:r>
-        <w:rPr>
-          <w:b/>
-          <w:bCs/>
-        </w:rPr>
-        <w:t>&gt;</w:t>
+        <w:t>public class &lt;className&gt;</w:t>
       </w:r>
     </w:p>
     <w:p>
@@ -1823,39 +1790,7 @@
           <w:b/>
           <w:bCs/>
         </w:rPr>
-        <w:t xml:space="preserve">public static void </w:t>
-      </w:r>
-      <w:proofErr w:type="gramStart"/>
-      <w:r>
-        <w:rPr>
-          <w:b/>
-          <w:bCs/>
-        </w:rPr>
-        <w:t>main(</w:t>
-      </w:r>
-      <w:proofErr w:type="gramEnd"/>
-      <w:r>
-        <w:rPr>
-          <w:b/>
-          <w:bCs/>
-        </w:rPr>
-        <w:t xml:space="preserve">String </w:t>
-      </w:r>
-      <w:proofErr w:type="spellStart"/>
-      <w:r>
-        <w:rPr>
-          <w:b/>
-          <w:bCs/>
-        </w:rPr>
-        <w:t>args</w:t>
-      </w:r>
-      <w:proofErr w:type="spellEnd"/>
-      <w:r>
-        <w:rPr>
-          <w:b/>
-          <w:bCs/>
-        </w:rPr>
-        <w:t>[])</w:t>
+        <w:t>public static void main(String args[])</w:t>
       </w:r>
     </w:p>
     <w:p>
@@ -1922,13 +1857,8 @@
           <w:numId w:val="5"/>
         </w:numPr>
       </w:pPr>
-      <w:proofErr w:type="gramStart"/>
-      <w:r>
-        <w:t>These statement</w:t>
-      </w:r>
-      <w:proofErr w:type="gramEnd"/>
-      <w:r>
-        <w:t xml:space="preserve"> executes and produce an output</w:t>
+      <w:r>
+        <w:t>These statement executes and produce an output</w:t>
       </w:r>
     </w:p>
     <w:p>
@@ -1940,15 +1870,7 @@
         </w:numPr>
       </w:pPr>
       <w:r>
-        <w:t xml:space="preserve">To print the </w:t>
-      </w:r>
-      <w:proofErr w:type="gramStart"/>
-      <w:r>
-        <w:t>output</w:t>
-      </w:r>
-      <w:proofErr w:type="gramEnd"/>
-      <w:r>
-        <w:t xml:space="preserve"> you can use following line of code</w:t>
+        <w:t>To print the output you can use following line of code</w:t>
       </w:r>
     </w:p>
     <w:p>
@@ -1960,21 +1882,12 @@
           <w:bCs/>
         </w:rPr>
       </w:pPr>
-      <w:proofErr w:type="spellStart"/>
-      <w:r>
-        <w:rPr>
-          <w:b/>
-          <w:bCs/>
-        </w:rPr>
-        <w:t>System.out.println</w:t>
-      </w:r>
-      <w:proofErr w:type="spellEnd"/>
-      <w:r>
-        <w:rPr>
-          <w:b/>
-          <w:bCs/>
-        </w:rPr>
-        <w:t>(“Message”);</w:t>
+      <w:r>
+        <w:rPr>
+          <w:b/>
+          <w:bCs/>
+        </w:rPr>
+        <w:t>System.out.println(“Message”);</w:t>
       </w:r>
     </w:p>
     <w:p>
@@ -2156,21 +2069,12 @@
           <w:bCs/>
         </w:rPr>
       </w:pPr>
-      <w:proofErr w:type="spellStart"/>
-      <w:r>
-        <w:rPr>
-          <w:b/>
-          <w:bCs/>
-        </w:rPr>
-        <w:t>javac</w:t>
-      </w:r>
-      <w:proofErr w:type="spellEnd"/>
-      <w:r>
-        <w:rPr>
-          <w:b/>
-          <w:bCs/>
-        </w:rPr>
-        <w:t xml:space="preserve"> &lt;filename with extension&gt;</w:t>
+      <w:r>
+        <w:rPr>
+          <w:b/>
+          <w:bCs/>
+        </w:rPr>
+        <w:t>javac &lt;filename with extension&gt;</w:t>
       </w:r>
     </w:p>
     <w:p>
@@ -2192,15 +2096,7 @@
         <w:t>n</w:t>
       </w:r>
       <w:r>
-        <w:t xml:space="preserve"> outcome of the </w:t>
-      </w:r>
-      <w:proofErr w:type="gramStart"/>
-      <w:r>
-        <w:t>compilation</w:t>
-      </w:r>
-      <w:proofErr w:type="gramEnd"/>
-      <w:r>
-        <w:t xml:space="preserve"> you will get a .class file.</w:t>
+        <w:t xml:space="preserve"> outcome of the compilation you will get a .class file.</w:t>
       </w:r>
     </w:p>
     <w:p>
@@ -2249,23 +2145,7 @@
           <w:b/>
           <w:bCs/>
         </w:rPr>
-        <w:t>java &lt;</w:t>
-      </w:r>
-      <w:proofErr w:type="spellStart"/>
-      <w:r>
-        <w:rPr>
-          <w:b/>
-          <w:bCs/>
-        </w:rPr>
-        <w:t>ClassName</w:t>
-      </w:r>
-      <w:proofErr w:type="spellEnd"/>
-      <w:r>
-        <w:rPr>
-          <w:b/>
-          <w:bCs/>
-        </w:rPr>
-        <w:t>&gt;</w:t>
+        <w:t>java &lt;ClassName&gt;</w:t>
       </w:r>
     </w:p>
     <w:p>
@@ -2367,15 +2247,7 @@
         </w:numPr>
       </w:pPr>
       <w:r>
-        <w:t xml:space="preserve">You can create multiple java classes in a file but, only one class must be public and your java file name must be </w:t>
-      </w:r>
-      <w:proofErr w:type="gramStart"/>
-      <w:r>
-        <w:t>save</w:t>
-      </w:r>
-      <w:proofErr w:type="gramEnd"/>
-      <w:r>
-        <w:t xml:space="preserve"> as a public class name.</w:t>
+        <w:t>You can create multiple java classes in a file but, only one class must be public and your java file name must be save as a public class name.</w:t>
       </w:r>
     </w:p>
     <w:p>
@@ -2550,15 +2422,7 @@
         </w:numPr>
       </w:pPr>
       <w:r>
-        <w:t xml:space="preserve">There </w:t>
-      </w:r>
-      <w:proofErr w:type="gramStart"/>
-      <w:r>
-        <w:t>are</w:t>
-      </w:r>
-      <w:proofErr w:type="gramEnd"/>
-      <w:r>
-        <w:t xml:space="preserve"> total 52 words are serve by java.</w:t>
+        <w:t>There are total 52 words are serve by java.</w:t>
       </w:r>
     </w:p>
     <w:p>
@@ -2570,15 +2434,7 @@
         </w:numPr>
       </w:pPr>
       <w:r>
-        <w:t xml:space="preserve">All keyword </w:t>
-      </w:r>
-      <w:proofErr w:type="gramStart"/>
-      <w:r>
-        <w:t>are</w:t>
-      </w:r>
-      <w:proofErr w:type="gramEnd"/>
-      <w:r>
-        <w:t xml:space="preserve"> in small case only.</w:t>
+        <w:t>All keyword are in small case only.</w:t>
       </w:r>
     </w:p>
     <w:p>
@@ -2599,15 +2455,7 @@
         <w:ind w:left="720"/>
       </w:pPr>
       <w:r>
-        <w:t xml:space="preserve">public, class, static void, if, else, do, for, int, byte, short, long, char, float, double, </w:t>
-      </w:r>
-      <w:proofErr w:type="spellStart"/>
-      <w:r>
-        <w:t>boolean</w:t>
-      </w:r>
-      <w:proofErr w:type="spellEnd"/>
-      <w:r>
-        <w:t>, case, break, continue etc.</w:t>
+        <w:t>public, class, static void, if, else, do, for, int, byte, short, long, char, float, double, boolean, case, break, continue etc.</w:t>
       </w:r>
     </w:p>
     <w:p>
@@ -2643,15 +2491,7 @@
         </w:rPr>
       </w:pPr>
       <w:r>
-        <w:t xml:space="preserve">The words which are used by the developer, these words are </w:t>
-      </w:r>
-      <w:proofErr w:type="spellStart"/>
-      <w:r>
-        <w:t>use</w:t>
-      </w:r>
-      <w:proofErr w:type="spellEnd"/>
-      <w:r>
-        <w:t xml:space="preserve"> to identify the java components.</w:t>
+        <w:t>The words which are used by the developer, these words are use to identify the java components.</w:t>
       </w:r>
     </w:p>
     <w:p>
@@ -2666,15 +2506,7 @@
         </w:rPr>
       </w:pPr>
       <w:r>
-        <w:t xml:space="preserve">The words which are used to create class, method, object, variable name </w:t>
-      </w:r>
-      <w:proofErr w:type="gramStart"/>
-      <w:r>
-        <w:t>are</w:t>
-      </w:r>
-      <w:proofErr w:type="gramEnd"/>
-      <w:r>
-        <w:t xml:space="preserve"> called identifier.</w:t>
+        <w:t>The words which are used to create class, method, object, variable name are called identifier.</w:t>
       </w:r>
     </w:p>
     <w:p>
@@ -2734,15 +2566,7 @@
         </w:rPr>
       </w:pPr>
       <w:r>
-        <w:t xml:space="preserve">Identifier can </w:t>
-      </w:r>
-      <w:proofErr w:type="gramStart"/>
-      <w:r>
-        <w:t>contains</w:t>
-      </w:r>
-      <w:proofErr w:type="gramEnd"/>
-      <w:r>
-        <w:t xml:space="preserve"> alphabets, symbol, number.</w:t>
+        <w:t>Identifier can contains alphabets, symbol, number.</w:t>
       </w:r>
     </w:p>
     <w:p>
@@ -2899,13 +2723,8 @@
       </w:pPr>
       <w:r>
         <w:lastRenderedPageBreak/>
-        <w:t xml:space="preserve">Example: Welcome, System, String, </w:t>
-      </w:r>
-      <w:proofErr w:type="spellStart"/>
-      <w:r>
-        <w:t>EmployeeDetails</w:t>
-      </w:r>
-      <w:proofErr w:type="spellEnd"/>
+        <w:t>Example: Welcome, System, String, EmployeeDetails</w:t>
+      </w:r>
     </w:p>
     <w:p>
       <w:pPr>
@@ -2973,29 +2792,8 @@
         </w:rPr>
       </w:pPr>
       <w:r>
-        <w:t xml:space="preserve">Example: main, </w:t>
-      </w:r>
-      <w:proofErr w:type="spellStart"/>
-      <w:r>
-        <w:t>println</w:t>
-      </w:r>
-      <w:proofErr w:type="spellEnd"/>
-      <w:r>
-        <w:t xml:space="preserve">, </w:t>
-      </w:r>
-      <w:proofErr w:type="spellStart"/>
-      <w:r>
-        <w:t>args</w:t>
-      </w:r>
-      <w:proofErr w:type="spellEnd"/>
-      <w:r>
-        <w:t xml:space="preserve">, out, </w:t>
-      </w:r>
-      <w:proofErr w:type="spellStart"/>
-      <w:r>
-        <w:t>printDetails</w:t>
-      </w:r>
-      <w:proofErr w:type="spellEnd"/>
+        <w:t>Example: main, println, args, out, printDetails</w:t>
+      </w:r>
     </w:p>
     <w:p>
       <w:pPr>
@@ -3091,15 +2889,7 @@
         </w:rPr>
       </w:pPr>
       <w:r>
-        <w:t xml:space="preserve">Literals are the values, mostly string values are also </w:t>
-      </w:r>
-      <w:proofErr w:type="gramStart"/>
-      <w:r>
-        <w:t>consider</w:t>
-      </w:r>
-      <w:proofErr w:type="gramEnd"/>
-      <w:r>
-        <w:t xml:space="preserve"> as a literal.</w:t>
+        <w:t>Literals are the values, mostly string values are also consider as a literal.</w:t>
       </w:r>
     </w:p>
     <w:p>
@@ -3114,15 +2904,7 @@
         </w:rPr>
       </w:pPr>
       <w:r>
-        <w:t xml:space="preserve">The values which is reserve by java is also known are literals. These values are also </w:t>
-      </w:r>
-      <w:proofErr w:type="gramStart"/>
-      <w:r>
-        <w:t>consider</w:t>
-      </w:r>
-      <w:proofErr w:type="gramEnd"/>
-      <w:r>
-        <w:t xml:space="preserve"> as keyword.</w:t>
+        <w:t>The values which is reserve by java is also known are literals. These values are also consider as keyword.</w:t>
       </w:r>
     </w:p>
     <w:p>
@@ -3182,15 +2964,7 @@
         </w:numPr>
       </w:pPr>
       <w:r>
-        <w:t xml:space="preserve">Comments are </w:t>
-      </w:r>
-      <w:proofErr w:type="spellStart"/>
-      <w:r>
-        <w:t>use</w:t>
-      </w:r>
-      <w:proofErr w:type="spellEnd"/>
-      <w:r>
-        <w:t xml:space="preserve"> to add code level documentation, to skip the specific line of code from the execution.</w:t>
+        <w:t>Comments are use to add code level documentation, to skip the specific line of code from the execution.</w:t>
       </w:r>
     </w:p>
     <w:p>
@@ -3464,16 +3238,11 @@
       <w:r>
         <w:t xml:space="preserve">Using Data </w:t>
       </w:r>
-      <w:proofErr w:type="gramStart"/>
       <w:r>
         <w:t>t</w:t>
       </w:r>
       <w:r>
-        <w:t>ype</w:t>
-      </w:r>
-      <w:proofErr w:type="gramEnd"/>
-      <w:r>
-        <w:t xml:space="preserve"> you can store a different type of values in java program.</w:t>
+        <w:t>ype you can store a different type of values in java program.</w:t>
       </w:r>
     </w:p>
     <w:p>
@@ -3835,13 +3604,8 @@
       <w:r>
         <w:t xml:space="preserve">The symbol and the char value must be store inside single quotes </w:t>
       </w:r>
-      <w:proofErr w:type="gramStart"/>
-      <w:r>
-        <w:t>(‘ ’</w:t>
-      </w:r>
-      <w:proofErr w:type="gramEnd"/>
-      <w:r>
-        <w:t>)</w:t>
+      <w:r>
+        <w:t>(‘ ’)</w:t>
       </w:r>
     </w:p>
     <w:p>
@@ -4118,7 +3882,6 @@
           <w:szCs w:val="24"/>
         </w:rPr>
       </w:pPr>
-      <w:proofErr w:type="gramStart"/>
       <w:r>
         <w:t>b</w:t>
       </w:r>
@@ -4126,11 +3889,7 @@
         <w:t xml:space="preserve">yte </w:t>
       </w:r>
       <w:r>
-        <w:t>:</w:t>
-      </w:r>
-      <w:proofErr w:type="gramEnd"/>
-      <w:r>
-        <w:t xml:space="preserve"> </w:t>
+        <w:t xml:space="preserve">: </w:t>
       </w:r>
       <w:r>
         <w:rPr>
@@ -4418,15 +4177,7 @@
         </w:rPr>
       </w:pPr>
       <w:r>
-        <w:t xml:space="preserve">Variables are </w:t>
-      </w:r>
-      <w:proofErr w:type="spellStart"/>
-      <w:r>
-        <w:t>use</w:t>
-      </w:r>
-      <w:proofErr w:type="spellEnd"/>
-      <w:r>
-        <w:t xml:space="preserve"> to store values/data into a program.</w:t>
+        <w:t>Variables are use to store values/data into a program.</w:t>
       </w:r>
       <w:r>
         <w:rPr>
@@ -4446,15 +4197,7 @@
         </w:numPr>
       </w:pPr>
       <w:r>
-        <w:t xml:space="preserve">Variables are </w:t>
-      </w:r>
-      <w:proofErr w:type="spellStart"/>
-      <w:r>
-        <w:t>use</w:t>
-      </w:r>
-      <w:proofErr w:type="spellEnd"/>
-      <w:r>
-        <w:t xml:space="preserve"> to print the values as an output.</w:t>
+        <w:t>Variables are use to print the values as an output.</w:t>
       </w:r>
     </w:p>
     <w:p>
@@ -4478,15 +4221,7 @@
         </w:numPr>
       </w:pPr>
       <w:r>
-        <w:t xml:space="preserve">Variables are </w:t>
-      </w:r>
-      <w:proofErr w:type="spellStart"/>
-      <w:r>
-        <w:t>use</w:t>
-      </w:r>
-      <w:proofErr w:type="spellEnd"/>
-      <w:r>
-        <w:t xml:space="preserve"> to assign value to another variable</w:t>
+        <w:t>Variables are use to assign value to another variable</w:t>
       </w:r>
     </w:p>
     <w:p>
@@ -4516,37 +4251,12 @@
           <w:bCs/>
         </w:rPr>
       </w:pPr>
-      <w:proofErr w:type="spellStart"/>
-      <w:r>
-        <w:rPr>
-          <w:b/>
-          <w:bCs/>
-        </w:rPr>
-        <w:t>Data_</w:t>
-      </w:r>
-      <w:proofErr w:type="gramStart"/>
-      <w:r>
-        <w:rPr>
-          <w:b/>
-          <w:bCs/>
-        </w:rPr>
-        <w:t>type</w:t>
-      </w:r>
-      <w:proofErr w:type="spellEnd"/>
-      <w:r>
-        <w:rPr>
-          <w:b/>
-          <w:bCs/>
-        </w:rPr>
-        <w:t xml:space="preserve">  identifier</w:t>
-      </w:r>
-      <w:proofErr w:type="gramEnd"/>
-      <w:r>
-        <w:rPr>
-          <w:b/>
-          <w:bCs/>
-        </w:rPr>
-        <w:t>;  // Variable declaration</w:t>
+      <w:r>
+        <w:rPr>
+          <w:b/>
+          <w:bCs/>
+        </w:rPr>
+        <w:t>Data_type  identifier;  // Variable declaration</w:t>
       </w:r>
     </w:p>
     <w:p>
@@ -4563,23 +4273,7 @@
           <w:b/>
           <w:bCs/>
         </w:rPr>
-        <w:t xml:space="preserve">identifier = </w:t>
-      </w:r>
-      <w:proofErr w:type="gramStart"/>
-      <w:r>
-        <w:rPr>
-          <w:b/>
-          <w:bCs/>
-        </w:rPr>
-        <w:t xml:space="preserve">value;   </w:t>
-      </w:r>
-      <w:proofErr w:type="gramEnd"/>
-      <w:r>
-        <w:rPr>
-          <w:b/>
-          <w:bCs/>
-        </w:rPr>
-        <w:t xml:space="preserve">// Initialization of variable. </w:t>
+        <w:t xml:space="preserve">identifier = value;   // Initialization of variable. </w:t>
       </w:r>
     </w:p>
     <w:p>
@@ -4609,21 +4303,12 @@
           <w:bCs/>
         </w:rPr>
       </w:pPr>
-      <w:proofErr w:type="spellStart"/>
-      <w:r>
-        <w:rPr>
-          <w:b/>
-          <w:bCs/>
-        </w:rPr>
-        <w:t>Data_type</w:t>
-      </w:r>
-      <w:proofErr w:type="spellEnd"/>
-      <w:r>
-        <w:rPr>
-          <w:b/>
-          <w:bCs/>
-        </w:rPr>
-        <w:t xml:space="preserve"> identifier = value;</w:t>
+      <w:r>
+        <w:rPr>
+          <w:b/>
+          <w:bCs/>
+        </w:rPr>
+        <w:t>Data_type identifier = value;</w:t>
       </w:r>
     </w:p>
     <w:p>
@@ -4660,13 +4345,8 @@
         </w:numPr>
       </w:pPr>
       <w:r>
-        <w:t xml:space="preserve">There are 3 types of </w:t>
-      </w:r>
-      <w:proofErr w:type="gramStart"/>
-      <w:r>
-        <w:t>variable</w:t>
-      </w:r>
-      <w:proofErr w:type="gramEnd"/>
+        <w:t>There are 3 types of variable</w:t>
+      </w:r>
     </w:p>
     <w:p>
       <w:pPr>
@@ -4773,15 +4453,7 @@
         </w:numPr>
       </w:pPr>
       <w:r>
-        <w:t xml:space="preserve">Instance variable can be initialized with default value if you have not provided any </w:t>
-      </w:r>
-      <w:proofErr w:type="gramStart"/>
-      <w:r>
-        <w:t>value  explicitly</w:t>
-      </w:r>
-      <w:proofErr w:type="gramEnd"/>
-      <w:r>
-        <w:t xml:space="preserve">. </w:t>
+        <w:t xml:space="preserve">Instance variable can be initialized with default value if you have not provided any value  explicitly. </w:t>
       </w:r>
     </w:p>
     <w:p>
@@ -4835,15 +4507,7 @@
         </w:numPr>
       </w:pPr>
       <w:r>
-        <w:t xml:space="preserve">Static variable can be initialized with default value if you have not provided any </w:t>
-      </w:r>
-      <w:proofErr w:type="gramStart"/>
-      <w:r>
-        <w:t>value  explicitly</w:t>
-      </w:r>
-      <w:proofErr w:type="gramEnd"/>
-      <w:r>
-        <w:t>.</w:t>
+        <w:t>Static variable can be initialized with default value if you have not provided any value  explicitly.</w:t>
       </w:r>
     </w:p>
     <w:p>
@@ -5127,11 +4791,9 @@
             <w:pPr>
               <w:pStyle w:val="NoSpacing"/>
             </w:pPr>
-            <w:proofErr w:type="spellStart"/>
             <w:r>
               <w:t>boolean</w:t>
             </w:r>
-            <w:proofErr w:type="spellEnd"/>
           </w:p>
         </w:tc>
         <w:tc>
@@ -5669,19 +5331,11 @@
           <w:color w:val="00B050"/>
         </w:rPr>
       </w:pPr>
-      <w:proofErr w:type="gramStart"/>
       <w:r>
         <w:rPr>
           <w:color w:val="00B050"/>
         </w:rPr>
-        <w:t>Pre Operation</w:t>
-      </w:r>
-      <w:proofErr w:type="gramEnd"/>
-      <w:r>
-        <w:rPr>
-          <w:color w:val="00B050"/>
-        </w:rPr>
-        <w:t xml:space="preserve">: First increment and update the value then assign the value then </w:t>
+        <w:t xml:space="preserve">Pre Operation: First increment and update the value then assign the value then </w:t>
       </w:r>
     </w:p>
     <w:p>
@@ -5739,23 +5393,7 @@
         <w:rPr>
           <w:color w:val="00B050"/>
         </w:rPr>
-        <w:t xml:space="preserve">It </w:t>
-      </w:r>
-      <w:proofErr w:type="spellStart"/>
-      <w:proofErr w:type="gramStart"/>
-      <w:r>
-        <w:rPr>
-          <w:color w:val="00B050"/>
-        </w:rPr>
-        <w:t>use</w:t>
-      </w:r>
-      <w:proofErr w:type="spellEnd"/>
-      <w:proofErr w:type="gramEnd"/>
-      <w:r>
-        <w:rPr>
-          <w:color w:val="00B050"/>
-        </w:rPr>
-        <w:t xml:space="preserve"> to create a conditional/logical expression (decision making statement)</w:t>
+        <w:t>It use to create a conditional/logical expression (decision making statement)</w:t>
       </w:r>
     </w:p>
     <w:p>
@@ -5826,15 +5464,7 @@
         </w:numPr>
       </w:pPr>
       <w:r>
-        <w:t xml:space="preserve">It can be </w:t>
-      </w:r>
-      <w:proofErr w:type="spellStart"/>
-      <w:r>
-        <w:t>use</w:t>
-      </w:r>
-      <w:proofErr w:type="spellEnd"/>
-      <w:r>
-        <w:t xml:space="preserve"> to perform operation on Bit level.</w:t>
+        <w:t>It can be use to perform operation on Bit level.</w:t>
       </w:r>
     </w:p>
     <w:p>
@@ -5989,15 +5619,7 @@
         </w:numPr>
       </w:pPr>
       <w:r>
-        <w:t xml:space="preserve">It cannot be use for a numeric value bit level </w:t>
-      </w:r>
-      <w:proofErr w:type="gramStart"/>
-      <w:r>
-        <w:t>operations</w:t>
-      </w:r>
-      <w:proofErr w:type="gramEnd"/>
-      <w:r>
-        <w:t>.</w:t>
+        <w:t>It cannot be use for a numeric value bit level operations.</w:t>
       </w:r>
     </w:p>
     <w:p>
@@ -6087,14 +5709,12 @@
           <w:color w:val="000000" w:themeColor="text1"/>
         </w:rPr>
       </w:pPr>
-      <w:proofErr w:type="gramStart"/>
       <w:r>
         <w:rPr>
           <w:color w:val="000000" w:themeColor="text1"/>
         </w:rPr>
         <w:t>Example :</w:t>
       </w:r>
-      <w:proofErr w:type="gramEnd"/>
     </w:p>
     <w:p>
       <w:pPr>
@@ -6108,14 +5728,7 @@
         <w:rPr>
           <w:color w:val="000000" w:themeColor="text1"/>
         </w:rPr>
-        <w:t>(salary&lt;25000</w:t>
-      </w:r>
-      <w:proofErr w:type="gramStart"/>
-      <w:r>
-        <w:rPr>
-          <w:color w:val="000000" w:themeColor="text1"/>
-        </w:rPr>
-        <w:t xml:space="preserve">) </w:t>
+        <w:t xml:space="preserve">(salary&lt;25000) </w:t>
       </w:r>
       <w:r>
         <w:rPr>
@@ -6124,19 +5737,11 @@
         </w:rPr>
         <w:t>?</w:t>
       </w:r>
-      <w:proofErr w:type="gramEnd"/>
       <w:r>
         <w:rPr>
           <w:color w:val="000000" w:themeColor="text1"/>
         </w:rPr>
-        <w:t xml:space="preserve"> 200*</w:t>
-      </w:r>
-      <w:proofErr w:type="gramStart"/>
-      <w:r>
-        <w:rPr>
-          <w:color w:val="000000" w:themeColor="text1"/>
-        </w:rPr>
-        <w:t xml:space="preserve">10  </w:t>
+        <w:t xml:space="preserve"> 200*10  </w:t>
       </w:r>
       <w:r>
         <w:rPr>
@@ -6145,7 +5750,6 @@
         </w:rPr>
         <w:t>:</w:t>
       </w:r>
-      <w:proofErr w:type="gramEnd"/>
       <w:r>
         <w:rPr>
           <w:color w:val="000000" w:themeColor="text1"/>
@@ -6438,23 +6042,22 @@
           <w:sz w:val="32"/>
           <w:szCs w:val="32"/>
         </w:rPr>
-        <w:t xml:space="preserve">Calculate electricity bill, consider per unit price is 3.5 rupee and tax </w:t>
-      </w:r>
-      <w:proofErr w:type="gramStart"/>
-      <w:r>
+        <w:t>Calculate electricity bill, consider per unit price is 3.5 rupee and tax is 10 percent. Print the payable amount for given consume unit.</w:t>
+      </w:r>
+    </w:p>
+    <w:p>
+      <w:pPr>
         <w:rPr>
           <w:sz w:val="32"/>
           <w:szCs w:val="32"/>
         </w:rPr>
-        <w:t>is</w:t>
-      </w:r>
-      <w:proofErr w:type="gramEnd"/>
+      </w:pPr>
       <w:r>
         <w:rPr>
           <w:sz w:val="32"/>
           <w:szCs w:val="32"/>
         </w:rPr>
-        <w:t xml:space="preserve"> 10 percent. Print the payable amount for given consume unit.</w:t>
+        <w:t>Example</w:t>
       </w:r>
     </w:p>
     <w:p>
@@ -6469,7 +6072,7 @@
           <w:sz w:val="32"/>
           <w:szCs w:val="32"/>
         </w:rPr>
-        <w:t>Example</w:t>
+        <w:t>Total Unit Consume = 100</w:t>
       </w:r>
     </w:p>
     <w:p>
@@ -6484,7 +6087,7 @@
           <w:sz w:val="32"/>
           <w:szCs w:val="32"/>
         </w:rPr>
-        <w:t>Total Unit Consume = 100</w:t>
+        <w:t>Cost Per unit : 3.5</w:t>
       </w:r>
     </w:p>
     <w:p>
@@ -6499,47 +6102,7 @@
           <w:sz w:val="32"/>
           <w:szCs w:val="32"/>
         </w:rPr>
-        <w:t xml:space="preserve">Cost Per </w:t>
-      </w:r>
-      <w:proofErr w:type="gramStart"/>
-      <w:r>
-        <w:rPr>
-          <w:sz w:val="32"/>
-          <w:szCs w:val="32"/>
-        </w:rPr>
-        <w:t>unit :</w:t>
-      </w:r>
-      <w:proofErr w:type="gramEnd"/>
-      <w:r>
-        <w:rPr>
-          <w:sz w:val="32"/>
-          <w:szCs w:val="32"/>
-        </w:rPr>
-        <w:t xml:space="preserve"> 3.5</w:t>
-      </w:r>
-    </w:p>
-    <w:p>
-      <w:pPr>
-        <w:rPr>
-          <w:sz w:val="32"/>
-          <w:szCs w:val="32"/>
-        </w:rPr>
-      </w:pPr>
-      <w:proofErr w:type="gramStart"/>
-      <w:r>
-        <w:rPr>
-          <w:sz w:val="32"/>
-          <w:szCs w:val="32"/>
-        </w:rPr>
-        <w:t>Tax :</w:t>
-      </w:r>
-      <w:proofErr w:type="gramEnd"/>
-      <w:r>
-        <w:rPr>
-          <w:sz w:val="32"/>
-          <w:szCs w:val="32"/>
-        </w:rPr>
-        <w:t xml:space="preserve"> 10%</w:t>
+        <w:t>Tax : 10%</w:t>
       </w:r>
     </w:p>
     <w:p>
@@ -6833,21 +6396,12 @@
           <w:szCs w:val="32"/>
         </w:rPr>
       </w:pPr>
-      <w:proofErr w:type="gramStart"/>
       <w:r>
         <w:rPr>
           <w:sz w:val="32"/>
           <w:szCs w:val="32"/>
         </w:rPr>
-        <w:t>while(</w:t>
-      </w:r>
-      <w:proofErr w:type="gramEnd"/>
-      <w:r>
-        <w:rPr>
-          <w:sz w:val="32"/>
-          <w:szCs w:val="32"/>
-        </w:rPr>
-        <w:t>condition/Boolean expression);</w:t>
+        <w:t>while(condition/Boolean expression);</w:t>
       </w:r>
     </w:p>
     <w:p>
@@ -6962,15 +6516,7 @@
         </w:numPr>
       </w:pPr>
       <w:r>
-        <w:t xml:space="preserve">Along with variable and methods you can also create constructor and </w:t>
-      </w:r>
-      <w:proofErr w:type="gramStart"/>
-      <w:r>
-        <w:t>class(</w:t>
-      </w:r>
-      <w:proofErr w:type="gramEnd"/>
-      <w:r>
-        <w:t>inner class)</w:t>
+        <w:t>Along with variable and methods you can also create constructor and class(inner class)</w:t>
       </w:r>
     </w:p>
     <w:p>
@@ -7141,15 +6687,7 @@
         <w:t>input parameters</w:t>
       </w:r>
       <w:r>
-        <w:t xml:space="preserve">. There can be one or more input parameters for a </w:t>
-      </w:r>
-      <w:proofErr w:type="gramStart"/>
-      <w:r>
-        <w:t>methods</w:t>
-      </w:r>
-      <w:proofErr w:type="gramEnd"/>
-      <w:r>
-        <w:t xml:space="preserve">. The values pass to the parameters are called </w:t>
+        <w:t xml:space="preserve">. There can be one or more input parameters for a methods. The values pass to the parameters are called </w:t>
       </w:r>
       <w:r>
         <w:rPr>
@@ -7292,6 +6830,361 @@
         </w:drawing>
       </w:r>
     </w:p>
+    <w:p>
+      <w:pPr>
+        <w:pStyle w:val="Default"/>
+      </w:pPr>
+    </w:p>
+    <w:p>
+      <w:pPr>
+        <w:rPr>
+          <w:rFonts w:ascii="Calibri" w:hAnsi="Calibri" w:cs="Calibri"/>
+          <w:b/>
+          <w:bCs/>
+          <w:color w:val="000000"/>
+          <w:sz w:val="24"/>
+          <w:szCs w:val="24"/>
+          <w:u w:val="single"/>
+        </w:rPr>
+      </w:pPr>
+      <w:r>
+        <w:rPr>
+          <w:b/>
+          <w:bCs/>
+          <w:u w:val="single"/>
+        </w:rPr>
+        <w:br w:type="page"/>
+      </w:r>
+    </w:p>
+    <w:p>
+      <w:pPr>
+        <w:pStyle w:val="Default"/>
+        <w:rPr>
+          <w:b/>
+          <w:bCs/>
+          <w:u w:val="single"/>
+        </w:rPr>
+      </w:pPr>
+      <w:r>
+        <w:rPr>
+          <w:b/>
+          <w:bCs/>
+          <w:u w:val="single"/>
+        </w:rPr>
+        <w:lastRenderedPageBreak/>
+        <w:t>Object</w:t>
+      </w:r>
+    </w:p>
+    <w:p>
+      <w:pPr>
+        <w:pStyle w:val="Default"/>
+        <w:numPr>
+          <w:ilvl w:val="0"/>
+          <w:numId w:val="19"/>
+        </w:numPr>
+      </w:pPr>
+      <w:r>
+        <w:t>Object is a representation of class.</w:t>
+      </w:r>
+    </w:p>
+    <w:p>
+      <w:pPr>
+        <w:pStyle w:val="Default"/>
+        <w:numPr>
+          <w:ilvl w:val="0"/>
+          <w:numId w:val="19"/>
+        </w:numPr>
+      </w:pPr>
+      <w:r>
+        <w:t>Using Object you can access the propert</w:t>
+      </w:r>
+      <w:r>
+        <w:t xml:space="preserve">ies </w:t>
+      </w:r>
+      <w:r>
+        <w:t>(variable &amp; method) of the class.</w:t>
+      </w:r>
+    </w:p>
+    <w:p>
+      <w:pPr>
+        <w:pStyle w:val="Default"/>
+        <w:numPr>
+          <w:ilvl w:val="0"/>
+          <w:numId w:val="19"/>
+        </w:numPr>
+      </w:pPr>
+      <w:r>
+        <w:t>To access the properties of the class using object you have to use dot(.) operator.</w:t>
+      </w:r>
+    </w:p>
+    <w:p>
+      <w:pPr>
+        <w:pStyle w:val="Default"/>
+        <w:numPr>
+          <w:ilvl w:val="0"/>
+          <w:numId w:val="19"/>
+        </w:numPr>
+      </w:pPr>
+      <w:r>
+        <w:t xml:space="preserve">In java you can create an object using </w:t>
+      </w:r>
+      <w:r>
+        <w:rPr>
+          <w:b/>
+          <w:bCs/>
+        </w:rPr>
+        <w:t>new</w:t>
+      </w:r>
+      <w:r>
+        <w:t xml:space="preserve"> operator (Keyword)</w:t>
+      </w:r>
+      <w:r>
+        <w:t xml:space="preserve">  </w:t>
+      </w:r>
+    </w:p>
+    <w:p>
+      <w:pPr>
+        <w:pStyle w:val="Default"/>
+        <w:ind w:left="720"/>
+      </w:pPr>
+      <w:r>
+        <w:rPr>
+          <w:noProof/>
+          <w:sz w:val="32"/>
+          <w:szCs w:val="32"/>
+        </w:rPr>
+        <w:drawing>
+          <wp:inline distT="0" distB="0" distL="0" distR="0" wp14:anchorId="04E8946B" wp14:editId="73886B09">
+            <wp:extent cx="3735606" cy="2257727"/>
+            <wp:effectExtent l="0" t="0" r="0" b="0"/>
+            <wp:docPr id="21" name="Picture 21"/>
+            <wp:cNvGraphicFramePr>
+              <a:graphicFrameLocks xmlns:a="http://schemas.openxmlformats.org/drawingml/2006/main" noChangeAspect="1"/>
+            </wp:cNvGraphicFramePr>
+            <a:graphic xmlns:a="http://schemas.openxmlformats.org/drawingml/2006/main">
+              <a:graphicData uri="http://schemas.openxmlformats.org/drawingml/2006/picture">
+                <pic:pic xmlns:pic="http://schemas.openxmlformats.org/drawingml/2006/picture">
+                  <pic:nvPicPr>
+                    <pic:cNvPr id="0" name="Picture 3"/>
+                    <pic:cNvPicPr>
+                      <a:picLocks noChangeAspect="1" noChangeArrowheads="1"/>
+                    </pic:cNvPicPr>
+                  </pic:nvPicPr>
+                  <pic:blipFill>
+                    <a:blip r:embed="rId26" cstate="print">
+                      <a:extLst>
+                        <a:ext uri="{28A0092B-C50C-407E-A947-70E740481C1C}">
+                          <a14:useLocalDpi xmlns:a14="http://schemas.microsoft.com/office/drawing/2010/main" val="0"/>
+                        </a:ext>
+                      </a:extLst>
+                    </a:blip>
+                    <a:srcRect/>
+                    <a:stretch>
+                      <a:fillRect/>
+                    </a:stretch>
+                  </pic:blipFill>
+                  <pic:spPr bwMode="auto">
+                    <a:xfrm>
+                      <a:off x="0" y="0"/>
+                      <a:ext cx="3763132" cy="2274363"/>
+                    </a:xfrm>
+                    <a:prstGeom prst="rect">
+                      <a:avLst/>
+                    </a:prstGeom>
+                    <a:noFill/>
+                    <a:ln>
+                      <a:noFill/>
+                    </a:ln>
+                  </pic:spPr>
+                </pic:pic>
+              </a:graphicData>
+            </a:graphic>
+          </wp:inline>
+        </w:drawing>
+      </w:r>
+    </w:p>
+    <w:p>
+      <w:pPr>
+        <w:pStyle w:val="Default"/>
+      </w:pPr>
+    </w:p>
+    <w:p>
+      <w:pPr>
+        <w:pStyle w:val="Default"/>
+        <w:rPr>
+          <w:b/>
+          <w:bCs/>
+          <w:u w:val="single"/>
+        </w:rPr>
+      </w:pPr>
+      <w:r>
+        <w:rPr>
+          <w:b/>
+          <w:bCs/>
+          <w:u w:val="single"/>
+        </w:rPr>
+        <w:t>Java Memory</w:t>
+      </w:r>
+    </w:p>
+    <w:p>
+      <w:pPr>
+        <w:pStyle w:val="Default"/>
+        <w:numPr>
+          <w:ilvl w:val="0"/>
+          <w:numId w:val="20"/>
+        </w:numPr>
+      </w:pPr>
+      <w:r>
+        <w:t>Stack</w:t>
+      </w:r>
+    </w:p>
+    <w:p>
+      <w:pPr>
+        <w:pStyle w:val="Default"/>
+        <w:numPr>
+          <w:ilvl w:val="1"/>
+          <w:numId w:val="20"/>
+        </w:numPr>
+      </w:pPr>
+      <w:r>
+        <w:t>This is use to execute the methods.</w:t>
+      </w:r>
+    </w:p>
+    <w:p>
+      <w:pPr>
+        <w:pStyle w:val="Default"/>
+        <w:numPr>
+          <w:ilvl w:val="1"/>
+          <w:numId w:val="20"/>
+        </w:numPr>
+      </w:pPr>
+      <w:r>
+        <w:t>The data created inside method is store inside this memory.</w:t>
+      </w:r>
+    </w:p>
+    <w:p>
+      <w:pPr>
+        <w:pStyle w:val="Default"/>
+        <w:numPr>
+          <w:ilvl w:val="1"/>
+          <w:numId w:val="20"/>
+        </w:numPr>
+      </w:pPr>
+      <w:r>
+        <w:t>This memory based on LIFO (Last In First Out)</w:t>
+      </w:r>
+    </w:p>
+    <w:p>
+      <w:pPr>
+        <w:pStyle w:val="Default"/>
+        <w:numPr>
+          <w:ilvl w:val="1"/>
+          <w:numId w:val="20"/>
+        </w:numPr>
+      </w:pPr>
+      <w:r>
+        <w:t xml:space="preserve">The memory allocated for the method will get clear once method execution is completed. </w:t>
+      </w:r>
+    </w:p>
+    <w:p>
+      <w:pPr>
+        <w:pStyle w:val="Default"/>
+        <w:numPr>
+          <w:ilvl w:val="0"/>
+          <w:numId w:val="20"/>
+        </w:numPr>
+      </w:pPr>
+      <w:r>
+        <w:t>Heap</w:t>
+      </w:r>
+    </w:p>
+    <w:p>
+      <w:pPr>
+        <w:pStyle w:val="Default"/>
+        <w:numPr>
+          <w:ilvl w:val="1"/>
+          <w:numId w:val="20"/>
+        </w:numPr>
+      </w:pPr>
+      <w:r>
+        <w:t>The objects get memory allocation inside Heap.</w:t>
+      </w:r>
+    </w:p>
+    <w:p>
+      <w:pPr>
+        <w:pStyle w:val="Default"/>
+        <w:numPr>
+          <w:ilvl w:val="1"/>
+          <w:numId w:val="20"/>
+        </w:numPr>
+      </w:pPr>
+      <w:r>
+        <w:t>This memory get cleared as a part of Garbage collection (GC) processor</w:t>
+      </w:r>
+    </w:p>
+    <w:p>
+      <w:pPr>
+        <w:pStyle w:val="Default"/>
+      </w:pPr>
+    </w:p>
+    <w:p>
+      <w:pPr>
+        <w:pStyle w:val="Default"/>
+      </w:pPr>
+      <w:r>
+        <w:rPr>
+          <w:noProof/>
+        </w:rPr>
+        <w:drawing>
+          <wp:inline distT="0" distB="0" distL="0" distR="0" wp14:anchorId="083B43B6" wp14:editId="5386BD00">
+            <wp:extent cx="5933440" cy="2167890"/>
+            <wp:effectExtent l="0" t="0" r="0" b="3810"/>
+            <wp:docPr id="1125055842" name="Picture 1"/>
+            <wp:cNvGraphicFramePr>
+              <a:graphicFrameLocks xmlns:a="http://schemas.openxmlformats.org/drawingml/2006/main" noChangeAspect="1"/>
+            </wp:cNvGraphicFramePr>
+            <a:graphic xmlns:a="http://schemas.openxmlformats.org/drawingml/2006/main">
+              <a:graphicData uri="http://schemas.openxmlformats.org/drawingml/2006/picture">
+                <pic:pic xmlns:pic="http://schemas.openxmlformats.org/drawingml/2006/picture">
+                  <pic:nvPicPr>
+                    <pic:cNvPr id="0" name="Picture 1"/>
+                    <pic:cNvPicPr>
+                      <a:picLocks noChangeAspect="1" noChangeArrowheads="1"/>
+                    </pic:cNvPicPr>
+                  </pic:nvPicPr>
+                  <pic:blipFill>
+                    <a:blip r:embed="rId27" cstate="print">
+                      <a:extLst>
+                        <a:ext uri="{28A0092B-C50C-407E-A947-70E740481C1C}">
+                          <a14:useLocalDpi xmlns:a14="http://schemas.microsoft.com/office/drawing/2010/main" val="0"/>
+                        </a:ext>
+                      </a:extLst>
+                    </a:blip>
+                    <a:srcRect/>
+                    <a:stretch>
+                      <a:fillRect/>
+                    </a:stretch>
+                  </pic:blipFill>
+                  <pic:spPr bwMode="auto">
+                    <a:xfrm>
+                      <a:off x="0" y="0"/>
+                      <a:ext cx="5933440" cy="2167890"/>
+                    </a:xfrm>
+                    <a:prstGeom prst="rect">
+                      <a:avLst/>
+                    </a:prstGeom>
+                    <a:noFill/>
+                    <a:ln>
+                      <a:noFill/>
+                    </a:ln>
+                  </pic:spPr>
+                </pic:pic>
+              </a:graphicData>
+            </a:graphic>
+          </wp:inline>
+        </w:drawing>
+      </w:r>
+    </w:p>
     <w:sectPr>
       <w:pgSz w:w="12240" w:h="15840"/>
       <w:pgMar w:top="1440" w:right="1440" w:bottom="1440" w:left="1440" w:header="720" w:footer="720" w:gutter="0"/>
@@ -7394,6 +7287,95 @@
     </w:lvl>
   </w:abstractNum>
   <w:abstractNum w:abstractNumId="1" w15:restartNumberingAfterBreak="0">
+    <w:nsid w:val="07737AFA"/>
+    <w:multiLevelType w:val="hybridMultilevel"/>
+    <w:tmpl w:val="1200F390"/>
+    <w:lvl w:ilvl="0" w:tplc="0409000F">
+      <w:start w:val="1"/>
+      <w:numFmt w:val="decimal"/>
+      <w:lvlText w:val="%1."/>
+      <w:lvlJc w:val="left"/>
+      <w:pPr>
+        <w:ind w:left="720" w:hanging="360"/>
+      </w:pPr>
+      <w:rPr>
+        <w:rFonts w:hint="default"/>
+      </w:rPr>
+    </w:lvl>
+    <w:lvl w:ilvl="1" w:tplc="04090019" w:tentative="1">
+      <w:start w:val="1"/>
+      <w:numFmt w:val="lowerLetter"/>
+      <w:lvlText w:val="%2."/>
+      <w:lvlJc w:val="left"/>
+      <w:pPr>
+        <w:ind w:left="1440" w:hanging="360"/>
+      </w:pPr>
+    </w:lvl>
+    <w:lvl w:ilvl="2" w:tplc="0409001B" w:tentative="1">
+      <w:start w:val="1"/>
+      <w:numFmt w:val="lowerRoman"/>
+      <w:lvlText w:val="%3."/>
+      <w:lvlJc w:val="right"/>
+      <w:pPr>
+        <w:ind w:left="2160" w:hanging="180"/>
+      </w:pPr>
+    </w:lvl>
+    <w:lvl w:ilvl="3" w:tplc="0409000F" w:tentative="1">
+      <w:start w:val="1"/>
+      <w:numFmt w:val="decimal"/>
+      <w:lvlText w:val="%4."/>
+      <w:lvlJc w:val="left"/>
+      <w:pPr>
+        <w:ind w:left="2880" w:hanging="360"/>
+      </w:pPr>
+    </w:lvl>
+    <w:lvl w:ilvl="4" w:tplc="04090019" w:tentative="1">
+      <w:start w:val="1"/>
+      <w:numFmt w:val="lowerLetter"/>
+      <w:lvlText w:val="%5."/>
+      <w:lvlJc w:val="left"/>
+      <w:pPr>
+        <w:ind w:left="3600" w:hanging="360"/>
+      </w:pPr>
+    </w:lvl>
+    <w:lvl w:ilvl="5" w:tplc="0409001B" w:tentative="1">
+      <w:start w:val="1"/>
+      <w:numFmt w:val="lowerRoman"/>
+      <w:lvlText w:val="%6."/>
+      <w:lvlJc w:val="right"/>
+      <w:pPr>
+        <w:ind w:left="4320" w:hanging="180"/>
+      </w:pPr>
+    </w:lvl>
+    <w:lvl w:ilvl="6" w:tplc="0409000F" w:tentative="1">
+      <w:start w:val="1"/>
+      <w:numFmt w:val="decimal"/>
+      <w:lvlText w:val="%7."/>
+      <w:lvlJc w:val="left"/>
+      <w:pPr>
+        <w:ind w:left="5040" w:hanging="360"/>
+      </w:pPr>
+    </w:lvl>
+    <w:lvl w:ilvl="7" w:tplc="04090019" w:tentative="1">
+      <w:start w:val="1"/>
+      <w:numFmt w:val="lowerLetter"/>
+      <w:lvlText w:val="%8."/>
+      <w:lvlJc w:val="left"/>
+      <w:pPr>
+        <w:ind w:left="5760" w:hanging="360"/>
+      </w:pPr>
+    </w:lvl>
+    <w:lvl w:ilvl="8" w:tplc="0409001B" w:tentative="1">
+      <w:start w:val="1"/>
+      <w:numFmt w:val="lowerRoman"/>
+      <w:lvlText w:val="%9."/>
+      <w:lvlJc w:val="right"/>
+      <w:pPr>
+        <w:ind w:left="6480" w:hanging="180"/>
+      </w:pPr>
+    </w:lvl>
+  </w:abstractNum>
+  <w:abstractNum w:abstractNumId="2" w15:restartNumberingAfterBreak="0">
     <w:nsid w:val="20174CF2"/>
     <w:multiLevelType w:val="hybridMultilevel"/>
     <w:tmpl w:val="BE94BCD8"/>
@@ -7482,7 +7464,7 @@
       </w:pPr>
     </w:lvl>
   </w:abstractNum>
-  <w:abstractNum w:abstractNumId="2" w15:restartNumberingAfterBreak="0">
+  <w:abstractNum w:abstractNumId="3" w15:restartNumberingAfterBreak="0">
     <w:nsid w:val="27A81660"/>
     <w:multiLevelType w:val="hybridMultilevel"/>
     <w:tmpl w:val="ACAA8182"/>
@@ -7571,7 +7553,96 @@
       </w:pPr>
     </w:lvl>
   </w:abstractNum>
-  <w:abstractNum w:abstractNumId="3" w15:restartNumberingAfterBreak="0">
+  <w:abstractNum w:abstractNumId="4" w15:restartNumberingAfterBreak="0">
+    <w:nsid w:val="28F92456"/>
+    <w:multiLevelType w:val="hybridMultilevel"/>
+    <w:tmpl w:val="14126D26"/>
+    <w:lvl w:ilvl="0" w:tplc="0409000F">
+      <w:start w:val="1"/>
+      <w:numFmt w:val="decimal"/>
+      <w:lvlText w:val="%1."/>
+      <w:lvlJc w:val="left"/>
+      <w:pPr>
+        <w:ind w:left="720" w:hanging="360"/>
+      </w:pPr>
+      <w:rPr>
+        <w:rFonts w:hint="default"/>
+      </w:rPr>
+    </w:lvl>
+    <w:lvl w:ilvl="1" w:tplc="04090019">
+      <w:start w:val="1"/>
+      <w:numFmt w:val="lowerLetter"/>
+      <w:lvlText w:val="%2."/>
+      <w:lvlJc w:val="left"/>
+      <w:pPr>
+        <w:ind w:left="1440" w:hanging="360"/>
+      </w:pPr>
+    </w:lvl>
+    <w:lvl w:ilvl="2" w:tplc="0409001B" w:tentative="1">
+      <w:start w:val="1"/>
+      <w:numFmt w:val="lowerRoman"/>
+      <w:lvlText w:val="%3."/>
+      <w:lvlJc w:val="right"/>
+      <w:pPr>
+        <w:ind w:left="2160" w:hanging="180"/>
+      </w:pPr>
+    </w:lvl>
+    <w:lvl w:ilvl="3" w:tplc="0409000F" w:tentative="1">
+      <w:start w:val="1"/>
+      <w:numFmt w:val="decimal"/>
+      <w:lvlText w:val="%4."/>
+      <w:lvlJc w:val="left"/>
+      <w:pPr>
+        <w:ind w:left="2880" w:hanging="360"/>
+      </w:pPr>
+    </w:lvl>
+    <w:lvl w:ilvl="4" w:tplc="04090019" w:tentative="1">
+      <w:start w:val="1"/>
+      <w:numFmt w:val="lowerLetter"/>
+      <w:lvlText w:val="%5."/>
+      <w:lvlJc w:val="left"/>
+      <w:pPr>
+        <w:ind w:left="3600" w:hanging="360"/>
+      </w:pPr>
+    </w:lvl>
+    <w:lvl w:ilvl="5" w:tplc="0409001B" w:tentative="1">
+      <w:start w:val="1"/>
+      <w:numFmt w:val="lowerRoman"/>
+      <w:lvlText w:val="%6."/>
+      <w:lvlJc w:val="right"/>
+      <w:pPr>
+        <w:ind w:left="4320" w:hanging="180"/>
+      </w:pPr>
+    </w:lvl>
+    <w:lvl w:ilvl="6" w:tplc="0409000F" w:tentative="1">
+      <w:start w:val="1"/>
+      <w:numFmt w:val="decimal"/>
+      <w:lvlText w:val="%7."/>
+      <w:lvlJc w:val="left"/>
+      <w:pPr>
+        <w:ind w:left="5040" w:hanging="360"/>
+      </w:pPr>
+    </w:lvl>
+    <w:lvl w:ilvl="7" w:tplc="04090019" w:tentative="1">
+      <w:start w:val="1"/>
+      <w:numFmt w:val="lowerLetter"/>
+      <w:lvlText w:val="%8."/>
+      <w:lvlJc w:val="left"/>
+      <w:pPr>
+        <w:ind w:left="5760" w:hanging="360"/>
+      </w:pPr>
+    </w:lvl>
+    <w:lvl w:ilvl="8" w:tplc="0409001B" w:tentative="1">
+      <w:start w:val="1"/>
+      <w:numFmt w:val="lowerRoman"/>
+      <w:lvlText w:val="%9."/>
+      <w:lvlJc w:val="right"/>
+      <w:pPr>
+        <w:ind w:left="6480" w:hanging="180"/>
+      </w:pPr>
+    </w:lvl>
+  </w:abstractNum>
+  <w:abstractNum w:abstractNumId="5" w15:restartNumberingAfterBreak="0">
     <w:nsid w:val="36F22C28"/>
     <w:multiLevelType w:val="hybridMultilevel"/>
     <w:tmpl w:val="5B2E59D0"/>
@@ -7660,7 +7731,7 @@
       </w:pPr>
     </w:lvl>
   </w:abstractNum>
-  <w:abstractNum w:abstractNumId="4" w15:restartNumberingAfterBreak="0">
+  <w:abstractNum w:abstractNumId="6" w15:restartNumberingAfterBreak="0">
     <w:nsid w:val="38F71B4B"/>
     <w:multiLevelType w:val="hybridMultilevel"/>
     <w:tmpl w:val="C52A7362"/>
@@ -7751,7 +7822,7 @@
       </w:pPr>
     </w:lvl>
   </w:abstractNum>
-  <w:abstractNum w:abstractNumId="5" w15:restartNumberingAfterBreak="0">
+  <w:abstractNum w:abstractNumId="7" w15:restartNumberingAfterBreak="0">
     <w:nsid w:val="43B242FE"/>
     <w:multiLevelType w:val="hybridMultilevel"/>
     <w:tmpl w:val="2ACEA292"/>
@@ -7841,7 +7912,7 @@
       </w:pPr>
     </w:lvl>
   </w:abstractNum>
-  <w:abstractNum w:abstractNumId="6" w15:restartNumberingAfterBreak="0">
+  <w:abstractNum w:abstractNumId="8" w15:restartNumberingAfterBreak="0">
     <w:nsid w:val="444B3E83"/>
     <w:multiLevelType w:val="hybridMultilevel"/>
     <w:tmpl w:val="8AAC844E"/>
@@ -7930,7 +8001,7 @@
       </w:pPr>
     </w:lvl>
   </w:abstractNum>
-  <w:abstractNum w:abstractNumId="7" w15:restartNumberingAfterBreak="0">
+  <w:abstractNum w:abstractNumId="9" w15:restartNumberingAfterBreak="0">
     <w:nsid w:val="4B7D3D27"/>
     <w:multiLevelType w:val="hybridMultilevel"/>
     <w:tmpl w:val="18B2DE4E"/>
@@ -8020,7 +8091,7 @@
       </w:pPr>
     </w:lvl>
   </w:abstractNum>
-  <w:abstractNum w:abstractNumId="8" w15:restartNumberingAfterBreak="0">
+  <w:abstractNum w:abstractNumId="10" w15:restartNumberingAfterBreak="0">
     <w:nsid w:val="517361C8"/>
     <w:multiLevelType w:val="hybridMultilevel"/>
     <w:tmpl w:val="A7BA22AA"/>
@@ -8109,7 +8180,7 @@
       </w:pPr>
     </w:lvl>
   </w:abstractNum>
-  <w:abstractNum w:abstractNumId="9" w15:restartNumberingAfterBreak="0">
+  <w:abstractNum w:abstractNumId="11" w15:restartNumberingAfterBreak="0">
     <w:nsid w:val="52D27F43"/>
     <w:multiLevelType w:val="hybridMultilevel"/>
     <w:tmpl w:val="43441248"/>
@@ -8198,7 +8269,7 @@
       </w:pPr>
     </w:lvl>
   </w:abstractNum>
-  <w:abstractNum w:abstractNumId="10" w15:restartNumberingAfterBreak="0">
+  <w:abstractNum w:abstractNumId="12" w15:restartNumberingAfterBreak="0">
     <w:nsid w:val="55001F78"/>
     <w:multiLevelType w:val="hybridMultilevel"/>
     <w:tmpl w:val="263638BA"/>
@@ -8287,7 +8358,7 @@
       </w:pPr>
     </w:lvl>
   </w:abstractNum>
-  <w:abstractNum w:abstractNumId="11" w15:restartNumberingAfterBreak="0">
+  <w:abstractNum w:abstractNumId="13" w15:restartNumberingAfterBreak="0">
     <w:nsid w:val="59780F32"/>
     <w:multiLevelType w:val="hybridMultilevel"/>
     <w:tmpl w:val="813A1414"/>
@@ -8376,7 +8447,7 @@
       </w:pPr>
     </w:lvl>
   </w:abstractNum>
-  <w:abstractNum w:abstractNumId="12" w15:restartNumberingAfterBreak="0">
+  <w:abstractNum w:abstractNumId="14" w15:restartNumberingAfterBreak="0">
     <w:nsid w:val="627B53B8"/>
     <w:multiLevelType w:val="hybridMultilevel"/>
     <w:tmpl w:val="F1969648"/>
@@ -8466,7 +8537,7 @@
       </w:pPr>
     </w:lvl>
   </w:abstractNum>
-  <w:abstractNum w:abstractNumId="13" w15:restartNumberingAfterBreak="0">
+  <w:abstractNum w:abstractNumId="15" w15:restartNumberingAfterBreak="0">
     <w:nsid w:val="66690C54"/>
     <w:multiLevelType w:val="hybridMultilevel"/>
     <w:tmpl w:val="B730497A"/>
@@ -8555,7 +8626,7 @@
       </w:pPr>
     </w:lvl>
   </w:abstractNum>
-  <w:abstractNum w:abstractNumId="14" w15:restartNumberingAfterBreak="0">
+  <w:abstractNum w:abstractNumId="16" w15:restartNumberingAfterBreak="0">
     <w:nsid w:val="6B5C7337"/>
     <w:multiLevelType w:val="hybridMultilevel"/>
     <w:tmpl w:val="ECA62F32"/>
@@ -8644,7 +8715,7 @@
       </w:pPr>
     </w:lvl>
   </w:abstractNum>
-  <w:abstractNum w:abstractNumId="15" w15:restartNumberingAfterBreak="0">
+  <w:abstractNum w:abstractNumId="17" w15:restartNumberingAfterBreak="0">
     <w:nsid w:val="7B832BBC"/>
     <w:multiLevelType w:val="hybridMultilevel"/>
     <w:tmpl w:val="6E1E0C2E"/>
@@ -8735,7 +8806,7 @@
       </w:pPr>
     </w:lvl>
   </w:abstractNum>
-  <w:abstractNum w:abstractNumId="16" w15:restartNumberingAfterBreak="0">
+  <w:abstractNum w:abstractNumId="18" w15:restartNumberingAfterBreak="0">
     <w:nsid w:val="7CE77B26"/>
     <w:multiLevelType w:val="hybridMultilevel"/>
     <w:tmpl w:val="4A924010"/>
@@ -8824,7 +8895,7 @@
       </w:pPr>
     </w:lvl>
   </w:abstractNum>
-  <w:abstractNum w:abstractNumId="17" w15:restartNumberingAfterBreak="0">
+  <w:abstractNum w:abstractNumId="19" w15:restartNumberingAfterBreak="0">
     <w:nsid w:val="7D8F3CA1"/>
     <w:multiLevelType w:val="hybridMultilevel"/>
     <w:tmpl w:val="4266CDDA"/>
@@ -8917,15 +8988,165 @@
     <w:abstractNumId w:val="0"/>
   </w:num>
   <w:num w:numId="2" w16cid:durableId="1123692679">
-    <w:abstractNumId w:val="6"/>
+    <w:abstractNumId w:val="8"/>
   </w:num>
   <w:num w:numId="3" w16cid:durableId="2034333608">
-    <w:abstractNumId w:val="3"/>
+    <w:abstractNumId w:val="5"/>
   </w:num>
   <w:num w:numId="4" w16cid:durableId="770323620">
-    <w:abstractNumId w:val="16"/>
+    <w:abstractNumId w:val="18"/>
   </w:num>
   <w:num w:numId="5" w16cid:durableId="775097549">
+    <w:abstractNumId w:val="3"/>
+    <w:lvlOverride w:ilvl="0">
+      <w:startOverride w:val="1"/>
+    </w:lvlOverride>
+    <w:lvlOverride w:ilvl="1">
+      <w:startOverride w:val="1"/>
+    </w:lvlOverride>
+    <w:lvlOverride w:ilvl="2">
+      <w:startOverride w:val="1"/>
+    </w:lvlOverride>
+    <w:lvlOverride w:ilvl="3">
+      <w:startOverride w:val="1"/>
+    </w:lvlOverride>
+    <w:lvlOverride w:ilvl="4">
+      <w:startOverride w:val="1"/>
+    </w:lvlOverride>
+    <w:lvlOverride w:ilvl="5">
+      <w:startOverride w:val="1"/>
+    </w:lvlOverride>
+    <w:lvlOverride w:ilvl="6">
+      <w:startOverride w:val="1"/>
+    </w:lvlOverride>
+    <w:lvlOverride w:ilvl="7">
+      <w:startOverride w:val="1"/>
+    </w:lvlOverride>
+    <w:lvlOverride w:ilvl="8">
+      <w:startOverride w:val="1"/>
+    </w:lvlOverride>
+  </w:num>
+  <w:num w:numId="6" w16cid:durableId="2059743899">
+    <w:abstractNumId w:val="16"/>
+    <w:lvlOverride w:ilvl="0">
+      <w:startOverride w:val="1"/>
+    </w:lvlOverride>
+    <w:lvlOverride w:ilvl="1">
+      <w:startOverride w:val="1"/>
+    </w:lvlOverride>
+    <w:lvlOverride w:ilvl="2">
+      <w:startOverride w:val="1"/>
+    </w:lvlOverride>
+    <w:lvlOverride w:ilvl="3">
+      <w:startOverride w:val="1"/>
+    </w:lvlOverride>
+    <w:lvlOverride w:ilvl="4">
+      <w:startOverride w:val="1"/>
+    </w:lvlOverride>
+    <w:lvlOverride w:ilvl="5">
+      <w:startOverride w:val="1"/>
+    </w:lvlOverride>
+    <w:lvlOverride w:ilvl="6">
+      <w:startOverride w:val="1"/>
+    </w:lvlOverride>
+    <w:lvlOverride w:ilvl="7">
+      <w:startOverride w:val="1"/>
+    </w:lvlOverride>
+    <w:lvlOverride w:ilvl="8">
+      <w:startOverride w:val="1"/>
+    </w:lvlOverride>
+  </w:num>
+  <w:num w:numId="7" w16cid:durableId="1583442308">
+    <w:abstractNumId w:val="12"/>
+    <w:lvlOverride w:ilvl="0">
+      <w:startOverride w:val="1"/>
+    </w:lvlOverride>
+    <w:lvlOverride w:ilvl="1">
+      <w:startOverride w:val="1"/>
+    </w:lvlOverride>
+    <w:lvlOverride w:ilvl="2">
+      <w:startOverride w:val="1"/>
+    </w:lvlOverride>
+    <w:lvlOverride w:ilvl="3">
+      <w:startOverride w:val="1"/>
+    </w:lvlOverride>
+    <w:lvlOverride w:ilvl="4">
+      <w:startOverride w:val="1"/>
+    </w:lvlOverride>
+    <w:lvlOverride w:ilvl="5">
+      <w:startOverride w:val="1"/>
+    </w:lvlOverride>
+    <w:lvlOverride w:ilvl="6">
+      <w:startOverride w:val="1"/>
+    </w:lvlOverride>
+    <w:lvlOverride w:ilvl="7">
+      <w:startOverride w:val="1"/>
+    </w:lvlOverride>
+    <w:lvlOverride w:ilvl="8">
+      <w:startOverride w:val="1"/>
+    </w:lvlOverride>
+  </w:num>
+  <w:num w:numId="8" w16cid:durableId="1754472887">
+    <w:abstractNumId w:val="11"/>
+    <w:lvlOverride w:ilvl="0">
+      <w:startOverride w:val="1"/>
+    </w:lvlOverride>
+    <w:lvlOverride w:ilvl="1">
+      <w:startOverride w:val="1"/>
+    </w:lvlOverride>
+    <w:lvlOverride w:ilvl="2">
+      <w:startOverride w:val="1"/>
+    </w:lvlOverride>
+    <w:lvlOverride w:ilvl="3">
+      <w:startOverride w:val="1"/>
+    </w:lvlOverride>
+    <w:lvlOverride w:ilvl="4">
+      <w:startOverride w:val="1"/>
+    </w:lvlOverride>
+    <w:lvlOverride w:ilvl="5">
+      <w:startOverride w:val="1"/>
+    </w:lvlOverride>
+    <w:lvlOverride w:ilvl="6">
+      <w:startOverride w:val="1"/>
+    </w:lvlOverride>
+    <w:lvlOverride w:ilvl="7">
+      <w:startOverride w:val="1"/>
+    </w:lvlOverride>
+    <w:lvlOverride w:ilvl="8">
+      <w:startOverride w:val="1"/>
+    </w:lvlOverride>
+  </w:num>
+  <w:num w:numId="9" w16cid:durableId="869300742">
+    <w:abstractNumId w:val="9"/>
+    <w:lvlOverride w:ilvl="0">
+      <w:startOverride w:val="1"/>
+    </w:lvlOverride>
+    <w:lvlOverride w:ilvl="1">
+      <w:startOverride w:val="1"/>
+    </w:lvlOverride>
+    <w:lvlOverride w:ilvl="2">
+      <w:startOverride w:val="1"/>
+    </w:lvlOverride>
+    <w:lvlOverride w:ilvl="3">
+      <w:startOverride w:val="1"/>
+    </w:lvlOverride>
+    <w:lvlOverride w:ilvl="4">
+      <w:startOverride w:val="1"/>
+    </w:lvlOverride>
+    <w:lvlOverride w:ilvl="5">
+      <w:startOverride w:val="1"/>
+    </w:lvlOverride>
+    <w:lvlOverride w:ilvl="6">
+      <w:startOverride w:val="1"/>
+    </w:lvlOverride>
+    <w:lvlOverride w:ilvl="7">
+      <w:startOverride w:val="1"/>
+    </w:lvlOverride>
+    <w:lvlOverride w:ilvl="8">
+      <w:startOverride w:val="1"/>
+    </w:lvlOverride>
+  </w:num>
+  <w:num w:numId="10" w16cid:durableId="1333217395">
     <w:abstractNumId w:val="2"/>
     <w:lvlOverride w:ilvl="0">
       <w:startOverride w:val="1"/>
@@ -8955,179 +9176,35 @@
       <w:startOverride w:val="1"/>
     </w:lvlOverride>
   </w:num>
-  <w:num w:numId="6" w16cid:durableId="2059743899">
-    <w:abstractNumId w:val="14"/>
-    <w:lvlOverride w:ilvl="0">
-      <w:startOverride w:val="1"/>
-    </w:lvlOverride>
-    <w:lvlOverride w:ilvl="1">
-      <w:startOverride w:val="1"/>
-    </w:lvlOverride>
-    <w:lvlOverride w:ilvl="2">
-      <w:startOverride w:val="1"/>
-    </w:lvlOverride>
-    <w:lvlOverride w:ilvl="3">
-      <w:startOverride w:val="1"/>
-    </w:lvlOverride>
-    <w:lvlOverride w:ilvl="4">
-      <w:startOverride w:val="1"/>
-    </w:lvlOverride>
-    <w:lvlOverride w:ilvl="5">
-      <w:startOverride w:val="1"/>
-    </w:lvlOverride>
-    <w:lvlOverride w:ilvl="6">
-      <w:startOverride w:val="1"/>
-    </w:lvlOverride>
-    <w:lvlOverride w:ilvl="7">
-      <w:startOverride w:val="1"/>
-    </w:lvlOverride>
-    <w:lvlOverride w:ilvl="8">
-      <w:startOverride w:val="1"/>
-    </w:lvlOverride>
+  <w:num w:numId="11" w16cid:durableId="1907449482">
+    <w:abstractNumId w:val="17"/>
   </w:num>
-  <w:num w:numId="7" w16cid:durableId="1583442308">
-    <w:abstractNumId w:val="10"/>
-    <w:lvlOverride w:ilvl="0">
-      <w:startOverride w:val="1"/>
-    </w:lvlOverride>
-    <w:lvlOverride w:ilvl="1">
-      <w:startOverride w:val="1"/>
-    </w:lvlOverride>
-    <w:lvlOverride w:ilvl="2">
-      <w:startOverride w:val="1"/>
-    </w:lvlOverride>
-    <w:lvlOverride w:ilvl="3">
-      <w:startOverride w:val="1"/>
-    </w:lvlOverride>
-    <w:lvlOverride w:ilvl="4">
-      <w:startOverride w:val="1"/>
-    </w:lvlOverride>
-    <w:lvlOverride w:ilvl="5">
-      <w:startOverride w:val="1"/>
-    </w:lvlOverride>
-    <w:lvlOverride w:ilvl="6">
-      <w:startOverride w:val="1"/>
-    </w:lvlOverride>
-    <w:lvlOverride w:ilvl="7">
-      <w:startOverride w:val="1"/>
-    </w:lvlOverride>
-    <w:lvlOverride w:ilvl="8">
-      <w:startOverride w:val="1"/>
-    </w:lvlOverride>
-  </w:num>
-  <w:num w:numId="8" w16cid:durableId="1754472887">
-    <w:abstractNumId w:val="9"/>
-    <w:lvlOverride w:ilvl="0">
-      <w:startOverride w:val="1"/>
-    </w:lvlOverride>
-    <w:lvlOverride w:ilvl="1">
-      <w:startOverride w:val="1"/>
-    </w:lvlOverride>
-    <w:lvlOverride w:ilvl="2">
-      <w:startOverride w:val="1"/>
-    </w:lvlOverride>
-    <w:lvlOverride w:ilvl="3">
-      <w:startOverride w:val="1"/>
-    </w:lvlOverride>
-    <w:lvlOverride w:ilvl="4">
-      <w:startOverride w:val="1"/>
-    </w:lvlOverride>
-    <w:lvlOverride w:ilvl="5">
-      <w:startOverride w:val="1"/>
-    </w:lvlOverride>
-    <w:lvlOverride w:ilvl="6">
-      <w:startOverride w:val="1"/>
-    </w:lvlOverride>
-    <w:lvlOverride w:ilvl="7">
-      <w:startOverride w:val="1"/>
-    </w:lvlOverride>
-    <w:lvlOverride w:ilvl="8">
-      <w:startOverride w:val="1"/>
-    </w:lvlOverride>
-  </w:num>
-  <w:num w:numId="9" w16cid:durableId="869300742">
-    <w:abstractNumId w:val="7"/>
-    <w:lvlOverride w:ilvl="0">
-      <w:startOverride w:val="1"/>
-    </w:lvlOverride>
-    <w:lvlOverride w:ilvl="1">
-      <w:startOverride w:val="1"/>
-    </w:lvlOverride>
-    <w:lvlOverride w:ilvl="2">
-      <w:startOverride w:val="1"/>
-    </w:lvlOverride>
-    <w:lvlOverride w:ilvl="3">
-      <w:startOverride w:val="1"/>
-    </w:lvlOverride>
-    <w:lvlOverride w:ilvl="4">
-      <w:startOverride w:val="1"/>
-    </w:lvlOverride>
-    <w:lvlOverride w:ilvl="5">
-      <w:startOverride w:val="1"/>
-    </w:lvlOverride>
-    <w:lvlOverride w:ilvl="6">
-      <w:startOverride w:val="1"/>
-    </w:lvlOverride>
-    <w:lvlOverride w:ilvl="7">
-      <w:startOverride w:val="1"/>
-    </w:lvlOverride>
-    <w:lvlOverride w:ilvl="8">
-      <w:startOverride w:val="1"/>
-    </w:lvlOverride>
-  </w:num>
-  <w:num w:numId="10" w16cid:durableId="1333217395">
-    <w:abstractNumId w:val="1"/>
-    <w:lvlOverride w:ilvl="0">
-      <w:startOverride w:val="1"/>
-    </w:lvlOverride>
-    <w:lvlOverride w:ilvl="1">
-      <w:startOverride w:val="1"/>
-    </w:lvlOverride>
-    <w:lvlOverride w:ilvl="2">
-      <w:startOverride w:val="1"/>
-    </w:lvlOverride>
-    <w:lvlOverride w:ilvl="3">
-      <w:startOverride w:val="1"/>
-    </w:lvlOverride>
-    <w:lvlOverride w:ilvl="4">
-      <w:startOverride w:val="1"/>
-    </w:lvlOverride>
-    <w:lvlOverride w:ilvl="5">
-      <w:startOverride w:val="1"/>
-    </w:lvlOverride>
-    <w:lvlOverride w:ilvl="6">
-      <w:startOverride w:val="1"/>
-    </w:lvlOverride>
-    <w:lvlOverride w:ilvl="7">
-      <w:startOverride w:val="1"/>
-    </w:lvlOverride>
-    <w:lvlOverride w:ilvl="8">
-      <w:startOverride w:val="1"/>
-    </w:lvlOverride>
-  </w:num>
-  <w:num w:numId="11" w16cid:durableId="1907449482">
+  <w:num w:numId="12" w16cid:durableId="341324541">
     <w:abstractNumId w:val="15"/>
   </w:num>
-  <w:num w:numId="12" w16cid:durableId="341324541">
+  <w:num w:numId="13" w16cid:durableId="1174688230">
+    <w:abstractNumId w:val="7"/>
+  </w:num>
+  <w:num w:numId="14" w16cid:durableId="898249433">
+    <w:abstractNumId w:val="6"/>
+  </w:num>
+  <w:num w:numId="15" w16cid:durableId="1539393764">
+    <w:abstractNumId w:val="19"/>
+  </w:num>
+  <w:num w:numId="16" w16cid:durableId="437335301">
+    <w:abstractNumId w:val="14"/>
+  </w:num>
+  <w:num w:numId="17" w16cid:durableId="399333623">
     <w:abstractNumId w:val="13"/>
   </w:num>
-  <w:num w:numId="13" w16cid:durableId="1174688230">
-    <w:abstractNumId w:val="5"/>
+  <w:num w:numId="18" w16cid:durableId="548691172">
+    <w:abstractNumId w:val="10"/>
   </w:num>
-  <w:num w:numId="14" w16cid:durableId="898249433">
+  <w:num w:numId="19" w16cid:durableId="1216042740">
+    <w:abstractNumId w:val="1"/>
+  </w:num>
+  <w:num w:numId="20" w16cid:durableId="1487480450">
     <w:abstractNumId w:val="4"/>
-  </w:num>
-  <w:num w:numId="15" w16cid:durableId="1539393764">
-    <w:abstractNumId w:val="17"/>
-  </w:num>
-  <w:num w:numId="16" w16cid:durableId="437335301">
-    <w:abstractNumId w:val="12"/>
-  </w:num>
-  <w:num w:numId="17" w16cid:durableId="399333623">
-    <w:abstractNumId w:val="11"/>
-  </w:num>
-  <w:num w:numId="18" w16cid:durableId="548691172">
-    <w:abstractNumId w:val="8"/>
   </w:num>
   <w:numIdMacAtCleanup w:val="16"/>
 </w:numbering>

</xml_diff>

<commit_message>
StringBuffer and Builder and eclipse setup
StringBuffer and Builder and eclipse setup
</commit_message>
<xml_diff>
--- a/docs/CoreJava.docx
+++ b/docs/CoreJava.docx
@@ -7725,6 +7725,447 @@
         <w:t xml:space="preserve">  </w:t>
       </w:r>
     </w:p>
+    <w:p>
+      <w:pPr>
+        <w:pStyle w:val="Default"/>
+        <w:rPr>
+          <w:b/>
+          <w:bCs/>
+          <w:u w:val="single"/>
+        </w:rPr>
+      </w:pPr>
+    </w:p>
+    <w:p>
+      <w:pPr>
+        <w:pStyle w:val="NoSpacing"/>
+        <w:rPr>
+          <w:b/>
+          <w:bCs/>
+          <w:u w:val="single"/>
+        </w:rPr>
+      </w:pPr>
+    </w:p>
+    <w:p>
+      <w:pPr>
+        <w:pStyle w:val="NoSpacing"/>
+        <w:rPr>
+          <w:b/>
+          <w:bCs/>
+          <w:u w:val="single"/>
+        </w:rPr>
+      </w:pPr>
+      <w:r>
+        <w:rPr>
+          <w:b/>
+          <w:bCs/>
+          <w:u w:val="single"/>
+        </w:rPr>
+        <w:t xml:space="preserve">Eclipse </w:t>
+      </w:r>
+      <w:r>
+        <w:rPr>
+          <w:b/>
+          <w:bCs/>
+          <w:u w:val="single"/>
+        </w:rPr>
+        <w:t xml:space="preserve">IDE </w:t>
+      </w:r>
+      <w:r>
+        <w:rPr>
+          <w:b/>
+          <w:bCs/>
+          <w:u w:val="single"/>
+        </w:rPr>
+        <w:t>Installation and Setup</w:t>
+      </w:r>
+    </w:p>
+    <w:p>
+      <w:pPr>
+        <w:pStyle w:val="NoSpacing"/>
+        <w:rPr>
+          <w:b/>
+          <w:bCs/>
+          <w:u w:val="single"/>
+        </w:rPr>
+      </w:pPr>
+    </w:p>
+    <w:p>
+      <w:pPr>
+        <w:pStyle w:val="NoSpacing"/>
+      </w:pPr>
+      <w:hyperlink r:id="rId28" w:history="1">
+        <w:r>
+          <w:rPr>
+            <w:rStyle w:val="Hyperlink"/>
+          </w:rPr>
+          <w:t>https://www.eclipse.org/downloads/download.php?file=/technology/epp/downloads/release/2023-06/R/eclipse-jee-2023-06-R-win32-x86_64.zip</w:t>
+        </w:r>
+      </w:hyperlink>
+      <w:r>
+        <w:t xml:space="preserve"> </w:t>
+      </w:r>
+    </w:p>
+    <w:p>
+      <w:pPr>
+        <w:pStyle w:val="NoSpacing"/>
+      </w:pPr>
+    </w:p>
+    <w:p>
+      <w:pPr>
+        <w:pStyle w:val="NoSpacing"/>
+      </w:pPr>
+      <w:r>
+        <w:t>Set the Eclipse perspective to “Java”</w:t>
+      </w:r>
+    </w:p>
+    <w:p>
+      <w:pPr>
+        <w:pStyle w:val="NoSpacing"/>
+      </w:pPr>
+    </w:p>
+    <w:p>
+      <w:pPr>
+        <w:pStyle w:val="NoSpacing"/>
+      </w:pPr>
+      <w:r>
+        <w:t xml:space="preserve">Create Java Project into eclipse </w:t>
+      </w:r>
+    </w:p>
+    <w:p>
+      <w:pPr>
+        <w:pStyle w:val="NoSpacing"/>
+        <w:numPr>
+          <w:ilvl w:val="0"/>
+          <w:numId w:val="24"/>
+        </w:numPr>
+      </w:pPr>
+      <w:r>
+        <w:t>Go To “File” menu -&gt; “New” Option -&gt; Click on “Java Project” option.</w:t>
+      </w:r>
+    </w:p>
+    <w:p>
+      <w:pPr>
+        <w:pStyle w:val="NoSpacing"/>
+        <w:numPr>
+          <w:ilvl w:val="0"/>
+          <w:numId w:val="24"/>
+        </w:numPr>
+      </w:pPr>
+      <w:r>
+        <w:t>Set the Name of the project</w:t>
+      </w:r>
+    </w:p>
+    <w:p>
+      <w:pPr>
+        <w:pStyle w:val="NoSpacing"/>
+        <w:numPr>
+          <w:ilvl w:val="0"/>
+          <w:numId w:val="24"/>
+        </w:numPr>
+      </w:pPr>
+      <w:r>
+        <w:t>Unchecked the Module checkbox.</w:t>
+      </w:r>
+    </w:p>
+    <w:p>
+      <w:pPr>
+        <w:pStyle w:val="NoSpacing"/>
+        <w:numPr>
+          <w:ilvl w:val="0"/>
+          <w:numId w:val="24"/>
+        </w:numPr>
+      </w:pPr>
+      <w:r>
+        <w:t>Click on Next -&gt; click on Finish</w:t>
+      </w:r>
+    </w:p>
+    <w:p>
+      <w:pPr>
+        <w:pStyle w:val="NoSpacing"/>
+      </w:pPr>
+    </w:p>
+    <w:p>
+      <w:pPr>
+        <w:pStyle w:val="NoSpacing"/>
+      </w:pPr>
+      <w:r>
+        <w:t>Creating Java File</w:t>
+      </w:r>
+    </w:p>
+    <w:p>
+      <w:pPr>
+        <w:pStyle w:val="NoSpacing"/>
+        <w:numPr>
+          <w:ilvl w:val="0"/>
+          <w:numId w:val="25"/>
+        </w:numPr>
+      </w:pPr>
+      <w:r>
+        <w:t>Right click on the “</w:t>
+      </w:r>
+      <w:proofErr w:type="spellStart"/>
+      <w:r>
+        <w:t>src</w:t>
+      </w:r>
+      <w:proofErr w:type="spellEnd"/>
+      <w:r>
+        <w:t>” folder -&gt; Go To “New” option -&gt; Click on “Class” option</w:t>
+      </w:r>
+    </w:p>
+    <w:p>
+      <w:pPr>
+        <w:pStyle w:val="NoSpacing"/>
+        <w:numPr>
+          <w:ilvl w:val="0"/>
+          <w:numId w:val="25"/>
+        </w:numPr>
+      </w:pPr>
+      <w:r>
+        <w:t>Set the java class name</w:t>
+      </w:r>
+    </w:p>
+    <w:p>
+      <w:pPr>
+        <w:pStyle w:val="NoSpacing"/>
+        <w:numPr>
+          <w:ilvl w:val="0"/>
+          <w:numId w:val="25"/>
+        </w:numPr>
+      </w:pPr>
+      <w:r>
+        <w:t>Select the main method option if you wanted to create main method.</w:t>
+      </w:r>
+    </w:p>
+    <w:p>
+      <w:pPr>
+        <w:pStyle w:val="NoSpacing"/>
+        <w:numPr>
+          <w:ilvl w:val="0"/>
+          <w:numId w:val="25"/>
+        </w:numPr>
+      </w:pPr>
+      <w:r>
+        <w:t>Click on Finish</w:t>
+      </w:r>
+    </w:p>
+    <w:p>
+      <w:pPr>
+        <w:pStyle w:val="Default"/>
+      </w:pPr>
+    </w:p>
+    <w:p>
+      <w:pPr>
+        <w:pStyle w:val="Default"/>
+      </w:pPr>
+    </w:p>
+    <w:p>
+      <w:pPr>
+        <w:rPr>
+          <w:rFonts w:ascii="Calibri" w:hAnsi="Calibri" w:cs="Calibri"/>
+          <w:b/>
+          <w:bCs/>
+          <w:color w:val="000000"/>
+          <w:sz w:val="24"/>
+          <w:szCs w:val="24"/>
+          <w:u w:val="single"/>
+        </w:rPr>
+      </w:pPr>
+      <w:r>
+        <w:rPr>
+          <w:b/>
+          <w:bCs/>
+          <w:u w:val="single"/>
+        </w:rPr>
+        <w:br w:type="page"/>
+      </w:r>
+    </w:p>
+    <w:p>
+      <w:pPr>
+        <w:pStyle w:val="Default"/>
+        <w:rPr>
+          <w:b/>
+          <w:bCs/>
+          <w:u w:val="single"/>
+        </w:rPr>
+      </w:pPr>
+      <w:r>
+        <w:rPr>
+          <w:b/>
+          <w:bCs/>
+          <w:u w:val="single"/>
+        </w:rPr>
+        <w:lastRenderedPageBreak/>
+        <w:t>Object Oriented Programing Concepts (OOPs)</w:t>
+      </w:r>
+    </w:p>
+    <w:p>
+      <w:pPr>
+        <w:pStyle w:val="Default"/>
+        <w:numPr>
+          <w:ilvl w:val="3"/>
+          <w:numId w:val="25"/>
+        </w:numPr>
+      </w:pPr>
+      <w:r>
+        <w:t xml:space="preserve">Java </w:t>
+      </w:r>
+      <w:r>
+        <w:t>is an Object Oriented Programing language.</w:t>
+      </w:r>
+    </w:p>
+    <w:p>
+      <w:pPr>
+        <w:pStyle w:val="Default"/>
+        <w:numPr>
+          <w:ilvl w:val="3"/>
+          <w:numId w:val="25"/>
+        </w:numPr>
+      </w:pPr>
+      <w:r>
+        <w:t>Java is not a fully Object oriented because it has primitive data types. In Fully object oriented language you can get everything with class and object.</w:t>
+      </w:r>
+    </w:p>
+    <w:p>
+      <w:pPr>
+        <w:pStyle w:val="Default"/>
+        <w:numPr>
+          <w:ilvl w:val="3"/>
+          <w:numId w:val="25"/>
+        </w:numPr>
+      </w:pPr>
+      <w:r>
+        <w:t>There are 4 concepts of the OOPs</w:t>
+      </w:r>
+    </w:p>
+    <w:p>
+      <w:pPr>
+        <w:pStyle w:val="Default"/>
+        <w:numPr>
+          <w:ilvl w:val="4"/>
+          <w:numId w:val="25"/>
+        </w:numPr>
+        <w:rPr>
+          <w:b/>
+          <w:bCs/>
+        </w:rPr>
+      </w:pPr>
+      <w:r>
+        <w:t xml:space="preserve"> </w:t>
+      </w:r>
+      <w:r>
+        <w:rPr>
+          <w:b/>
+          <w:bCs/>
+        </w:rPr>
+        <w:t>Encapsulation</w:t>
+      </w:r>
+    </w:p>
+    <w:p>
+      <w:pPr>
+        <w:pStyle w:val="Default"/>
+        <w:ind w:left="720" w:firstLine="360"/>
+      </w:pPr>
+      <w:r>
+        <w:t>Wrapping of data member and member function into single unit.</w:t>
+      </w:r>
+    </w:p>
+    <w:p>
+      <w:pPr>
+        <w:pStyle w:val="Default"/>
+        <w:numPr>
+          <w:ilvl w:val="4"/>
+          <w:numId w:val="25"/>
+        </w:numPr>
+        <w:rPr>
+          <w:b/>
+          <w:bCs/>
+        </w:rPr>
+      </w:pPr>
+      <w:r>
+        <w:rPr>
+          <w:b/>
+          <w:bCs/>
+        </w:rPr>
+        <w:t>Inheritance</w:t>
+      </w:r>
+    </w:p>
+    <w:p>
+      <w:pPr>
+        <w:pStyle w:val="Default"/>
+        <w:ind w:left="1080"/>
+      </w:pPr>
+      <w:r>
+        <w:t>Acquiring the properties of parent class to child class.</w:t>
+      </w:r>
+    </w:p>
+    <w:p>
+      <w:pPr>
+        <w:pStyle w:val="Default"/>
+        <w:numPr>
+          <w:ilvl w:val="4"/>
+          <w:numId w:val="25"/>
+        </w:numPr>
+        <w:rPr>
+          <w:b/>
+          <w:bCs/>
+        </w:rPr>
+      </w:pPr>
+      <w:r>
+        <w:rPr>
+          <w:b/>
+          <w:bCs/>
+        </w:rPr>
+        <w:t>Polymorphism</w:t>
+      </w:r>
+    </w:p>
+    <w:p>
+      <w:pPr>
+        <w:pStyle w:val="Default"/>
+        <w:ind w:left="1080"/>
+      </w:pPr>
+      <w:r>
+        <w:t>Single thing can be represent in multiple (different) ways.</w:t>
+      </w:r>
+    </w:p>
+    <w:p>
+      <w:pPr>
+        <w:pStyle w:val="Default"/>
+        <w:numPr>
+          <w:ilvl w:val="4"/>
+          <w:numId w:val="25"/>
+        </w:numPr>
+        <w:rPr>
+          <w:b/>
+          <w:bCs/>
+        </w:rPr>
+      </w:pPr>
+      <w:r>
+        <w:rPr>
+          <w:b/>
+          <w:bCs/>
+        </w:rPr>
+        <w:t>Abstraction</w:t>
+      </w:r>
+    </w:p>
+    <w:p>
+      <w:pPr>
+        <w:pStyle w:val="Default"/>
+        <w:ind w:left="1080"/>
+      </w:pPr>
+      <w:r>
+        <w:t>Hiding the complexity and display only the important functionalities to the user.</w:t>
+      </w:r>
+    </w:p>
+    <w:p>
+      <w:pPr>
+        <w:pStyle w:val="Default"/>
+        <w:rPr>
+          <w:b/>
+          <w:bCs/>
+          <w:u w:val="single"/>
+        </w:rPr>
+      </w:pPr>
+    </w:p>
     <w:sectPr>
       <w:pgSz w:w="12240" w:h="15840"/>
       <w:pgMar w:top="1440" w:right="1440" w:bottom="1440" w:left="1440" w:header="720" w:footer="720" w:gutter="0"/>
@@ -8454,6 +8895,92 @@
     </w:lvl>
   </w:abstractNum>
   <w:abstractNum w:abstractNumId="8" w15:restartNumberingAfterBreak="0">
+    <w:nsid w:val="2FFA50AD"/>
+    <w:multiLevelType w:val="hybridMultilevel"/>
+    <w:tmpl w:val="7EC81F54"/>
+    <w:lvl w:ilvl="0" w:tplc="0409000F">
+      <w:start w:val="1"/>
+      <w:numFmt w:val="decimal"/>
+      <w:lvlText w:val="%1."/>
+      <w:lvlJc w:val="left"/>
+      <w:pPr>
+        <w:ind w:left="720" w:hanging="360"/>
+      </w:pPr>
+    </w:lvl>
+    <w:lvl w:ilvl="1" w:tplc="04090019">
+      <w:start w:val="1"/>
+      <w:numFmt w:val="lowerLetter"/>
+      <w:lvlText w:val="%2."/>
+      <w:lvlJc w:val="left"/>
+      <w:pPr>
+        <w:ind w:left="1440" w:hanging="360"/>
+      </w:pPr>
+    </w:lvl>
+    <w:lvl w:ilvl="2" w:tplc="0409001B">
+      <w:start w:val="1"/>
+      <w:numFmt w:val="lowerRoman"/>
+      <w:lvlText w:val="%3."/>
+      <w:lvlJc w:val="right"/>
+      <w:pPr>
+        <w:ind w:left="2160" w:hanging="180"/>
+      </w:pPr>
+    </w:lvl>
+    <w:lvl w:ilvl="3" w:tplc="0409000F">
+      <w:start w:val="1"/>
+      <w:numFmt w:val="decimal"/>
+      <w:lvlText w:val="%4."/>
+      <w:lvlJc w:val="left"/>
+      <w:pPr>
+        <w:ind w:left="540" w:hanging="360"/>
+      </w:pPr>
+    </w:lvl>
+    <w:lvl w:ilvl="4" w:tplc="04090019">
+      <w:start w:val="1"/>
+      <w:numFmt w:val="lowerLetter"/>
+      <w:lvlText w:val="%5."/>
+      <w:lvlJc w:val="left"/>
+      <w:pPr>
+        <w:ind w:left="1080" w:hanging="360"/>
+      </w:pPr>
+    </w:lvl>
+    <w:lvl w:ilvl="5" w:tplc="0409001B">
+      <w:start w:val="1"/>
+      <w:numFmt w:val="lowerRoman"/>
+      <w:lvlText w:val="%6."/>
+      <w:lvlJc w:val="right"/>
+      <w:pPr>
+        <w:ind w:left="4320" w:hanging="180"/>
+      </w:pPr>
+    </w:lvl>
+    <w:lvl w:ilvl="6" w:tplc="0409000F">
+      <w:start w:val="1"/>
+      <w:numFmt w:val="decimal"/>
+      <w:lvlText w:val="%7."/>
+      <w:lvlJc w:val="left"/>
+      <w:pPr>
+        <w:ind w:left="5040" w:hanging="360"/>
+      </w:pPr>
+    </w:lvl>
+    <w:lvl w:ilvl="7" w:tplc="04090019">
+      <w:start w:val="1"/>
+      <w:numFmt w:val="lowerLetter"/>
+      <w:lvlText w:val="%8."/>
+      <w:lvlJc w:val="left"/>
+      <w:pPr>
+        <w:ind w:left="5760" w:hanging="360"/>
+      </w:pPr>
+    </w:lvl>
+    <w:lvl w:ilvl="8" w:tplc="0409001B">
+      <w:start w:val="1"/>
+      <w:numFmt w:val="lowerRoman"/>
+      <w:lvlText w:val="%9."/>
+      <w:lvlJc w:val="right"/>
+      <w:pPr>
+        <w:ind w:left="6480" w:hanging="180"/>
+      </w:pPr>
+    </w:lvl>
+  </w:abstractNum>
+  <w:abstractNum w:abstractNumId="9" w15:restartNumberingAfterBreak="0">
     <w:nsid w:val="36F22C28"/>
     <w:multiLevelType w:val="hybridMultilevel"/>
     <w:tmpl w:val="5B2E59D0"/>
@@ -8542,7 +9069,7 @@
       </w:pPr>
     </w:lvl>
   </w:abstractNum>
-  <w:abstractNum w:abstractNumId="9" w15:restartNumberingAfterBreak="0">
+  <w:abstractNum w:abstractNumId="10" w15:restartNumberingAfterBreak="0">
     <w:nsid w:val="38F71B4B"/>
     <w:multiLevelType w:val="hybridMultilevel"/>
     <w:tmpl w:val="C52A7362"/>
@@ -8633,7 +9160,93 @@
       </w:pPr>
     </w:lvl>
   </w:abstractNum>
-  <w:abstractNum w:abstractNumId="10" w15:restartNumberingAfterBreak="0">
+  <w:abstractNum w:abstractNumId="11" w15:restartNumberingAfterBreak="0">
+    <w:nsid w:val="3ED825EC"/>
+    <w:multiLevelType w:val="hybridMultilevel"/>
+    <w:tmpl w:val="9FC8651C"/>
+    <w:lvl w:ilvl="0" w:tplc="0409000F">
+      <w:start w:val="1"/>
+      <w:numFmt w:val="decimal"/>
+      <w:lvlText w:val="%1."/>
+      <w:lvlJc w:val="left"/>
+      <w:pPr>
+        <w:ind w:left="720" w:hanging="360"/>
+      </w:pPr>
+    </w:lvl>
+    <w:lvl w:ilvl="1" w:tplc="04090019">
+      <w:start w:val="1"/>
+      <w:numFmt w:val="lowerLetter"/>
+      <w:lvlText w:val="%2."/>
+      <w:lvlJc w:val="left"/>
+      <w:pPr>
+        <w:ind w:left="1440" w:hanging="360"/>
+      </w:pPr>
+    </w:lvl>
+    <w:lvl w:ilvl="2" w:tplc="0409001B">
+      <w:start w:val="1"/>
+      <w:numFmt w:val="lowerRoman"/>
+      <w:lvlText w:val="%3."/>
+      <w:lvlJc w:val="right"/>
+      <w:pPr>
+        <w:ind w:left="2160" w:hanging="180"/>
+      </w:pPr>
+    </w:lvl>
+    <w:lvl w:ilvl="3" w:tplc="0409000F">
+      <w:start w:val="1"/>
+      <w:numFmt w:val="decimal"/>
+      <w:lvlText w:val="%4."/>
+      <w:lvlJc w:val="left"/>
+      <w:pPr>
+        <w:ind w:left="720" w:hanging="360"/>
+      </w:pPr>
+    </w:lvl>
+    <w:lvl w:ilvl="4" w:tplc="04090019">
+      <w:start w:val="1"/>
+      <w:numFmt w:val="lowerLetter"/>
+      <w:lvlText w:val="%5."/>
+      <w:lvlJc w:val="left"/>
+      <w:pPr>
+        <w:ind w:left="3600" w:hanging="360"/>
+      </w:pPr>
+    </w:lvl>
+    <w:lvl w:ilvl="5" w:tplc="0409001B">
+      <w:start w:val="1"/>
+      <w:numFmt w:val="lowerRoman"/>
+      <w:lvlText w:val="%6."/>
+      <w:lvlJc w:val="right"/>
+      <w:pPr>
+        <w:ind w:left="4320" w:hanging="180"/>
+      </w:pPr>
+    </w:lvl>
+    <w:lvl w:ilvl="6" w:tplc="0409000F">
+      <w:start w:val="1"/>
+      <w:numFmt w:val="decimal"/>
+      <w:lvlText w:val="%7."/>
+      <w:lvlJc w:val="left"/>
+      <w:pPr>
+        <w:ind w:left="720" w:hanging="360"/>
+      </w:pPr>
+    </w:lvl>
+    <w:lvl w:ilvl="7" w:tplc="04090019">
+      <w:start w:val="1"/>
+      <w:numFmt w:val="lowerLetter"/>
+      <w:lvlText w:val="%8."/>
+      <w:lvlJc w:val="left"/>
+      <w:pPr>
+        <w:ind w:left="5760" w:hanging="360"/>
+      </w:pPr>
+    </w:lvl>
+    <w:lvl w:ilvl="8" w:tplc="0409001B">
+      <w:start w:val="1"/>
+      <w:numFmt w:val="lowerRoman"/>
+      <w:lvlText w:val="%9."/>
+      <w:lvlJc w:val="right"/>
+      <w:pPr>
+        <w:ind w:left="6480" w:hanging="180"/>
+      </w:pPr>
+    </w:lvl>
+  </w:abstractNum>
+  <w:abstractNum w:abstractNumId="12" w15:restartNumberingAfterBreak="0">
     <w:nsid w:val="43B242FE"/>
     <w:multiLevelType w:val="hybridMultilevel"/>
     <w:tmpl w:val="2ACEA292"/>
@@ -8723,7 +9336,7 @@
       </w:pPr>
     </w:lvl>
   </w:abstractNum>
-  <w:abstractNum w:abstractNumId="11" w15:restartNumberingAfterBreak="0">
+  <w:abstractNum w:abstractNumId="13" w15:restartNumberingAfterBreak="0">
     <w:nsid w:val="444B3E83"/>
     <w:multiLevelType w:val="hybridMultilevel"/>
     <w:tmpl w:val="8AAC844E"/>
@@ -8812,7 +9425,7 @@
       </w:pPr>
     </w:lvl>
   </w:abstractNum>
-  <w:abstractNum w:abstractNumId="12" w15:restartNumberingAfterBreak="0">
+  <w:abstractNum w:abstractNumId="14" w15:restartNumberingAfterBreak="0">
     <w:nsid w:val="4B7D3D27"/>
     <w:multiLevelType w:val="hybridMultilevel"/>
     <w:tmpl w:val="18B2DE4E"/>
@@ -8902,7 +9515,7 @@
       </w:pPr>
     </w:lvl>
   </w:abstractNum>
-  <w:abstractNum w:abstractNumId="13" w15:restartNumberingAfterBreak="0">
+  <w:abstractNum w:abstractNumId="15" w15:restartNumberingAfterBreak="0">
     <w:nsid w:val="517361C8"/>
     <w:multiLevelType w:val="hybridMultilevel"/>
     <w:tmpl w:val="A7BA22AA"/>
@@ -8991,7 +9604,7 @@
       </w:pPr>
     </w:lvl>
   </w:abstractNum>
-  <w:abstractNum w:abstractNumId="14" w15:restartNumberingAfterBreak="0">
+  <w:abstractNum w:abstractNumId="16" w15:restartNumberingAfterBreak="0">
     <w:nsid w:val="52D27F43"/>
     <w:multiLevelType w:val="hybridMultilevel"/>
     <w:tmpl w:val="43441248"/>
@@ -9080,7 +9693,7 @@
       </w:pPr>
     </w:lvl>
   </w:abstractNum>
-  <w:abstractNum w:abstractNumId="15" w15:restartNumberingAfterBreak="0">
+  <w:abstractNum w:abstractNumId="17" w15:restartNumberingAfterBreak="0">
     <w:nsid w:val="55001F78"/>
     <w:multiLevelType w:val="hybridMultilevel"/>
     <w:tmpl w:val="263638BA"/>
@@ -9169,7 +9782,7 @@
       </w:pPr>
     </w:lvl>
   </w:abstractNum>
-  <w:abstractNum w:abstractNumId="16" w15:restartNumberingAfterBreak="0">
+  <w:abstractNum w:abstractNumId="18" w15:restartNumberingAfterBreak="0">
     <w:nsid w:val="59780F32"/>
     <w:multiLevelType w:val="hybridMultilevel"/>
     <w:tmpl w:val="813A1414"/>
@@ -9258,7 +9871,7 @@
       </w:pPr>
     </w:lvl>
   </w:abstractNum>
-  <w:abstractNum w:abstractNumId="17" w15:restartNumberingAfterBreak="0">
+  <w:abstractNum w:abstractNumId="19" w15:restartNumberingAfterBreak="0">
     <w:nsid w:val="627B53B8"/>
     <w:multiLevelType w:val="hybridMultilevel"/>
     <w:tmpl w:val="F1969648"/>
@@ -9348,7 +9961,7 @@
       </w:pPr>
     </w:lvl>
   </w:abstractNum>
-  <w:abstractNum w:abstractNumId="18" w15:restartNumberingAfterBreak="0">
+  <w:abstractNum w:abstractNumId="20" w15:restartNumberingAfterBreak="0">
     <w:nsid w:val="66690C54"/>
     <w:multiLevelType w:val="hybridMultilevel"/>
     <w:tmpl w:val="B730497A"/>
@@ -9437,7 +10050,7 @@
       </w:pPr>
     </w:lvl>
   </w:abstractNum>
-  <w:abstractNum w:abstractNumId="19" w15:restartNumberingAfterBreak="0">
+  <w:abstractNum w:abstractNumId="21" w15:restartNumberingAfterBreak="0">
     <w:nsid w:val="6B5C7337"/>
     <w:multiLevelType w:val="hybridMultilevel"/>
     <w:tmpl w:val="ECA62F32"/>
@@ -9526,7 +10139,7 @@
       </w:pPr>
     </w:lvl>
   </w:abstractNum>
-  <w:abstractNum w:abstractNumId="20" w15:restartNumberingAfterBreak="0">
+  <w:abstractNum w:abstractNumId="22" w15:restartNumberingAfterBreak="0">
     <w:nsid w:val="7B832BBC"/>
     <w:multiLevelType w:val="hybridMultilevel"/>
     <w:tmpl w:val="6E1E0C2E"/>
@@ -9617,7 +10230,7 @@
       </w:pPr>
     </w:lvl>
   </w:abstractNum>
-  <w:abstractNum w:abstractNumId="21" w15:restartNumberingAfterBreak="0">
+  <w:abstractNum w:abstractNumId="23" w15:restartNumberingAfterBreak="0">
     <w:nsid w:val="7CE77B26"/>
     <w:multiLevelType w:val="hybridMultilevel"/>
     <w:tmpl w:val="4A924010"/>
@@ -9706,7 +10319,7 @@
       </w:pPr>
     </w:lvl>
   </w:abstractNum>
-  <w:abstractNum w:abstractNumId="22" w15:restartNumberingAfterBreak="0">
+  <w:abstractNum w:abstractNumId="24" w15:restartNumberingAfterBreak="0">
     <w:nsid w:val="7D8F3CA1"/>
     <w:multiLevelType w:val="hybridMultilevel"/>
     <w:tmpl w:val="4266CDDA"/>
@@ -9799,13 +10412,13 @@
     <w:abstractNumId w:val="1"/>
   </w:num>
   <w:num w:numId="2" w16cid:durableId="1123692679">
-    <w:abstractNumId w:val="11"/>
+    <w:abstractNumId w:val="13"/>
   </w:num>
   <w:num w:numId="3" w16cid:durableId="2034333608">
-    <w:abstractNumId w:val="8"/>
+    <w:abstractNumId w:val="9"/>
   </w:num>
   <w:num w:numId="4" w16cid:durableId="770323620">
-    <w:abstractNumId w:val="21"/>
+    <w:abstractNumId w:val="23"/>
   </w:num>
   <w:num w:numId="5" w16cid:durableId="775097549">
     <w:abstractNumId w:val="5"/>
@@ -9838,7 +10451,7 @@
     </w:lvlOverride>
   </w:num>
   <w:num w:numId="6" w16cid:durableId="2059743899">
-    <w:abstractNumId w:val="19"/>
+    <w:abstractNumId w:val="21"/>
     <w:lvlOverride w:ilvl="0">
       <w:startOverride w:val="1"/>
     </w:lvlOverride>
@@ -9868,7 +10481,7 @@
     </w:lvlOverride>
   </w:num>
   <w:num w:numId="7" w16cid:durableId="1583442308">
-    <w:abstractNumId w:val="15"/>
+    <w:abstractNumId w:val="17"/>
     <w:lvlOverride w:ilvl="0">
       <w:startOverride w:val="1"/>
     </w:lvlOverride>
@@ -9898,7 +10511,7 @@
     </w:lvlOverride>
   </w:num>
   <w:num w:numId="8" w16cid:durableId="1754472887">
-    <w:abstractNumId w:val="14"/>
+    <w:abstractNumId w:val="16"/>
     <w:lvlOverride w:ilvl="0">
       <w:startOverride w:val="1"/>
     </w:lvlOverride>
@@ -9928,7 +10541,7 @@
     </w:lvlOverride>
   </w:num>
   <w:num w:numId="9" w16cid:durableId="869300742">
-    <w:abstractNumId w:val="12"/>
+    <w:abstractNumId w:val="14"/>
     <w:lvlOverride w:ilvl="0">
       <w:startOverride w:val="1"/>
     </w:lvlOverride>
@@ -9988,28 +10601,28 @@
     </w:lvlOverride>
   </w:num>
   <w:num w:numId="11" w16cid:durableId="1907449482">
+    <w:abstractNumId w:val="22"/>
+  </w:num>
+  <w:num w:numId="12" w16cid:durableId="341324541">
     <w:abstractNumId w:val="20"/>
   </w:num>
-  <w:num w:numId="12" w16cid:durableId="341324541">
+  <w:num w:numId="13" w16cid:durableId="1174688230">
+    <w:abstractNumId w:val="12"/>
+  </w:num>
+  <w:num w:numId="14" w16cid:durableId="898249433">
+    <w:abstractNumId w:val="10"/>
+  </w:num>
+  <w:num w:numId="15" w16cid:durableId="1539393764">
+    <w:abstractNumId w:val="24"/>
+  </w:num>
+  <w:num w:numId="16" w16cid:durableId="437335301">
+    <w:abstractNumId w:val="19"/>
+  </w:num>
+  <w:num w:numId="17" w16cid:durableId="399333623">
     <w:abstractNumId w:val="18"/>
   </w:num>
-  <w:num w:numId="13" w16cid:durableId="1174688230">
-    <w:abstractNumId w:val="10"/>
-  </w:num>
-  <w:num w:numId="14" w16cid:durableId="898249433">
-    <w:abstractNumId w:val="9"/>
-  </w:num>
-  <w:num w:numId="15" w16cid:durableId="1539393764">
-    <w:abstractNumId w:val="22"/>
-  </w:num>
-  <w:num w:numId="16" w16cid:durableId="437335301">
-    <w:abstractNumId w:val="17"/>
-  </w:num>
-  <w:num w:numId="17" w16cid:durableId="399333623">
-    <w:abstractNumId w:val="16"/>
-  </w:num>
   <w:num w:numId="18" w16cid:durableId="548691172">
-    <w:abstractNumId w:val="13"/>
+    <w:abstractNumId w:val="15"/>
   </w:num>
   <w:num w:numId="19" w16cid:durableId="1216042740">
     <w:abstractNumId w:val="2"/>
@@ -10025,6 +10638,66 @@
   </w:num>
   <w:num w:numId="23" w16cid:durableId="1140464426">
     <w:abstractNumId w:val="7"/>
+  </w:num>
+  <w:num w:numId="24" w16cid:durableId="1523938993">
+    <w:abstractNumId w:val="11"/>
+    <w:lvlOverride w:ilvl="0">
+      <w:startOverride w:val="1"/>
+    </w:lvlOverride>
+    <w:lvlOverride w:ilvl="1">
+      <w:startOverride w:val="1"/>
+    </w:lvlOverride>
+    <w:lvlOverride w:ilvl="2">
+      <w:startOverride w:val="1"/>
+    </w:lvlOverride>
+    <w:lvlOverride w:ilvl="3">
+      <w:startOverride w:val="1"/>
+    </w:lvlOverride>
+    <w:lvlOverride w:ilvl="4">
+      <w:startOverride w:val="1"/>
+    </w:lvlOverride>
+    <w:lvlOverride w:ilvl="5">
+      <w:startOverride w:val="1"/>
+    </w:lvlOverride>
+    <w:lvlOverride w:ilvl="6">
+      <w:startOverride w:val="1"/>
+    </w:lvlOverride>
+    <w:lvlOverride w:ilvl="7">
+      <w:startOverride w:val="1"/>
+    </w:lvlOverride>
+    <w:lvlOverride w:ilvl="8">
+      <w:startOverride w:val="1"/>
+    </w:lvlOverride>
+  </w:num>
+  <w:num w:numId="25" w16cid:durableId="426049641">
+    <w:abstractNumId w:val="8"/>
+    <w:lvlOverride w:ilvl="0">
+      <w:startOverride w:val="1"/>
+    </w:lvlOverride>
+    <w:lvlOverride w:ilvl="1">
+      <w:startOverride w:val="1"/>
+    </w:lvlOverride>
+    <w:lvlOverride w:ilvl="2">
+      <w:startOverride w:val="1"/>
+    </w:lvlOverride>
+    <w:lvlOverride w:ilvl="3">
+      <w:startOverride w:val="1"/>
+    </w:lvlOverride>
+    <w:lvlOverride w:ilvl="4">
+      <w:startOverride w:val="1"/>
+    </w:lvlOverride>
+    <w:lvlOverride w:ilvl="5">
+      <w:startOverride w:val="1"/>
+    </w:lvlOverride>
+    <w:lvlOverride w:ilvl="6">
+      <w:startOverride w:val="1"/>
+    </w:lvlOverride>
+    <w:lvlOverride w:ilvl="7">
+      <w:startOverride w:val="1"/>
+    </w:lvlOverride>
+    <w:lvlOverride w:ilvl="8">
+      <w:startOverride w:val="1"/>
+    </w:lvlOverride>
   </w:num>
   <w:numIdMacAtCleanup w:val="16"/>
 </w:numbering>

</xml_diff>

<commit_message>
This and Super Keyword
This and Super Keyword
</commit_message>
<xml_diff>
--- a/docs/CoreJava.docx
+++ b/docs/CoreJava.docx
@@ -381,7 +381,14 @@
       </w:pPr>
       <w:r>
         <w:tab/>
-        <w:t>MySql Database</w:t>
+      </w:r>
+      <w:proofErr w:type="spellStart"/>
+      <w:r>
+        <w:t>MySql</w:t>
+      </w:r>
+      <w:proofErr w:type="spellEnd"/>
+      <w:r>
+        <w:t xml:space="preserve"> Database</w:t>
       </w:r>
     </w:p>
     <w:p>
@@ -669,7 +676,15 @@
         </w:numPr>
       </w:pPr>
       <w:r>
-        <w:t>You can verify the installation file into C:\Program File\java\&lt;jdk-version-folder&gt;</w:t>
+        <w:t>You can verify the installation file into C:\Program File\java\&lt;</w:t>
+      </w:r>
+      <w:proofErr w:type="spellStart"/>
+      <w:r>
+        <w:t>jdk</w:t>
+      </w:r>
+      <w:proofErr w:type="spellEnd"/>
+      <w:r>
+        <w:t>-version-folder&gt;</w:t>
       </w:r>
     </w:p>
     <w:p>
@@ -1165,6 +1180,7 @@
           <w:numId w:val="1"/>
         </w:numPr>
       </w:pPr>
+      <w:proofErr w:type="spellStart"/>
       <w:r>
         <w:rPr>
           <w:b/>
@@ -1172,6 +1188,7 @@
         </w:rPr>
         <w:t>javac</w:t>
       </w:r>
+      <w:proofErr w:type="spellEnd"/>
     </w:p>
     <w:p>
       <w:pPr>
@@ -1669,7 +1686,23 @@
           <w:b/>
           <w:bCs/>
         </w:rPr>
-        <w:t>public class &lt;className&gt;</w:t>
+        <w:t>public class &lt;</w:t>
+      </w:r>
+      <w:proofErr w:type="spellStart"/>
+      <w:r>
+        <w:rPr>
+          <w:b/>
+          <w:bCs/>
+        </w:rPr>
+        <w:t>className</w:t>
+      </w:r>
+      <w:proofErr w:type="spellEnd"/>
+      <w:r>
+        <w:rPr>
+          <w:b/>
+          <w:bCs/>
+        </w:rPr>
+        <w:t>&gt;</w:t>
       </w:r>
     </w:p>
     <w:p>
@@ -1790,7 +1823,23 @@
           <w:b/>
           <w:bCs/>
         </w:rPr>
-        <w:t>public static void main(String args[])</w:t>
+        <w:t xml:space="preserve">public static void main(String </w:t>
+      </w:r>
+      <w:proofErr w:type="spellStart"/>
+      <w:r>
+        <w:rPr>
+          <w:b/>
+          <w:bCs/>
+        </w:rPr>
+        <w:t>args</w:t>
+      </w:r>
+      <w:proofErr w:type="spellEnd"/>
+      <w:r>
+        <w:rPr>
+          <w:b/>
+          <w:bCs/>
+        </w:rPr>
+        <w:t>[])</w:t>
       </w:r>
     </w:p>
     <w:p>
@@ -1882,12 +1931,21 @@
           <w:bCs/>
         </w:rPr>
       </w:pPr>
-      <w:r>
-        <w:rPr>
-          <w:b/>
-          <w:bCs/>
-        </w:rPr>
-        <w:t>System.out.println(“Message”);</w:t>
+      <w:proofErr w:type="spellStart"/>
+      <w:r>
+        <w:rPr>
+          <w:b/>
+          <w:bCs/>
+        </w:rPr>
+        <w:t>System.out.println</w:t>
+      </w:r>
+      <w:proofErr w:type="spellEnd"/>
+      <w:r>
+        <w:rPr>
+          <w:b/>
+          <w:bCs/>
+        </w:rPr>
+        <w:t>(“Message”);</w:t>
       </w:r>
     </w:p>
     <w:p>
@@ -2069,12 +2127,21 @@
           <w:bCs/>
         </w:rPr>
       </w:pPr>
-      <w:r>
-        <w:rPr>
-          <w:b/>
-          <w:bCs/>
-        </w:rPr>
-        <w:t>javac &lt;filename with extension&gt;</w:t>
+      <w:proofErr w:type="spellStart"/>
+      <w:r>
+        <w:rPr>
+          <w:b/>
+          <w:bCs/>
+        </w:rPr>
+        <w:t>javac</w:t>
+      </w:r>
+      <w:proofErr w:type="spellEnd"/>
+      <w:r>
+        <w:rPr>
+          <w:b/>
+          <w:bCs/>
+        </w:rPr>
+        <w:t xml:space="preserve"> &lt;filename with extension&gt;</w:t>
       </w:r>
     </w:p>
     <w:p>
@@ -2145,7 +2212,23 @@
           <w:b/>
           <w:bCs/>
         </w:rPr>
-        <w:t>java &lt;ClassName&gt;</w:t>
+        <w:t>java &lt;</w:t>
+      </w:r>
+      <w:proofErr w:type="spellStart"/>
+      <w:r>
+        <w:rPr>
+          <w:b/>
+          <w:bCs/>
+        </w:rPr>
+        <w:t>ClassName</w:t>
+      </w:r>
+      <w:proofErr w:type="spellEnd"/>
+      <w:r>
+        <w:rPr>
+          <w:b/>
+          <w:bCs/>
+        </w:rPr>
+        <w:t>&gt;</w:t>
       </w:r>
     </w:p>
     <w:p>
@@ -2455,7 +2538,15 @@
         <w:ind w:left="720"/>
       </w:pPr>
       <w:r>
-        <w:t>public, class, static void, if, else, do, for, int, byte, short, long, char, float, double, boolean, case, break, continue etc.</w:t>
+        <w:t xml:space="preserve">public, class, static void, if, else, do, for, int, byte, short, long, char, float, double, </w:t>
+      </w:r>
+      <w:proofErr w:type="spellStart"/>
+      <w:r>
+        <w:t>boolean</w:t>
+      </w:r>
+      <w:proofErr w:type="spellEnd"/>
+      <w:r>
+        <w:t>, case, break, continue etc.</w:t>
       </w:r>
     </w:p>
     <w:p>
@@ -2491,7 +2582,15 @@
         </w:rPr>
       </w:pPr>
       <w:r>
-        <w:t>The words which are used by the developer, these words are use to identify the java components.</w:t>
+        <w:t xml:space="preserve">The words which are used by the developer, these words are </w:t>
+      </w:r>
+      <w:proofErr w:type="spellStart"/>
+      <w:r>
+        <w:t>use</w:t>
+      </w:r>
+      <w:proofErr w:type="spellEnd"/>
+      <w:r>
+        <w:t xml:space="preserve"> to identify the java components.</w:t>
       </w:r>
     </w:p>
     <w:p>
@@ -2723,8 +2822,13 @@
       </w:pPr>
       <w:r>
         <w:lastRenderedPageBreak/>
-        <w:t>Example: Welcome, System, String, EmployeeDetails</w:t>
-      </w:r>
+        <w:t xml:space="preserve">Example: Welcome, System, String, </w:t>
+      </w:r>
+      <w:proofErr w:type="spellStart"/>
+      <w:r>
+        <w:t>EmployeeDetails</w:t>
+      </w:r>
+      <w:proofErr w:type="spellEnd"/>
     </w:p>
     <w:p>
       <w:pPr>
@@ -2792,8 +2896,29 @@
         </w:rPr>
       </w:pPr>
       <w:r>
-        <w:t>Example: main, println, args, out, printDetails</w:t>
-      </w:r>
+        <w:t xml:space="preserve">Example: main, </w:t>
+      </w:r>
+      <w:proofErr w:type="spellStart"/>
+      <w:r>
+        <w:t>println</w:t>
+      </w:r>
+      <w:proofErr w:type="spellEnd"/>
+      <w:r>
+        <w:t xml:space="preserve">, </w:t>
+      </w:r>
+      <w:proofErr w:type="spellStart"/>
+      <w:r>
+        <w:t>args</w:t>
+      </w:r>
+      <w:proofErr w:type="spellEnd"/>
+      <w:r>
+        <w:t xml:space="preserve">, out, </w:t>
+      </w:r>
+      <w:proofErr w:type="spellStart"/>
+      <w:r>
+        <w:t>printDetails</w:t>
+      </w:r>
+      <w:proofErr w:type="spellEnd"/>
     </w:p>
     <w:p>
       <w:pPr>
@@ -2964,7 +3089,15 @@
         </w:numPr>
       </w:pPr>
       <w:r>
-        <w:t>Comments are use to add code level documentation, to skip the specific line of code from the execution.</w:t>
+        <w:t xml:space="preserve">Comments are </w:t>
+      </w:r>
+      <w:proofErr w:type="spellStart"/>
+      <w:r>
+        <w:t>use</w:t>
+      </w:r>
+      <w:proofErr w:type="spellEnd"/>
+      <w:r>
+        <w:t xml:space="preserve"> to add code level documentation, to skip the specific line of code from the execution.</w:t>
       </w:r>
     </w:p>
     <w:p>
@@ -4177,7 +4310,15 @@
         </w:rPr>
       </w:pPr>
       <w:r>
-        <w:t>Variables are use to store values/data into a program.</w:t>
+        <w:t xml:space="preserve">Variables are </w:t>
+      </w:r>
+      <w:proofErr w:type="spellStart"/>
+      <w:r>
+        <w:t>use</w:t>
+      </w:r>
+      <w:proofErr w:type="spellEnd"/>
+      <w:r>
+        <w:t xml:space="preserve"> to store values/data into a program.</w:t>
       </w:r>
       <w:r>
         <w:rPr>
@@ -4197,7 +4338,15 @@
         </w:numPr>
       </w:pPr>
       <w:r>
-        <w:t>Variables are use to print the values as an output.</w:t>
+        <w:t xml:space="preserve">Variables are </w:t>
+      </w:r>
+      <w:proofErr w:type="spellStart"/>
+      <w:r>
+        <w:t>use</w:t>
+      </w:r>
+      <w:proofErr w:type="spellEnd"/>
+      <w:r>
+        <w:t xml:space="preserve"> to print the values as an output.</w:t>
       </w:r>
     </w:p>
     <w:p>
@@ -4221,7 +4370,15 @@
         </w:numPr>
       </w:pPr>
       <w:r>
-        <w:t>Variables are use to assign value to another variable</w:t>
+        <w:t xml:space="preserve">Variables are </w:t>
+      </w:r>
+      <w:proofErr w:type="spellStart"/>
+      <w:r>
+        <w:t>use</w:t>
+      </w:r>
+      <w:proofErr w:type="spellEnd"/>
+      <w:r>
+        <w:t xml:space="preserve"> to assign value to another variable</w:t>
       </w:r>
     </w:p>
     <w:p>
@@ -4251,12 +4408,21 @@
           <w:bCs/>
         </w:rPr>
       </w:pPr>
-      <w:r>
-        <w:rPr>
-          <w:b/>
-          <w:bCs/>
-        </w:rPr>
-        <w:t>Data_type  identifier;  // Variable declaration</w:t>
+      <w:proofErr w:type="spellStart"/>
+      <w:r>
+        <w:rPr>
+          <w:b/>
+          <w:bCs/>
+        </w:rPr>
+        <w:t>Data_type</w:t>
+      </w:r>
+      <w:proofErr w:type="spellEnd"/>
+      <w:r>
+        <w:rPr>
+          <w:b/>
+          <w:bCs/>
+        </w:rPr>
+        <w:t xml:space="preserve">  identifier;  // Variable declaration</w:t>
       </w:r>
     </w:p>
     <w:p>
@@ -4303,12 +4469,21 @@
           <w:bCs/>
         </w:rPr>
       </w:pPr>
-      <w:r>
-        <w:rPr>
-          <w:b/>
-          <w:bCs/>
-        </w:rPr>
-        <w:t>Data_type identifier = value;</w:t>
+      <w:proofErr w:type="spellStart"/>
+      <w:r>
+        <w:rPr>
+          <w:b/>
+          <w:bCs/>
+        </w:rPr>
+        <w:t>Data_type</w:t>
+      </w:r>
+      <w:proofErr w:type="spellEnd"/>
+      <w:r>
+        <w:rPr>
+          <w:b/>
+          <w:bCs/>
+        </w:rPr>
+        <w:t xml:space="preserve"> identifier = value;</w:t>
       </w:r>
     </w:p>
     <w:p>
@@ -4791,9 +4966,11 @@
             <w:pPr>
               <w:pStyle w:val="NoSpacing"/>
             </w:pPr>
+            <w:proofErr w:type="spellStart"/>
             <w:r>
               <w:t>boolean</w:t>
             </w:r>
+            <w:proofErr w:type="spellEnd"/>
           </w:p>
         </w:tc>
         <w:tc>
@@ -5393,7 +5570,21 @@
         <w:rPr>
           <w:color w:val="00B050"/>
         </w:rPr>
-        <w:t>It use to create a conditional/logical expression (decision making statement)</w:t>
+        <w:t xml:space="preserve">It </w:t>
+      </w:r>
+      <w:proofErr w:type="spellStart"/>
+      <w:r>
+        <w:rPr>
+          <w:color w:val="00B050"/>
+        </w:rPr>
+        <w:t>use</w:t>
+      </w:r>
+      <w:proofErr w:type="spellEnd"/>
+      <w:r>
+        <w:rPr>
+          <w:color w:val="00B050"/>
+        </w:rPr>
+        <w:t xml:space="preserve"> to create a conditional/logical expression (decision making statement)</w:t>
       </w:r>
     </w:p>
     <w:p>
@@ -5464,7 +5655,15 @@
         </w:numPr>
       </w:pPr>
       <w:r>
-        <w:t>It can be use to perform operation on Bit level.</w:t>
+        <w:t xml:space="preserve">It can be </w:t>
+      </w:r>
+      <w:proofErr w:type="spellStart"/>
+      <w:r>
+        <w:t>use</w:t>
+      </w:r>
+      <w:proofErr w:type="spellEnd"/>
+      <w:r>
+        <w:t xml:space="preserve"> to perform operation on Bit level.</w:t>
       </w:r>
     </w:p>
     <w:p>
@@ -6638,7 +6837,15 @@
         </w:numPr>
       </w:pPr>
       <w:r>
-        <w:t>Methods are use to write a logical code. this can reuse at multiple locations.</w:t>
+        <w:t xml:space="preserve">Methods are </w:t>
+      </w:r>
+      <w:proofErr w:type="spellStart"/>
+      <w:r>
+        <w:t>use</w:t>
+      </w:r>
+      <w:proofErr w:type="spellEnd"/>
+      <w:r>
+        <w:t xml:space="preserve"> to write a logical code. this can reuse at multiple locations.</w:t>
       </w:r>
     </w:p>
     <w:p>
@@ -7459,7 +7666,15 @@
         </w:rPr>
       </w:pPr>
       <w:r>
-        <w:t>This class is present inside java.util package.</w:t>
+        <w:t xml:space="preserve">This class is present inside </w:t>
+      </w:r>
+      <w:proofErr w:type="spellStart"/>
+      <w:r>
+        <w:t>java.util</w:t>
+      </w:r>
+      <w:proofErr w:type="spellEnd"/>
+      <w:r>
+        <w:t xml:space="preserve"> package.</w:t>
       </w:r>
     </w:p>
     <w:p>
@@ -7697,7 +7912,15 @@
         </w:numPr>
       </w:pPr>
       <w:r>
-        <w:t>Right click on the “src” folder -&gt; Go To “New” option -&gt; Click on “Class” option</w:t>
+        <w:t>Right click on the “</w:t>
+      </w:r>
+      <w:proofErr w:type="spellStart"/>
+      <w:r>
+        <w:t>src</w:t>
+      </w:r>
+      <w:proofErr w:type="spellEnd"/>
+      <w:r>
+        <w:t>” folder -&gt; Go To “New” option -&gt; Click on “Class” option</w:t>
       </w:r>
     </w:p>
     <w:p>
@@ -8161,11 +8384,24 @@
         <w:pStyle w:val="Default"/>
         <w:ind w:left="720"/>
       </w:pPr>
-      <w:r>
-        <w:t>ParentClass obj</w:t>
-      </w:r>
-      <w:r>
-        <w:t xml:space="preserve"> = new ChildClass();</w:t>
+      <w:proofErr w:type="spellStart"/>
+      <w:r>
+        <w:t>ParentClass</w:t>
+      </w:r>
+      <w:proofErr w:type="spellEnd"/>
+      <w:r>
+        <w:t xml:space="preserve"> obj</w:t>
+      </w:r>
+      <w:r>
+        <w:t xml:space="preserve"> = new </w:t>
+      </w:r>
+      <w:proofErr w:type="spellStart"/>
+      <w:r>
+        <w:t>ChildClass</w:t>
+      </w:r>
+      <w:proofErr w:type="spellEnd"/>
+      <w:r>
+        <w:t>();</w:t>
       </w:r>
     </w:p>
     <w:p>
@@ -8264,8 +8500,13 @@
         <w:pStyle w:val="Default"/>
         <w:ind w:left="720"/>
       </w:pPr>
-      <w:r>
-        <w:t>toString()</w:t>
+      <w:proofErr w:type="spellStart"/>
+      <w:r>
+        <w:t>toString</w:t>
+      </w:r>
+      <w:proofErr w:type="spellEnd"/>
+      <w:r>
+        <w:t>()</w:t>
       </w:r>
     </w:p>
     <w:p>
@@ -8273,8 +8514,13 @@
         <w:pStyle w:val="Default"/>
         <w:ind w:left="720"/>
       </w:pPr>
-      <w:r>
-        <w:t>hashCode()</w:t>
+      <w:proofErr w:type="spellStart"/>
+      <w:r>
+        <w:t>hashCode</w:t>
+      </w:r>
+      <w:proofErr w:type="spellEnd"/>
+      <w:r>
+        <w:t>()</w:t>
       </w:r>
     </w:p>
     <w:p>
@@ -8282,8 +8528,13 @@
         <w:pStyle w:val="Default"/>
         <w:ind w:left="720"/>
       </w:pPr>
-      <w:r>
-        <w:t>getClass()</w:t>
+      <w:proofErr w:type="spellStart"/>
+      <w:r>
+        <w:t>getClass</w:t>
+      </w:r>
+      <w:proofErr w:type="spellEnd"/>
+      <w:r>
+        <w:t>()</w:t>
       </w:r>
     </w:p>
     <w:p>
@@ -8333,8 +8584,13 @@
         <w:pStyle w:val="Default"/>
         <w:ind w:left="720"/>
       </w:pPr>
-      <w:r>
-        <w:t>notifyAll()</w:t>
+      <w:proofErr w:type="spellStart"/>
+      <w:r>
+        <w:t>notifyAll</w:t>
+      </w:r>
+      <w:proofErr w:type="spellEnd"/>
+      <w:r>
+        <w:t>()</w:t>
       </w:r>
       <w:r>
         <w:t xml:space="preserve"> </w:t>
@@ -8528,13 +8784,7 @@
         <w:t>,</w:t>
       </w:r>
       <w:r>
-        <w:t xml:space="preserve"> java will provide a default constructor internally and if you are providing any </w:t>
-      </w:r>
-      <w:r>
-        <w:t>constructor</w:t>
-      </w:r>
-      <w:r>
-        <w:t xml:space="preserve"> then</w:t>
+        <w:t xml:space="preserve"> java will provide a default constructor internally and if you are providing any constructor then</w:t>
       </w:r>
       <w:r>
         <w:t>,</w:t>
@@ -8684,6 +8934,139 @@
       </w:r>
       <w:r>
         <w:t>.</w:t>
+      </w:r>
+    </w:p>
+    <w:p>
+      <w:pPr>
+        <w:pStyle w:val="Default"/>
+      </w:pPr>
+    </w:p>
+    <w:p>
+      <w:pPr>
+        <w:pStyle w:val="Default"/>
+        <w:rPr>
+          <w:b/>
+          <w:bCs/>
+        </w:rPr>
+      </w:pPr>
+      <w:r>
+        <w:rPr>
+          <w:b/>
+          <w:bCs/>
+        </w:rPr>
+        <w:t>super keyword</w:t>
+      </w:r>
+    </w:p>
+    <w:p>
+      <w:pPr>
+        <w:pStyle w:val="Default"/>
+        <w:numPr>
+          <w:ilvl w:val="0"/>
+          <w:numId w:val="29"/>
+        </w:numPr>
+        <w:rPr>
+          <w:b/>
+          <w:bCs/>
+        </w:rPr>
+      </w:pPr>
+      <w:r>
+        <w:t>super keyword is use to access the properties of super class such as constructor, method and variable of parent class</w:t>
+      </w:r>
+    </w:p>
+    <w:p>
+      <w:pPr>
+        <w:pStyle w:val="Default"/>
+        <w:numPr>
+          <w:ilvl w:val="0"/>
+          <w:numId w:val="29"/>
+        </w:numPr>
+        <w:rPr>
+          <w:b/>
+          <w:bCs/>
+        </w:rPr>
+      </w:pPr>
+      <w:r>
+        <w:t>Super is not an object of parent/super class.</w:t>
+      </w:r>
+      <w:r>
+        <w:rPr>
+          <w:b/>
+          <w:bCs/>
+        </w:rPr>
+        <w:t xml:space="preserve"> </w:t>
+      </w:r>
+    </w:p>
+    <w:p>
+      <w:pPr>
+        <w:pStyle w:val="Default"/>
+        <w:numPr>
+          <w:ilvl w:val="0"/>
+          <w:numId w:val="29"/>
+        </w:numPr>
+        <w:rPr>
+          <w:b/>
+          <w:bCs/>
+        </w:rPr>
+      </w:pPr>
+      <w:r>
+        <w:t>Constructor call using super</w:t>
+      </w:r>
+    </w:p>
+    <w:p>
+      <w:pPr>
+        <w:pStyle w:val="Default"/>
+        <w:numPr>
+          <w:ilvl w:val="1"/>
+          <w:numId w:val="29"/>
+        </w:numPr>
+        <w:rPr>
+          <w:b/>
+          <w:bCs/>
+        </w:rPr>
+      </w:pPr>
+      <w:r>
+        <w:t xml:space="preserve">Every sub class constructor </w:t>
+      </w:r>
+      <w:r>
+        <w:t xml:space="preserve">by default </w:t>
+      </w:r>
+      <w:r>
+        <w:t>calls super class default or no-param constructor.</w:t>
+      </w:r>
+      <w:r>
+        <w:t xml:space="preserve"> Java Internally adds super() call as a first line of every constructor.</w:t>
+      </w:r>
+    </w:p>
+    <w:p>
+      <w:pPr>
+        <w:pStyle w:val="Default"/>
+        <w:numPr>
+          <w:ilvl w:val="1"/>
+          <w:numId w:val="29"/>
+        </w:numPr>
+        <w:rPr>
+          <w:b/>
+          <w:bCs/>
+        </w:rPr>
+      </w:pPr>
+      <w:r>
+        <w:t>Calling constructor must be a first statement in a constructor.</w:t>
+      </w:r>
+    </w:p>
+    <w:p>
+      <w:pPr>
+        <w:pStyle w:val="Default"/>
+        <w:numPr>
+          <w:ilvl w:val="1"/>
+          <w:numId w:val="29"/>
+        </w:numPr>
+        <w:rPr>
+          <w:b/>
+          <w:bCs/>
+        </w:rPr>
+      </w:pPr>
+      <w:r>
+        <w:t>You cannot call same class constructor using this and parent class constructor using super at a same time.</w:t>
       </w:r>
     </w:p>
     <w:sectPr>
@@ -8966,6 +9349,96 @@
     </w:lvl>
   </w:abstractNum>
   <w:abstractNum w:abstractNumId="3" w15:restartNumberingAfterBreak="0">
+    <w:nsid w:val="0807320D"/>
+    <w:multiLevelType w:val="hybridMultilevel"/>
+    <w:tmpl w:val="621EA30E"/>
+    <w:lvl w:ilvl="0" w:tplc="0409000F">
+      <w:start w:val="1"/>
+      <w:numFmt w:val="decimal"/>
+      <w:lvlText w:val="%1."/>
+      <w:lvlJc w:val="left"/>
+      <w:pPr>
+        <w:ind w:left="720" w:hanging="360"/>
+      </w:pPr>
+      <w:rPr>
+        <w:rFonts w:hint="default"/>
+        <w:b w:val="0"/>
+      </w:rPr>
+    </w:lvl>
+    <w:lvl w:ilvl="1" w:tplc="04090019">
+      <w:start w:val="1"/>
+      <w:numFmt w:val="lowerLetter"/>
+      <w:lvlText w:val="%2."/>
+      <w:lvlJc w:val="left"/>
+      <w:pPr>
+        <w:ind w:left="1440" w:hanging="360"/>
+      </w:pPr>
+    </w:lvl>
+    <w:lvl w:ilvl="2" w:tplc="0409001B" w:tentative="1">
+      <w:start w:val="1"/>
+      <w:numFmt w:val="lowerRoman"/>
+      <w:lvlText w:val="%3."/>
+      <w:lvlJc w:val="right"/>
+      <w:pPr>
+        <w:ind w:left="2160" w:hanging="180"/>
+      </w:pPr>
+    </w:lvl>
+    <w:lvl w:ilvl="3" w:tplc="0409000F" w:tentative="1">
+      <w:start w:val="1"/>
+      <w:numFmt w:val="decimal"/>
+      <w:lvlText w:val="%4."/>
+      <w:lvlJc w:val="left"/>
+      <w:pPr>
+        <w:ind w:left="2880" w:hanging="360"/>
+      </w:pPr>
+    </w:lvl>
+    <w:lvl w:ilvl="4" w:tplc="04090019" w:tentative="1">
+      <w:start w:val="1"/>
+      <w:numFmt w:val="lowerLetter"/>
+      <w:lvlText w:val="%5."/>
+      <w:lvlJc w:val="left"/>
+      <w:pPr>
+        <w:ind w:left="3600" w:hanging="360"/>
+      </w:pPr>
+    </w:lvl>
+    <w:lvl w:ilvl="5" w:tplc="0409001B" w:tentative="1">
+      <w:start w:val="1"/>
+      <w:numFmt w:val="lowerRoman"/>
+      <w:lvlText w:val="%6."/>
+      <w:lvlJc w:val="right"/>
+      <w:pPr>
+        <w:ind w:left="4320" w:hanging="180"/>
+      </w:pPr>
+    </w:lvl>
+    <w:lvl w:ilvl="6" w:tplc="0409000F" w:tentative="1">
+      <w:start w:val="1"/>
+      <w:numFmt w:val="decimal"/>
+      <w:lvlText w:val="%7."/>
+      <w:lvlJc w:val="left"/>
+      <w:pPr>
+        <w:ind w:left="5040" w:hanging="360"/>
+      </w:pPr>
+    </w:lvl>
+    <w:lvl w:ilvl="7" w:tplc="04090019" w:tentative="1">
+      <w:start w:val="1"/>
+      <w:numFmt w:val="lowerLetter"/>
+      <w:lvlText w:val="%8."/>
+      <w:lvlJc w:val="left"/>
+      <w:pPr>
+        <w:ind w:left="5760" w:hanging="360"/>
+      </w:pPr>
+    </w:lvl>
+    <w:lvl w:ilvl="8" w:tplc="0409001B" w:tentative="1">
+      <w:start w:val="1"/>
+      <w:numFmt w:val="lowerRoman"/>
+      <w:lvlText w:val="%9."/>
+      <w:lvlJc w:val="right"/>
+      <w:pPr>
+        <w:ind w:left="6480" w:hanging="180"/>
+      </w:pPr>
+    </w:lvl>
+  </w:abstractNum>
+  <w:abstractNum w:abstractNumId="4" w15:restartNumberingAfterBreak="0">
     <w:nsid w:val="20174CF2"/>
     <w:multiLevelType w:val="hybridMultilevel"/>
     <w:tmpl w:val="BE94BCD8"/>
@@ -9054,7 +9527,7 @@
       </w:pPr>
     </w:lvl>
   </w:abstractNum>
-  <w:abstractNum w:abstractNumId="4" w15:restartNumberingAfterBreak="0">
+  <w:abstractNum w:abstractNumId="5" w15:restartNumberingAfterBreak="0">
     <w:nsid w:val="271807EC"/>
     <w:multiLevelType w:val="hybridMultilevel"/>
     <w:tmpl w:val="23AE4794"/>
@@ -9145,7 +9618,7 @@
       </w:pPr>
     </w:lvl>
   </w:abstractNum>
-  <w:abstractNum w:abstractNumId="5" w15:restartNumberingAfterBreak="0">
+  <w:abstractNum w:abstractNumId="6" w15:restartNumberingAfterBreak="0">
     <w:nsid w:val="27A81660"/>
     <w:multiLevelType w:val="hybridMultilevel"/>
     <w:tmpl w:val="ACAA8182"/>
@@ -9234,7 +9707,7 @@
       </w:pPr>
     </w:lvl>
   </w:abstractNum>
-  <w:abstractNum w:abstractNumId="6" w15:restartNumberingAfterBreak="0">
+  <w:abstractNum w:abstractNumId="7" w15:restartNumberingAfterBreak="0">
     <w:nsid w:val="28F92456"/>
     <w:multiLevelType w:val="hybridMultilevel"/>
     <w:tmpl w:val="14126D26"/>
@@ -9323,7 +9796,7 @@
       </w:pPr>
     </w:lvl>
   </w:abstractNum>
-  <w:abstractNum w:abstractNumId="7" w15:restartNumberingAfterBreak="0">
+  <w:abstractNum w:abstractNumId="8" w15:restartNumberingAfterBreak="0">
     <w:nsid w:val="28FC12AE"/>
     <w:multiLevelType w:val="hybridMultilevel"/>
     <w:tmpl w:val="940C1280"/>
@@ -9414,7 +9887,7 @@
       </w:pPr>
     </w:lvl>
   </w:abstractNum>
-  <w:abstractNum w:abstractNumId="8" w15:restartNumberingAfterBreak="0">
+  <w:abstractNum w:abstractNumId="9" w15:restartNumberingAfterBreak="0">
     <w:nsid w:val="2FFA50AD"/>
     <w:multiLevelType w:val="hybridMultilevel"/>
     <w:tmpl w:val="7EC81F54"/>
@@ -9500,7 +9973,7 @@
       </w:pPr>
     </w:lvl>
   </w:abstractNum>
-  <w:abstractNum w:abstractNumId="9" w15:restartNumberingAfterBreak="0">
+  <w:abstractNum w:abstractNumId="10" w15:restartNumberingAfterBreak="0">
     <w:nsid w:val="36F22C28"/>
     <w:multiLevelType w:val="hybridMultilevel"/>
     <w:tmpl w:val="5B2E59D0"/>
@@ -9589,7 +10062,7 @@
       </w:pPr>
     </w:lvl>
   </w:abstractNum>
-  <w:abstractNum w:abstractNumId="10" w15:restartNumberingAfterBreak="0">
+  <w:abstractNum w:abstractNumId="11" w15:restartNumberingAfterBreak="0">
     <w:nsid w:val="38F71B4B"/>
     <w:multiLevelType w:val="hybridMultilevel"/>
     <w:tmpl w:val="C52A7362"/>
@@ -9680,7 +10153,7 @@
       </w:pPr>
     </w:lvl>
   </w:abstractNum>
-  <w:abstractNum w:abstractNumId="11" w15:restartNumberingAfterBreak="0">
+  <w:abstractNum w:abstractNumId="12" w15:restartNumberingAfterBreak="0">
     <w:nsid w:val="3B1F42E2"/>
     <w:multiLevelType w:val="hybridMultilevel"/>
     <w:tmpl w:val="74E26026"/>
@@ -9769,7 +10242,7 @@
       </w:pPr>
     </w:lvl>
   </w:abstractNum>
-  <w:abstractNum w:abstractNumId="12" w15:restartNumberingAfterBreak="0">
+  <w:abstractNum w:abstractNumId="13" w15:restartNumberingAfterBreak="0">
     <w:nsid w:val="3ED825EC"/>
     <w:multiLevelType w:val="hybridMultilevel"/>
     <w:tmpl w:val="9FC8651C"/>
@@ -9855,7 +10328,7 @@
       </w:pPr>
     </w:lvl>
   </w:abstractNum>
-  <w:abstractNum w:abstractNumId="13" w15:restartNumberingAfterBreak="0">
+  <w:abstractNum w:abstractNumId="14" w15:restartNumberingAfterBreak="0">
     <w:nsid w:val="43B242FE"/>
     <w:multiLevelType w:val="hybridMultilevel"/>
     <w:tmpl w:val="2ACEA292"/>
@@ -9945,7 +10418,7 @@
       </w:pPr>
     </w:lvl>
   </w:abstractNum>
-  <w:abstractNum w:abstractNumId="14" w15:restartNumberingAfterBreak="0">
+  <w:abstractNum w:abstractNumId="15" w15:restartNumberingAfterBreak="0">
     <w:nsid w:val="444B3E83"/>
     <w:multiLevelType w:val="hybridMultilevel"/>
     <w:tmpl w:val="8AAC844E"/>
@@ -10034,7 +10507,7 @@
       </w:pPr>
     </w:lvl>
   </w:abstractNum>
-  <w:abstractNum w:abstractNumId="15" w15:restartNumberingAfterBreak="0">
+  <w:abstractNum w:abstractNumId="16" w15:restartNumberingAfterBreak="0">
     <w:nsid w:val="4B5C47E3"/>
     <w:multiLevelType w:val="hybridMultilevel"/>
     <w:tmpl w:val="A83463B0"/>
@@ -10123,7 +10596,7 @@
       </w:pPr>
     </w:lvl>
   </w:abstractNum>
-  <w:abstractNum w:abstractNumId="16" w15:restartNumberingAfterBreak="0">
+  <w:abstractNum w:abstractNumId="17" w15:restartNumberingAfterBreak="0">
     <w:nsid w:val="4B7D3D27"/>
     <w:multiLevelType w:val="hybridMultilevel"/>
     <w:tmpl w:val="18B2DE4E"/>
@@ -10213,7 +10686,7 @@
       </w:pPr>
     </w:lvl>
   </w:abstractNum>
-  <w:abstractNum w:abstractNumId="17" w15:restartNumberingAfterBreak="0">
+  <w:abstractNum w:abstractNumId="18" w15:restartNumberingAfterBreak="0">
     <w:nsid w:val="517361C8"/>
     <w:multiLevelType w:val="hybridMultilevel"/>
     <w:tmpl w:val="A7BA22AA"/>
@@ -10302,7 +10775,7 @@
       </w:pPr>
     </w:lvl>
   </w:abstractNum>
-  <w:abstractNum w:abstractNumId="18" w15:restartNumberingAfterBreak="0">
+  <w:abstractNum w:abstractNumId="19" w15:restartNumberingAfterBreak="0">
     <w:nsid w:val="52D27F43"/>
     <w:multiLevelType w:val="hybridMultilevel"/>
     <w:tmpl w:val="43441248"/>
@@ -10391,7 +10864,7 @@
       </w:pPr>
     </w:lvl>
   </w:abstractNum>
-  <w:abstractNum w:abstractNumId="19" w15:restartNumberingAfterBreak="0">
+  <w:abstractNum w:abstractNumId="20" w15:restartNumberingAfterBreak="0">
     <w:nsid w:val="55001F78"/>
     <w:multiLevelType w:val="hybridMultilevel"/>
     <w:tmpl w:val="263638BA"/>
@@ -10480,7 +10953,7 @@
       </w:pPr>
     </w:lvl>
   </w:abstractNum>
-  <w:abstractNum w:abstractNumId="20" w15:restartNumberingAfterBreak="0">
+  <w:abstractNum w:abstractNumId="21" w15:restartNumberingAfterBreak="0">
     <w:nsid w:val="59780F32"/>
     <w:multiLevelType w:val="hybridMultilevel"/>
     <w:tmpl w:val="813A1414"/>
@@ -10569,7 +11042,7 @@
       </w:pPr>
     </w:lvl>
   </w:abstractNum>
-  <w:abstractNum w:abstractNumId="21" w15:restartNumberingAfterBreak="0">
+  <w:abstractNum w:abstractNumId="22" w15:restartNumberingAfterBreak="0">
     <w:nsid w:val="61263C45"/>
     <w:multiLevelType w:val="hybridMultilevel"/>
     <w:tmpl w:val="261EB364"/>
@@ -10658,7 +11131,7 @@
       </w:pPr>
     </w:lvl>
   </w:abstractNum>
-  <w:abstractNum w:abstractNumId="22" w15:restartNumberingAfterBreak="0">
+  <w:abstractNum w:abstractNumId="23" w15:restartNumberingAfterBreak="0">
     <w:nsid w:val="627B53B8"/>
     <w:multiLevelType w:val="hybridMultilevel"/>
     <w:tmpl w:val="F1969648"/>
@@ -10748,7 +11221,7 @@
       </w:pPr>
     </w:lvl>
   </w:abstractNum>
-  <w:abstractNum w:abstractNumId="23" w15:restartNumberingAfterBreak="0">
+  <w:abstractNum w:abstractNumId="24" w15:restartNumberingAfterBreak="0">
     <w:nsid w:val="66690C54"/>
     <w:multiLevelType w:val="hybridMultilevel"/>
     <w:tmpl w:val="B730497A"/>
@@ -10837,7 +11310,7 @@
       </w:pPr>
     </w:lvl>
   </w:abstractNum>
-  <w:abstractNum w:abstractNumId="24" w15:restartNumberingAfterBreak="0">
+  <w:abstractNum w:abstractNumId="25" w15:restartNumberingAfterBreak="0">
     <w:nsid w:val="6B5C7337"/>
     <w:multiLevelType w:val="hybridMultilevel"/>
     <w:tmpl w:val="ECA62F32"/>
@@ -10926,7 +11399,7 @@
       </w:pPr>
     </w:lvl>
   </w:abstractNum>
-  <w:abstractNum w:abstractNumId="25" w15:restartNumberingAfterBreak="0">
+  <w:abstractNum w:abstractNumId="26" w15:restartNumberingAfterBreak="0">
     <w:nsid w:val="7B832BBC"/>
     <w:multiLevelType w:val="hybridMultilevel"/>
     <w:tmpl w:val="6E1E0C2E"/>
@@ -11017,7 +11490,7 @@
       </w:pPr>
     </w:lvl>
   </w:abstractNum>
-  <w:abstractNum w:abstractNumId="26" w15:restartNumberingAfterBreak="0">
+  <w:abstractNum w:abstractNumId="27" w15:restartNumberingAfterBreak="0">
     <w:nsid w:val="7CE77B26"/>
     <w:multiLevelType w:val="hybridMultilevel"/>
     <w:tmpl w:val="4A924010"/>
@@ -11106,7 +11579,7 @@
       </w:pPr>
     </w:lvl>
   </w:abstractNum>
-  <w:abstractNum w:abstractNumId="27" w15:restartNumberingAfterBreak="0">
+  <w:abstractNum w:abstractNumId="28" w15:restartNumberingAfterBreak="0">
     <w:nsid w:val="7D8F3CA1"/>
     <w:multiLevelType w:val="hybridMultilevel"/>
     <w:tmpl w:val="4266CDDA"/>
@@ -11199,16 +11672,16 @@
     <w:abstractNumId w:val="1"/>
   </w:num>
   <w:num w:numId="2" w16cid:durableId="1123692679">
-    <w:abstractNumId w:val="14"/>
+    <w:abstractNumId w:val="15"/>
   </w:num>
   <w:num w:numId="3" w16cid:durableId="2034333608">
-    <w:abstractNumId w:val="9"/>
+    <w:abstractNumId w:val="10"/>
   </w:num>
   <w:num w:numId="4" w16cid:durableId="770323620">
-    <w:abstractNumId w:val="26"/>
+    <w:abstractNumId w:val="27"/>
   </w:num>
   <w:num w:numId="5" w16cid:durableId="775097549">
-    <w:abstractNumId w:val="5"/>
+    <w:abstractNumId w:val="6"/>
     <w:lvlOverride w:ilvl="0">
       <w:startOverride w:val="1"/>
     </w:lvlOverride>
@@ -11238,7 +11711,7 @@
     </w:lvlOverride>
   </w:num>
   <w:num w:numId="6" w16cid:durableId="2059743899">
-    <w:abstractNumId w:val="24"/>
+    <w:abstractNumId w:val="25"/>
     <w:lvlOverride w:ilvl="0">
       <w:startOverride w:val="1"/>
     </w:lvlOverride>
@@ -11268,6 +11741,36 @@
     </w:lvlOverride>
   </w:num>
   <w:num w:numId="7" w16cid:durableId="1583442308">
+    <w:abstractNumId w:val="20"/>
+    <w:lvlOverride w:ilvl="0">
+      <w:startOverride w:val="1"/>
+    </w:lvlOverride>
+    <w:lvlOverride w:ilvl="1">
+      <w:startOverride w:val="1"/>
+    </w:lvlOverride>
+    <w:lvlOverride w:ilvl="2">
+      <w:startOverride w:val="1"/>
+    </w:lvlOverride>
+    <w:lvlOverride w:ilvl="3">
+      <w:startOverride w:val="1"/>
+    </w:lvlOverride>
+    <w:lvlOverride w:ilvl="4">
+      <w:startOverride w:val="1"/>
+    </w:lvlOverride>
+    <w:lvlOverride w:ilvl="5">
+      <w:startOverride w:val="1"/>
+    </w:lvlOverride>
+    <w:lvlOverride w:ilvl="6">
+      <w:startOverride w:val="1"/>
+    </w:lvlOverride>
+    <w:lvlOverride w:ilvl="7">
+      <w:startOverride w:val="1"/>
+    </w:lvlOverride>
+    <w:lvlOverride w:ilvl="8">
+      <w:startOverride w:val="1"/>
+    </w:lvlOverride>
+  </w:num>
+  <w:num w:numId="8" w16cid:durableId="1754472887">
     <w:abstractNumId w:val="19"/>
     <w:lvlOverride w:ilvl="0">
       <w:startOverride w:val="1"/>
@@ -11297,38 +11800,8 @@
       <w:startOverride w:val="1"/>
     </w:lvlOverride>
   </w:num>
-  <w:num w:numId="8" w16cid:durableId="1754472887">
-    <w:abstractNumId w:val="18"/>
-    <w:lvlOverride w:ilvl="0">
-      <w:startOverride w:val="1"/>
-    </w:lvlOverride>
-    <w:lvlOverride w:ilvl="1">
-      <w:startOverride w:val="1"/>
-    </w:lvlOverride>
-    <w:lvlOverride w:ilvl="2">
-      <w:startOverride w:val="1"/>
-    </w:lvlOverride>
-    <w:lvlOverride w:ilvl="3">
-      <w:startOverride w:val="1"/>
-    </w:lvlOverride>
-    <w:lvlOverride w:ilvl="4">
-      <w:startOverride w:val="1"/>
-    </w:lvlOverride>
-    <w:lvlOverride w:ilvl="5">
-      <w:startOverride w:val="1"/>
-    </w:lvlOverride>
-    <w:lvlOverride w:ilvl="6">
-      <w:startOverride w:val="1"/>
-    </w:lvlOverride>
-    <w:lvlOverride w:ilvl="7">
-      <w:startOverride w:val="1"/>
-    </w:lvlOverride>
-    <w:lvlOverride w:ilvl="8">
-      <w:startOverride w:val="1"/>
-    </w:lvlOverride>
-  </w:num>
   <w:num w:numId="9" w16cid:durableId="869300742">
-    <w:abstractNumId w:val="16"/>
+    <w:abstractNumId w:val="17"/>
     <w:lvlOverride w:ilvl="0">
       <w:startOverride w:val="1"/>
     </w:lvlOverride>
@@ -11358,7 +11831,7 @@
     </w:lvlOverride>
   </w:num>
   <w:num w:numId="10" w16cid:durableId="1333217395">
-    <w:abstractNumId w:val="3"/>
+    <w:abstractNumId w:val="4"/>
     <w:lvlOverride w:ilvl="0">
       <w:startOverride w:val="1"/>
     </w:lvlOverride>
@@ -11388,46 +11861,46 @@
     </w:lvlOverride>
   </w:num>
   <w:num w:numId="11" w16cid:durableId="1907449482">
-    <w:abstractNumId w:val="25"/>
+    <w:abstractNumId w:val="26"/>
   </w:num>
   <w:num w:numId="12" w16cid:durableId="341324541">
+    <w:abstractNumId w:val="24"/>
+  </w:num>
+  <w:num w:numId="13" w16cid:durableId="1174688230">
+    <w:abstractNumId w:val="14"/>
+  </w:num>
+  <w:num w:numId="14" w16cid:durableId="898249433">
+    <w:abstractNumId w:val="11"/>
+  </w:num>
+  <w:num w:numId="15" w16cid:durableId="1539393764">
+    <w:abstractNumId w:val="28"/>
+  </w:num>
+  <w:num w:numId="16" w16cid:durableId="437335301">
     <w:abstractNumId w:val="23"/>
   </w:num>
-  <w:num w:numId="13" w16cid:durableId="1174688230">
-    <w:abstractNumId w:val="13"/>
-  </w:num>
-  <w:num w:numId="14" w16cid:durableId="898249433">
-    <w:abstractNumId w:val="10"/>
-  </w:num>
-  <w:num w:numId="15" w16cid:durableId="1539393764">
-    <w:abstractNumId w:val="27"/>
-  </w:num>
-  <w:num w:numId="16" w16cid:durableId="437335301">
-    <w:abstractNumId w:val="22"/>
-  </w:num>
   <w:num w:numId="17" w16cid:durableId="399333623">
-    <w:abstractNumId w:val="20"/>
+    <w:abstractNumId w:val="21"/>
   </w:num>
   <w:num w:numId="18" w16cid:durableId="548691172">
-    <w:abstractNumId w:val="17"/>
+    <w:abstractNumId w:val="18"/>
   </w:num>
   <w:num w:numId="19" w16cid:durableId="1216042740">
     <w:abstractNumId w:val="2"/>
   </w:num>
   <w:num w:numId="20" w16cid:durableId="1487480450">
-    <w:abstractNumId w:val="6"/>
+    <w:abstractNumId w:val="7"/>
   </w:num>
   <w:num w:numId="21" w16cid:durableId="995182919">
     <w:abstractNumId w:val="0"/>
   </w:num>
   <w:num w:numId="22" w16cid:durableId="1497918758">
-    <w:abstractNumId w:val="4"/>
+    <w:abstractNumId w:val="5"/>
   </w:num>
   <w:num w:numId="23" w16cid:durableId="1140464426">
-    <w:abstractNumId w:val="7"/>
+    <w:abstractNumId w:val="8"/>
   </w:num>
   <w:num w:numId="24" w16cid:durableId="1523938993">
-    <w:abstractNumId w:val="12"/>
+    <w:abstractNumId w:val="13"/>
     <w:lvlOverride w:ilvl="0">
       <w:startOverride w:val="1"/>
     </w:lvlOverride>
@@ -11457,7 +11930,7 @@
     </w:lvlOverride>
   </w:num>
   <w:num w:numId="25" w16cid:durableId="426049641">
-    <w:abstractNumId w:val="8"/>
+    <w:abstractNumId w:val="9"/>
     <w:lvlOverride w:ilvl="0">
       <w:startOverride w:val="1"/>
     </w:lvlOverride>
@@ -11487,13 +11960,16 @@
     </w:lvlOverride>
   </w:num>
   <w:num w:numId="26" w16cid:durableId="1090080459">
-    <w:abstractNumId w:val="21"/>
+    <w:abstractNumId w:val="22"/>
   </w:num>
   <w:num w:numId="27" w16cid:durableId="96414971">
-    <w:abstractNumId w:val="15"/>
+    <w:abstractNumId w:val="16"/>
   </w:num>
   <w:num w:numId="28" w16cid:durableId="2124958128">
-    <w:abstractNumId w:val="11"/>
+    <w:abstractNumId w:val="12"/>
+  </w:num>
+  <w:num w:numId="29" w16cid:durableId="882643055">
+    <w:abstractNumId w:val="3"/>
   </w:num>
   <w:numIdMacAtCleanup w:val="16"/>
 </w:numbering>

</xml_diff>

<commit_message>
Synchronization in Multi threading
Synchronization in Multi threading
</commit_message>
<xml_diff>
--- a/docs/CoreJava.docx
+++ b/docs/CoreJava.docx
@@ -390,14 +390,7 @@
       </w:pPr>
       <w:r>
         <w:tab/>
-      </w:r>
-      <w:proofErr w:type="spellStart"/>
-      <w:r>
-        <w:t>MySql</w:t>
-      </w:r>
-      <w:proofErr w:type="spellEnd"/>
-      <w:r>
-        <w:t xml:space="preserve"> Database</w:t>
+        <w:t>MySql Database</w:t>
       </w:r>
     </w:p>
     <w:p>
@@ -685,15 +678,7 @@
         </w:numPr>
       </w:pPr>
       <w:r>
-        <w:t>You can verify the installation file into C:\Program File\java\&lt;</w:t>
-      </w:r>
-      <w:proofErr w:type="spellStart"/>
-      <w:r>
-        <w:t>jdk</w:t>
-      </w:r>
-      <w:proofErr w:type="spellEnd"/>
-      <w:r>
-        <w:t>-version-folder&gt;</w:t>
+        <w:t>You can verify the installation file into C:\Program File\java\&lt;jdk-version-folder&gt;</w:t>
       </w:r>
     </w:p>
     <w:p>
@@ -1189,7 +1174,6 @@
           <w:numId w:val="1"/>
         </w:numPr>
       </w:pPr>
-      <w:proofErr w:type="spellStart"/>
       <w:r>
         <w:rPr>
           <w:b/>
@@ -1197,7 +1181,6 @@
         </w:rPr>
         <w:t>javac</w:t>
       </w:r>
-      <w:proofErr w:type="spellEnd"/>
     </w:p>
     <w:p>
       <w:pPr>
@@ -1695,23 +1678,7 @@
           <w:b/>
           <w:bCs/>
         </w:rPr>
-        <w:t>public class &lt;</w:t>
-      </w:r>
-      <w:proofErr w:type="spellStart"/>
-      <w:r>
-        <w:rPr>
-          <w:b/>
-          <w:bCs/>
-        </w:rPr>
-        <w:t>className</w:t>
-      </w:r>
-      <w:proofErr w:type="spellEnd"/>
-      <w:r>
-        <w:rPr>
-          <w:b/>
-          <w:bCs/>
-        </w:rPr>
-        <w:t>&gt;</w:t>
+        <w:t>public class &lt;className&gt;</w:t>
       </w:r>
     </w:p>
     <w:p>
@@ -1832,23 +1799,7 @@
           <w:b/>
           <w:bCs/>
         </w:rPr>
-        <w:t xml:space="preserve">public static void main(String </w:t>
-      </w:r>
-      <w:proofErr w:type="spellStart"/>
-      <w:r>
-        <w:rPr>
-          <w:b/>
-          <w:bCs/>
-        </w:rPr>
-        <w:t>args</w:t>
-      </w:r>
-      <w:proofErr w:type="spellEnd"/>
-      <w:r>
-        <w:rPr>
-          <w:b/>
-          <w:bCs/>
-        </w:rPr>
-        <w:t>[])</w:t>
+        <w:t>public static void main(String args[])</w:t>
       </w:r>
     </w:p>
     <w:p>
@@ -1940,21 +1891,12 @@
           <w:bCs/>
         </w:rPr>
       </w:pPr>
-      <w:proofErr w:type="spellStart"/>
-      <w:r>
-        <w:rPr>
-          <w:b/>
-          <w:bCs/>
-        </w:rPr>
-        <w:t>System.out.println</w:t>
-      </w:r>
-      <w:proofErr w:type="spellEnd"/>
-      <w:r>
-        <w:rPr>
-          <w:b/>
-          <w:bCs/>
-        </w:rPr>
-        <w:t>(“Message”);</w:t>
+      <w:r>
+        <w:rPr>
+          <w:b/>
+          <w:bCs/>
+        </w:rPr>
+        <w:t>System.out.println(“Message”);</w:t>
       </w:r>
     </w:p>
     <w:p>
@@ -2136,21 +2078,12 @@
           <w:bCs/>
         </w:rPr>
       </w:pPr>
-      <w:proofErr w:type="spellStart"/>
-      <w:r>
-        <w:rPr>
-          <w:b/>
-          <w:bCs/>
-        </w:rPr>
-        <w:t>javac</w:t>
-      </w:r>
-      <w:proofErr w:type="spellEnd"/>
-      <w:r>
-        <w:rPr>
-          <w:b/>
-          <w:bCs/>
-        </w:rPr>
-        <w:t xml:space="preserve"> &lt;filename with extension&gt;</w:t>
+      <w:r>
+        <w:rPr>
+          <w:b/>
+          <w:bCs/>
+        </w:rPr>
+        <w:t>javac &lt;filename with extension&gt;</w:t>
       </w:r>
     </w:p>
     <w:p>
@@ -2221,23 +2154,7 @@
           <w:b/>
           <w:bCs/>
         </w:rPr>
-        <w:t>java &lt;</w:t>
-      </w:r>
-      <w:proofErr w:type="spellStart"/>
-      <w:r>
-        <w:rPr>
-          <w:b/>
-          <w:bCs/>
-        </w:rPr>
-        <w:t>ClassName</w:t>
-      </w:r>
-      <w:proofErr w:type="spellEnd"/>
-      <w:r>
-        <w:rPr>
-          <w:b/>
-          <w:bCs/>
-        </w:rPr>
-        <w:t>&gt;</w:t>
+        <w:t>java &lt;ClassName&gt;</w:t>
       </w:r>
     </w:p>
     <w:p>
@@ -2392,7 +2309,7 @@
           <w:noProof/>
         </w:rPr>
         <w:drawing>
-          <wp:inline distT="0" distB="0" distL="0" distR="0" wp14:anchorId="7D02F1A1" wp14:editId="2E95D63F">
+          <wp:inline distT="0" distB="0" distL="0" distR="0" wp14:anchorId="7D02F1A1" wp14:editId="6AEDAC8D">
             <wp:extent cx="3752850" cy="1148715"/>
             <wp:effectExtent l="0" t="0" r="0" b="0"/>
             <wp:docPr id="1464995463" name="Picture 1"/>
@@ -2547,15 +2464,7 @@
         <w:ind w:left="720"/>
       </w:pPr>
       <w:r>
-        <w:t xml:space="preserve">public, class, static void, if, else, do, for, int, byte, short, long, char, float, double, </w:t>
-      </w:r>
-      <w:proofErr w:type="spellStart"/>
-      <w:r>
-        <w:t>boolean</w:t>
-      </w:r>
-      <w:proofErr w:type="spellEnd"/>
-      <w:r>
-        <w:t>, case, break, continue etc.</w:t>
+        <w:t>public, class, static void, if, else, do, for, int, byte, short, long, char, float, double, boolean, case, break, continue etc.</w:t>
       </w:r>
     </w:p>
     <w:p>
@@ -2591,15 +2500,7 @@
         </w:rPr>
       </w:pPr>
       <w:r>
-        <w:t xml:space="preserve">The words which are used by the developer, these words are </w:t>
-      </w:r>
-      <w:proofErr w:type="spellStart"/>
-      <w:r>
-        <w:t>use</w:t>
-      </w:r>
-      <w:proofErr w:type="spellEnd"/>
-      <w:r>
-        <w:t xml:space="preserve"> to identify the java components.</w:t>
+        <w:t>The words which are used by the developer, these words are use to identify the java components.</w:t>
       </w:r>
     </w:p>
     <w:p>
@@ -2831,13 +2732,8 @@
       </w:pPr>
       <w:r>
         <w:lastRenderedPageBreak/>
-        <w:t xml:space="preserve">Example: Welcome, System, String, </w:t>
-      </w:r>
-      <w:proofErr w:type="spellStart"/>
-      <w:r>
-        <w:t>EmployeeDetails</w:t>
-      </w:r>
-      <w:proofErr w:type="spellEnd"/>
+        <w:t>Example: Welcome, System, String, EmployeeDetails</w:t>
+      </w:r>
     </w:p>
     <w:p>
       <w:pPr>
@@ -2905,29 +2801,8 @@
         </w:rPr>
       </w:pPr>
       <w:r>
-        <w:t xml:space="preserve">Example: main, </w:t>
-      </w:r>
-      <w:proofErr w:type="spellStart"/>
-      <w:r>
-        <w:t>println</w:t>
-      </w:r>
-      <w:proofErr w:type="spellEnd"/>
-      <w:r>
-        <w:t xml:space="preserve">, </w:t>
-      </w:r>
-      <w:proofErr w:type="spellStart"/>
-      <w:r>
-        <w:t>args</w:t>
-      </w:r>
-      <w:proofErr w:type="spellEnd"/>
-      <w:r>
-        <w:t xml:space="preserve">, out, </w:t>
-      </w:r>
-      <w:proofErr w:type="spellStart"/>
-      <w:r>
-        <w:t>printDetails</w:t>
-      </w:r>
-      <w:proofErr w:type="spellEnd"/>
+        <w:t>Example: main, println, args, out, printDetails</w:t>
+      </w:r>
     </w:p>
     <w:p>
       <w:pPr>
@@ -3098,15 +2973,7 @@
         </w:numPr>
       </w:pPr>
       <w:r>
-        <w:t xml:space="preserve">Comments are </w:t>
-      </w:r>
-      <w:proofErr w:type="spellStart"/>
-      <w:r>
-        <w:t>use</w:t>
-      </w:r>
-      <w:proofErr w:type="spellEnd"/>
-      <w:r>
-        <w:t xml:space="preserve"> to add code level documentation, to skip the specific line of code from the execution.</w:t>
+        <w:t>Comments are use to add code level documentation, to skip the specific line of code from the execution.</w:t>
       </w:r>
     </w:p>
     <w:p>
@@ -4319,15 +4186,7 @@
         </w:rPr>
       </w:pPr>
       <w:r>
-        <w:t xml:space="preserve">Variables are </w:t>
-      </w:r>
-      <w:proofErr w:type="spellStart"/>
-      <w:r>
-        <w:t>use</w:t>
-      </w:r>
-      <w:proofErr w:type="spellEnd"/>
-      <w:r>
-        <w:t xml:space="preserve"> to store values/data into a program.</w:t>
+        <w:t>Variables are use to store values/data into a program.</w:t>
       </w:r>
       <w:r>
         <w:rPr>
@@ -4347,15 +4206,7 @@
         </w:numPr>
       </w:pPr>
       <w:r>
-        <w:t xml:space="preserve">Variables are </w:t>
-      </w:r>
-      <w:proofErr w:type="spellStart"/>
-      <w:r>
-        <w:t>use</w:t>
-      </w:r>
-      <w:proofErr w:type="spellEnd"/>
-      <w:r>
-        <w:t xml:space="preserve"> to print the values as an output.</w:t>
+        <w:t>Variables are use to print the values as an output.</w:t>
       </w:r>
     </w:p>
     <w:p>
@@ -4379,15 +4230,7 @@
         </w:numPr>
       </w:pPr>
       <w:r>
-        <w:t xml:space="preserve">Variables are </w:t>
-      </w:r>
-      <w:proofErr w:type="spellStart"/>
-      <w:r>
-        <w:t>use</w:t>
-      </w:r>
-      <w:proofErr w:type="spellEnd"/>
-      <w:r>
-        <w:t xml:space="preserve"> to assign value to another variable</w:t>
+        <w:t>Variables are use to assign value to another variable</w:t>
       </w:r>
     </w:p>
     <w:p>
@@ -4417,21 +4260,12 @@
           <w:bCs/>
         </w:rPr>
       </w:pPr>
-      <w:proofErr w:type="spellStart"/>
-      <w:r>
-        <w:rPr>
-          <w:b/>
-          <w:bCs/>
-        </w:rPr>
-        <w:t>Data_type</w:t>
-      </w:r>
-      <w:proofErr w:type="spellEnd"/>
-      <w:r>
-        <w:rPr>
-          <w:b/>
-          <w:bCs/>
-        </w:rPr>
-        <w:t xml:space="preserve">  identifier;  // Variable declaration</w:t>
+      <w:r>
+        <w:rPr>
+          <w:b/>
+          <w:bCs/>
+        </w:rPr>
+        <w:t>Data_type  identifier;  // Variable declaration</w:t>
       </w:r>
     </w:p>
     <w:p>
@@ -4478,21 +4312,12 @@
           <w:bCs/>
         </w:rPr>
       </w:pPr>
-      <w:proofErr w:type="spellStart"/>
-      <w:r>
-        <w:rPr>
-          <w:b/>
-          <w:bCs/>
-        </w:rPr>
-        <w:t>Data_type</w:t>
-      </w:r>
-      <w:proofErr w:type="spellEnd"/>
-      <w:r>
-        <w:rPr>
-          <w:b/>
-          <w:bCs/>
-        </w:rPr>
-        <w:t xml:space="preserve"> identifier = value;</w:t>
+      <w:r>
+        <w:rPr>
+          <w:b/>
+          <w:bCs/>
+        </w:rPr>
+        <w:t>Data_type identifier = value;</w:t>
       </w:r>
     </w:p>
     <w:p>
@@ -4975,11 +4800,9 @@
             <w:pPr>
               <w:pStyle w:val="NoSpacing"/>
             </w:pPr>
-            <w:proofErr w:type="spellStart"/>
             <w:r>
               <w:t>boolean</w:t>
             </w:r>
-            <w:proofErr w:type="spellEnd"/>
           </w:p>
         </w:tc>
         <w:tc>
@@ -5579,21 +5402,7 @@
         <w:rPr>
           <w:color w:val="00B050"/>
         </w:rPr>
-        <w:t xml:space="preserve">It </w:t>
-      </w:r>
-      <w:proofErr w:type="spellStart"/>
-      <w:r>
-        <w:rPr>
-          <w:color w:val="00B050"/>
-        </w:rPr>
-        <w:t>use</w:t>
-      </w:r>
-      <w:proofErr w:type="spellEnd"/>
-      <w:r>
-        <w:rPr>
-          <w:color w:val="00B050"/>
-        </w:rPr>
-        <w:t xml:space="preserve"> to create a conditional/logical expression (decision making statement)</w:t>
+        <w:t>It use to create a conditional/logical expression (decision making statement)</w:t>
       </w:r>
     </w:p>
     <w:p>
@@ -5664,15 +5473,7 @@
         </w:numPr>
       </w:pPr>
       <w:r>
-        <w:t xml:space="preserve">It can be </w:t>
-      </w:r>
-      <w:proofErr w:type="spellStart"/>
-      <w:r>
-        <w:t>use</w:t>
-      </w:r>
-      <w:proofErr w:type="spellEnd"/>
-      <w:r>
-        <w:t xml:space="preserve"> to perform operation on Bit level.</w:t>
+        <w:t>It can be use to perform operation on Bit level.</w:t>
       </w:r>
     </w:p>
     <w:p>
@@ -6050,7 +5851,7 @@
           <w:noProof/>
         </w:rPr>
         <w:drawing>
-          <wp:inline distT="0" distB="0" distL="0" distR="0" wp14:anchorId="121761AC" wp14:editId="2803A320">
+          <wp:inline distT="0" distB="0" distL="0" distR="0" wp14:anchorId="121761AC" wp14:editId="563C8601">
             <wp:extent cx="3021523" cy="631553"/>
             <wp:effectExtent l="0" t="0" r="7620" b="0"/>
             <wp:docPr id="2051558349" name="Picture 1"/>
@@ -6846,15 +6647,7 @@
         </w:numPr>
       </w:pPr>
       <w:r>
-        <w:t xml:space="preserve">Methods are </w:t>
-      </w:r>
-      <w:proofErr w:type="spellStart"/>
-      <w:r>
-        <w:t>use</w:t>
-      </w:r>
-      <w:proofErr w:type="spellEnd"/>
-      <w:r>
-        <w:t xml:space="preserve"> to write a logical code. this can reuse at multiple locations.</w:t>
+        <w:t>Methods are use to write a logical code. this can reuse at multiple locations.</w:t>
       </w:r>
     </w:p>
     <w:p>
@@ -7181,7 +6974,7 @@
           <w:szCs w:val="32"/>
         </w:rPr>
         <w:drawing>
-          <wp:inline distT="0" distB="0" distL="0" distR="0" wp14:anchorId="04E8946B" wp14:editId="1A5E2023">
+          <wp:inline distT="0" distB="0" distL="0" distR="0" wp14:anchorId="04E8946B" wp14:editId="2E6AE769">
             <wp:extent cx="3735606" cy="2257727"/>
             <wp:effectExtent l="0" t="0" r="0" b="0"/>
             <wp:docPr id="21" name="Picture 21"/>
@@ -7363,7 +7156,7 @@
           <w:noProof/>
         </w:rPr>
         <w:drawing>
-          <wp:inline distT="0" distB="0" distL="0" distR="0" wp14:anchorId="083B43B6" wp14:editId="1F444D81">
+          <wp:inline distT="0" distB="0" distL="0" distR="0" wp14:anchorId="083B43B6" wp14:editId="2AE1AB07">
             <wp:extent cx="5933440" cy="2167890"/>
             <wp:effectExtent l="0" t="0" r="0" b="3810"/>
             <wp:docPr id="1125055842" name="Picture 1"/>
@@ -7675,15 +7468,7 @@
         </w:rPr>
       </w:pPr>
       <w:r>
-        <w:t xml:space="preserve">This class is present inside </w:t>
-      </w:r>
-      <w:proofErr w:type="spellStart"/>
-      <w:r>
-        <w:t>java.util</w:t>
-      </w:r>
-      <w:proofErr w:type="spellEnd"/>
-      <w:r>
-        <w:t xml:space="preserve"> package.</w:t>
+        <w:t>This class is present inside java.util package.</w:t>
       </w:r>
     </w:p>
     <w:p>
@@ -7921,15 +7706,7 @@
         </w:numPr>
       </w:pPr>
       <w:r>
-        <w:t>Right click on the “</w:t>
-      </w:r>
-      <w:proofErr w:type="spellStart"/>
-      <w:r>
-        <w:t>src</w:t>
-      </w:r>
-      <w:proofErr w:type="spellEnd"/>
-      <w:r>
-        <w:t>” folder -&gt; Go To “New” option -&gt; Click on “Class” option</w:t>
+        <w:t>Right click on the “src” folder -&gt; Go To “New” option -&gt; Click on “Class” option</w:t>
       </w:r>
     </w:p>
     <w:p>
@@ -8393,24 +8170,11 @@
         <w:pStyle w:val="Default"/>
         <w:ind w:left="720"/>
       </w:pPr>
-      <w:proofErr w:type="spellStart"/>
-      <w:r>
-        <w:t>ParentClass</w:t>
-      </w:r>
-      <w:proofErr w:type="spellEnd"/>
-      <w:r>
-        <w:t xml:space="preserve"> obj</w:t>
-      </w:r>
-      <w:r>
-        <w:t xml:space="preserve"> = new </w:t>
-      </w:r>
-      <w:proofErr w:type="spellStart"/>
-      <w:r>
-        <w:t>ChildClass</w:t>
-      </w:r>
-      <w:proofErr w:type="spellEnd"/>
-      <w:r>
-        <w:t>();</w:t>
+      <w:r>
+        <w:t>ParentClass obj</w:t>
+      </w:r>
+      <w:r>
+        <w:t xml:space="preserve"> = new ChildClass();</w:t>
       </w:r>
     </w:p>
     <w:p>
@@ -8509,13 +8273,8 @@
         <w:pStyle w:val="Default"/>
         <w:ind w:left="720"/>
       </w:pPr>
-      <w:proofErr w:type="spellStart"/>
-      <w:r>
-        <w:t>toString</w:t>
-      </w:r>
-      <w:proofErr w:type="spellEnd"/>
-      <w:r>
-        <w:t>()</w:t>
+      <w:r>
+        <w:t>toString()</w:t>
       </w:r>
     </w:p>
     <w:p>
@@ -8523,13 +8282,8 @@
         <w:pStyle w:val="Default"/>
         <w:ind w:left="720"/>
       </w:pPr>
-      <w:proofErr w:type="spellStart"/>
-      <w:r>
-        <w:t>hashCode</w:t>
-      </w:r>
-      <w:proofErr w:type="spellEnd"/>
-      <w:r>
-        <w:t>()</w:t>
+      <w:r>
+        <w:t>hashCode()</w:t>
       </w:r>
     </w:p>
     <w:p>
@@ -8537,13 +8291,8 @@
         <w:pStyle w:val="Default"/>
         <w:ind w:left="720"/>
       </w:pPr>
-      <w:proofErr w:type="spellStart"/>
-      <w:r>
-        <w:t>getClass</w:t>
-      </w:r>
-      <w:proofErr w:type="spellEnd"/>
-      <w:r>
-        <w:t>()</w:t>
+      <w:r>
+        <w:t>getClass()</w:t>
       </w:r>
     </w:p>
     <w:p>
@@ -8593,13 +8342,8 @@
         <w:pStyle w:val="Default"/>
         <w:ind w:left="720"/>
       </w:pPr>
-      <w:proofErr w:type="spellStart"/>
-      <w:r>
-        <w:t>notifyAll</w:t>
-      </w:r>
-      <w:proofErr w:type="spellEnd"/>
-      <w:r>
-        <w:t>()</w:t>
+      <w:r>
+        <w:t>notifyAll()</w:t>
       </w:r>
       <w:r>
         <w:t xml:space="preserve"> </w:t>
@@ -9140,15 +8884,7 @@
         </w:numPr>
       </w:pPr>
       <w:r>
-        <w:t xml:space="preserve">Final keyword can be </w:t>
-      </w:r>
-      <w:proofErr w:type="spellStart"/>
-      <w:r>
-        <w:t>use</w:t>
-      </w:r>
-      <w:proofErr w:type="spellEnd"/>
-      <w:r>
-        <w:t xml:space="preserve"> for variable, method or class.</w:t>
+        <w:t>Final keyword can be use for variable, method or class.</w:t>
       </w:r>
     </w:p>
     <w:p>
@@ -9731,37 +9467,15 @@
           <w:szCs w:val="24"/>
         </w:rPr>
       </w:pPr>
-      <w:proofErr w:type="spellStart"/>
-      <w:r>
-        <w:rPr>
-          <w:b/>
-          <w:bCs/>
-          <w:sz w:val="24"/>
-          <w:szCs w:val="24"/>
-        </w:rPr>
-        <w:t>domain.project</w:t>
-      </w:r>
-      <w:proofErr w:type="spellEnd"/>
-      <w:r>
-        <w:rPr>
-          <w:b/>
-          <w:bCs/>
-          <w:sz w:val="24"/>
-          <w:szCs w:val="24"/>
-        </w:rPr>
-        <w:t>/</w:t>
-      </w:r>
-      <w:proofErr w:type="spellStart"/>
-      <w:r>
-        <w:rPr>
-          <w:b/>
-          <w:bCs/>
-          <w:sz w:val="24"/>
-          <w:szCs w:val="24"/>
-        </w:rPr>
-        <w:t>client.module</w:t>
-      </w:r>
-      <w:proofErr w:type="spellEnd"/>
+      <w:r>
+        <w:rPr>
+          <w:b/>
+          <w:bCs/>
+          <w:sz w:val="24"/>
+          <w:szCs w:val="24"/>
+        </w:rPr>
+        <w:t>domain.project/client.module</w:t>
+      </w:r>
     </w:p>
     <w:p>
       <w:pPr>
@@ -9792,17 +9506,8 @@
           <w:sz w:val="24"/>
           <w:szCs w:val="24"/>
         </w:rPr>
-        <w:t xml:space="preserve"> </w:t>
-      </w:r>
-      <w:proofErr w:type="spellStart"/>
-      <w:r>
-        <w:rPr>
-          <w:sz w:val="24"/>
-          <w:szCs w:val="24"/>
-        </w:rPr>
-        <w:t>com.icici.loan</w:t>
-      </w:r>
-      <w:proofErr w:type="spellEnd"/>
+        <w:t xml:space="preserve"> com.icici.loan</w:t>
+      </w:r>
     </w:p>
     <w:p>
       <w:pPr>
@@ -9961,23 +9666,7 @@
           <w:sz w:val="24"/>
           <w:szCs w:val="24"/>
         </w:rPr>
-        <w:t xml:space="preserve">It can be </w:t>
-      </w:r>
-      <w:proofErr w:type="spellStart"/>
-      <w:r>
-        <w:rPr>
-          <w:sz w:val="24"/>
-          <w:szCs w:val="24"/>
-        </w:rPr>
-        <w:t>use</w:t>
-      </w:r>
-      <w:proofErr w:type="spellEnd"/>
-      <w:r>
-        <w:rPr>
-          <w:sz w:val="24"/>
-          <w:szCs w:val="24"/>
-        </w:rPr>
-        <w:t xml:space="preserve"> to import all the classes from the package to access only single class.</w:t>
+        <w:t>It can be use to import all the classes from the package to access only single class.</w:t>
       </w:r>
     </w:p>
     <w:p>
@@ -10076,23 +9765,7 @@
           <w:sz w:val="24"/>
           <w:szCs w:val="24"/>
         </w:rPr>
-        <w:t xml:space="preserve">In all the java files by default </w:t>
-      </w:r>
-      <w:proofErr w:type="spellStart"/>
-      <w:r>
-        <w:rPr>
-          <w:sz w:val="24"/>
-          <w:szCs w:val="24"/>
-        </w:rPr>
-        <w:t>java.lang</w:t>
-      </w:r>
-      <w:proofErr w:type="spellEnd"/>
-      <w:r>
-        <w:rPr>
-          <w:sz w:val="24"/>
-          <w:szCs w:val="24"/>
-        </w:rPr>
-        <w:t xml:space="preserve"> package is imported.</w:t>
+        <w:t>In all the java files by default java.lang package is imported.</w:t>
       </w:r>
     </w:p>
     <w:p>
@@ -11462,23 +11135,7 @@
           <w:sz w:val="24"/>
           <w:szCs w:val="24"/>
         </w:rPr>
-        <w:t xml:space="preserve">Return data type may or </w:t>
-      </w:r>
-      <w:proofErr w:type="spellStart"/>
-      <w:r>
-        <w:rPr>
-          <w:sz w:val="24"/>
-          <w:szCs w:val="24"/>
-        </w:rPr>
-        <w:t>many</w:t>
-      </w:r>
-      <w:proofErr w:type="spellEnd"/>
-      <w:r>
-        <w:rPr>
-          <w:sz w:val="24"/>
-          <w:szCs w:val="24"/>
-        </w:rPr>
-        <w:t xml:space="preserve"> not be same.</w:t>
+        <w:t>Return data type may or many not be same.</w:t>
       </w:r>
     </w:p>
     <w:p>
@@ -11498,23 +11155,7 @@
           <w:sz w:val="24"/>
           <w:szCs w:val="24"/>
         </w:rPr>
-        <w:t xml:space="preserve">Access modifier may or </w:t>
-      </w:r>
-      <w:proofErr w:type="spellStart"/>
-      <w:r>
-        <w:rPr>
-          <w:sz w:val="24"/>
-          <w:szCs w:val="24"/>
-        </w:rPr>
-        <w:t>many</w:t>
-      </w:r>
-      <w:proofErr w:type="spellEnd"/>
-      <w:r>
-        <w:rPr>
-          <w:sz w:val="24"/>
-          <w:szCs w:val="24"/>
-        </w:rPr>
-        <w:t xml:space="preserve"> not be same.</w:t>
+        <w:t>Access modifier may or many not be same.</w:t>
       </w:r>
     </w:p>
     <w:p>
@@ -12527,23 +12168,7 @@
           <w:sz w:val="24"/>
           <w:szCs w:val="24"/>
         </w:rPr>
-        <w:t xml:space="preserve">Using Interface you can achieve 100% abstraction (till </w:t>
-      </w:r>
-      <w:proofErr w:type="spellStart"/>
-      <w:r>
-        <w:rPr>
-          <w:sz w:val="24"/>
-          <w:szCs w:val="24"/>
-        </w:rPr>
-        <w:t>Jdk</w:t>
-      </w:r>
-      <w:proofErr w:type="spellEnd"/>
-      <w:r>
-        <w:rPr>
-          <w:sz w:val="24"/>
-          <w:szCs w:val="24"/>
-        </w:rPr>
-        <w:t xml:space="preserve"> 1.7).</w:t>
+        <w:t>Using Interface you can achieve 100% abstraction (till Jdk 1.7).</w:t>
       </w:r>
     </w:p>
     <w:p>
@@ -13389,13 +13014,8 @@
             <w:pPr>
               <w:pStyle w:val="Default"/>
             </w:pPr>
-            <w:proofErr w:type="spellStart"/>
             <w:r>
-              <w:t>currentThread</w:t>
-            </w:r>
-            <w:proofErr w:type="spellEnd"/>
-            <w:r>
-              <w:t>()</w:t>
+              <w:t>currentThread()</w:t>
             </w:r>
           </w:p>
         </w:tc>
@@ -13489,26 +13109,16 @@
             <w:pPr>
               <w:pStyle w:val="Default"/>
             </w:pPr>
-            <w:proofErr w:type="spellStart"/>
             <w:r>
-              <w:t>setName</w:t>
-            </w:r>
-            <w:proofErr w:type="spellEnd"/>
-            <w:r>
-              <w:t>(“String”)</w:t>
+              <w:t>setName(“String”)</w:t>
             </w:r>
           </w:p>
           <w:p>
             <w:pPr>
               <w:pStyle w:val="Default"/>
             </w:pPr>
-            <w:proofErr w:type="spellStart"/>
             <w:r>
-              <w:t>getName</w:t>
-            </w:r>
-            <w:proofErr w:type="spellEnd"/>
-            <w:r>
-              <w:t>()</w:t>
+              <w:t>getName()</w:t>
             </w:r>
           </w:p>
         </w:tc>
@@ -13535,26 +13145,16 @@
             <w:pPr>
               <w:pStyle w:val="Default"/>
             </w:pPr>
-            <w:proofErr w:type="spellStart"/>
             <w:r>
-              <w:t>setPriority</w:t>
-            </w:r>
-            <w:proofErr w:type="spellEnd"/>
-            <w:r>
-              <w:t>(int)</w:t>
+              <w:t>setPriority(int)</w:t>
             </w:r>
           </w:p>
           <w:p>
             <w:pPr>
               <w:pStyle w:val="Default"/>
             </w:pPr>
-            <w:proofErr w:type="spellStart"/>
             <w:r>
-              <w:t>getPriority</w:t>
-            </w:r>
-            <w:proofErr w:type="spellEnd"/>
-            <w:r>
-              <w:t>()</w:t>
+              <w:t>getPriority()</w:t>
             </w:r>
           </w:p>
         </w:tc>
@@ -13625,13 +13225,8 @@
             <w:r>
               <w:t xml:space="preserve">checked </w:t>
             </w:r>
-            <w:proofErr w:type="spellStart"/>
             <w:r>
-              <w:t>InterruptedException</w:t>
-            </w:r>
-            <w:proofErr w:type="spellEnd"/>
-            <w:r>
-              <w:t xml:space="preserve"> which has to handle. </w:t>
+              <w:t xml:space="preserve">InterruptedException which has to handle. </w:t>
             </w:r>
           </w:p>
         </w:tc>
@@ -13654,13 +13249,7 @@
               <w:pStyle w:val="Default"/>
             </w:pPr>
             <w:r>
-              <w:t>join(</w:t>
-            </w:r>
-            <w:r>
-              <w:t>long</w:t>
-            </w:r>
-            <w:r>
-              <w:t>)</w:t>
+              <w:t>join(long)</w:t>
             </w:r>
           </w:p>
           <w:p>
@@ -13668,13 +13257,7 @@
               <w:pStyle w:val="Default"/>
             </w:pPr>
             <w:r>
-              <w:t>join(</w:t>
-            </w:r>
-            <w:r>
-              <w:t>long, int</w:t>
-            </w:r>
-            <w:r>
-              <w:t>)</w:t>
+              <w:t>join(long, int)</w:t>
             </w:r>
           </w:p>
         </w:tc>
@@ -13687,18 +13270,97 @@
               <w:pStyle w:val="Default"/>
             </w:pPr>
             <w:r>
-              <w:t>This is non static method, using this method you can pause the execution of currently executed thread for the another thread completion or till the given time expire</w:t>
+              <w:t>This is non static method, using this method you can pause the execution of currently executed thread for the another thread completion or till the given time expire.  It throws the checked InterruptedException which has to handle.</w:t>
+            </w:r>
+          </w:p>
+        </w:tc>
+      </w:tr>
+      <w:tr>
+        <w:tc>
+          <w:tcPr>
+            <w:tcW w:w="1885" w:type="dxa"/>
+          </w:tcPr>
+          <w:p>
+            <w:pPr>
+              <w:pStyle w:val="Default"/>
+            </w:pPr>
+            <w:r>
+              <w:lastRenderedPageBreak/>
+              <w:t>wait()</w:t>
+            </w:r>
+          </w:p>
+          <w:p>
+            <w:pPr>
+              <w:pStyle w:val="Default"/>
+            </w:pPr>
+            <w:r>
+              <w:t>wait(long)</w:t>
+            </w:r>
+          </w:p>
+          <w:p>
+            <w:pPr>
+              <w:pStyle w:val="Default"/>
+            </w:pPr>
+            <w:r>
+              <w:t>wait(long, int)</w:t>
+            </w:r>
+          </w:p>
+        </w:tc>
+        <w:tc>
+          <w:tcPr>
+            <w:tcW w:w="7465" w:type="dxa"/>
+          </w:tcPr>
+          <w:p>
+            <w:pPr>
+              <w:pStyle w:val="Default"/>
+            </w:pPr>
+            <w:r>
+              <w:t xml:space="preserve">This method is present inside object class. </w:t>
             </w:r>
             <w:r>
-              <w:t xml:space="preserve">.  It throws the checked </w:t>
+              <w:t>Using this method current thread release the lock and send the current thread into pause state. The thread will remain inside pause state till the time expire or some other thread call notify or notifyAll. This method has to call from a synchronized only</w:t>
             </w:r>
-            <w:proofErr w:type="spellStart"/>
             <w:r>
-              <w:t>InterruptedException</w:t>
+              <w:t>.  It throws the checked InterruptedException which has to handle.</w:t>
             </w:r>
-            <w:proofErr w:type="spellEnd"/>
+          </w:p>
+        </w:tc>
+      </w:tr>
+      <w:tr>
+        <w:tc>
+          <w:tcPr>
+            <w:tcW w:w="1885" w:type="dxa"/>
+          </w:tcPr>
+          <w:p>
+            <w:pPr>
+              <w:pStyle w:val="Default"/>
+            </w:pPr>
             <w:r>
-              <w:t xml:space="preserve"> which has to handle.</w:t>
+              <w:t>notify()</w:t>
+            </w:r>
+          </w:p>
+          <w:p>
+            <w:pPr>
+              <w:pStyle w:val="Default"/>
+            </w:pPr>
+            <w:r>
+              <w:t>notifyAll()</w:t>
+            </w:r>
+          </w:p>
+        </w:tc>
+        <w:tc>
+          <w:tcPr>
+            <w:tcW w:w="7465" w:type="dxa"/>
+          </w:tcPr>
+          <w:p>
+            <w:pPr>
+              <w:pStyle w:val="Default"/>
+            </w:pPr>
+            <w:r>
+              <w:t xml:space="preserve">This method is present inside object class. </w:t>
+            </w:r>
+            <w:r>
+              <w:t>This method is use to send a notification for one or all the waiting thread.</w:t>
             </w:r>
           </w:p>
         </w:tc>
@@ -13727,25 +13389,11 @@
         </w:rPr>
       </w:pPr>
       <w:r>
-        <w:br w:type="page"/>
-      </w:r>
-    </w:p>
-    <w:p>
-      <w:pPr>
-        <w:pStyle w:val="NoSpacing"/>
-        <w:rPr>
-          <w:b/>
-          <w:bCs/>
-          <w:u w:val="single"/>
-        </w:rPr>
-      </w:pPr>
-      <w:r>
-        <w:rPr>
-          <w:b/>
-          <w:bCs/>
-          <w:u w:val="single"/>
-        </w:rPr>
-        <w:lastRenderedPageBreak/>
+        <w:rPr>
+          <w:b/>
+          <w:bCs/>
+          <w:u w:val="single"/>
+        </w:rPr>
         <w:t>Thread Life Cycle</w:t>
       </w:r>
     </w:p>
@@ -13902,19 +13550,21 @@
           <w:u w:val="single"/>
         </w:rPr>
       </w:pPr>
+    </w:p>
+    <w:p>
       <w:r>
         <w:rPr>
           <w:noProof/>
           <w:color w:val="000000" w:themeColor="text1"/>
         </w:rPr>
         <w:drawing>
-          <wp:anchor distT="0" distB="0" distL="114300" distR="114300" simplePos="0" relativeHeight="251659264" behindDoc="0" locked="0" layoutInCell="1" allowOverlap="1" wp14:anchorId="47F47495" wp14:editId="47A4FB2A">
+          <wp:anchor distT="0" distB="0" distL="114300" distR="114300" simplePos="0" relativeHeight="251659264" behindDoc="0" locked="0" layoutInCell="1" allowOverlap="1" wp14:anchorId="47F47495" wp14:editId="2A0F559A">
             <wp:simplePos x="0" y="0"/>
             <wp:positionH relativeFrom="column">
-              <wp:posOffset>0</wp:posOffset>
+              <wp:posOffset>99060</wp:posOffset>
             </wp:positionH>
             <wp:positionV relativeFrom="paragraph">
-              <wp:posOffset>169545</wp:posOffset>
+              <wp:posOffset>78740</wp:posOffset>
             </wp:positionV>
             <wp:extent cx="4391876" cy="1671353"/>
             <wp:effectExtent l="0" t="0" r="8890" b="5080"/>
@@ -13968,11 +13618,120 @@
     <w:p/>
     <w:p/>
     <w:p/>
-    <w:p/>
-    <w:p>
-      <w:pPr>
-        <w:pStyle w:val="Default"/>
-      </w:pPr>
+    <w:p>
+      <w:pPr>
+        <w:pStyle w:val="Default"/>
+      </w:pPr>
+    </w:p>
+    <w:p>
+      <w:pPr>
+        <w:pStyle w:val="Default"/>
+      </w:pPr>
+    </w:p>
+    <w:p>
+      <w:pPr>
+        <w:pStyle w:val="Default"/>
+      </w:pPr>
+    </w:p>
+    <w:p>
+      <w:pPr>
+        <w:pStyle w:val="Default"/>
+      </w:pPr>
+    </w:p>
+    <w:p>
+      <w:pPr>
+        <w:pStyle w:val="Default"/>
+      </w:pPr>
+    </w:p>
+    <w:p>
+      <w:pPr>
+        <w:pStyle w:val="Default"/>
+        <w:rPr>
+          <w:b/>
+          <w:bCs/>
+          <w:u w:val="single"/>
+        </w:rPr>
+      </w:pPr>
+      <w:r>
+        <w:rPr>
+          <w:b/>
+          <w:bCs/>
+          <w:u w:val="single"/>
+        </w:rPr>
+        <w:t>Synchronization</w:t>
+      </w:r>
+    </w:p>
+    <w:p>
+      <w:pPr>
+        <w:pStyle w:val="Default"/>
+        <w:numPr>
+          <w:ilvl w:val="0"/>
+          <w:numId w:val="48"/>
+        </w:numPr>
+      </w:pPr>
+      <w:r>
+        <w:t>Synchronization is a process in which one thread acquire a lock on the share resources till the time it completes the execution, the lock will be release once the execution completed by thread.</w:t>
+      </w:r>
+    </w:p>
+    <w:p>
+      <w:pPr>
+        <w:pStyle w:val="Default"/>
+        <w:numPr>
+          <w:ilvl w:val="0"/>
+          <w:numId w:val="48"/>
+        </w:numPr>
+      </w:pPr>
+      <w:r>
+        <w:t>The acquiring and releasing of the lock on share resource will happen internally by java using synchronized keyword.</w:t>
+      </w:r>
+    </w:p>
+    <w:p>
+      <w:pPr>
+        <w:pStyle w:val="Default"/>
+        <w:numPr>
+          <w:ilvl w:val="0"/>
+          <w:numId w:val="48"/>
+        </w:numPr>
+      </w:pPr>
+      <w:r>
+        <w:t>You can resolve the data consistency issue using synchronization.</w:t>
+      </w:r>
+    </w:p>
+    <w:p>
+      <w:pPr>
+        <w:pStyle w:val="Default"/>
+        <w:numPr>
+          <w:ilvl w:val="0"/>
+          <w:numId w:val="48"/>
+        </w:numPr>
+      </w:pPr>
+      <w:r>
+        <w:t>Synchronization can be implemented by 2 ways</w:t>
+      </w:r>
+    </w:p>
+    <w:p>
+      <w:pPr>
+        <w:pStyle w:val="Default"/>
+        <w:numPr>
+          <w:ilvl w:val="1"/>
+          <w:numId w:val="48"/>
+        </w:numPr>
+      </w:pPr>
+      <w:r>
+        <w:t>By creating synchronization method.</w:t>
+      </w:r>
+    </w:p>
+    <w:p>
+      <w:pPr>
+        <w:pStyle w:val="Default"/>
+        <w:numPr>
+          <w:ilvl w:val="1"/>
+          <w:numId w:val="48"/>
+        </w:numPr>
+      </w:pPr>
+      <w:r>
+        <w:t>Using synchronization block.</w:t>
+      </w:r>
     </w:p>
     <w:sectPr>
       <w:pgSz w:w="12240" w:h="15840"/>
@@ -16572,6 +16331,95 @@
     </w:lvl>
   </w:abstractNum>
   <w:abstractNum w:abstractNumId="29" w15:restartNumberingAfterBreak="0">
+    <w:nsid w:val="5A506D2D"/>
+    <w:multiLevelType w:val="hybridMultilevel"/>
+    <w:tmpl w:val="16CE49F2"/>
+    <w:lvl w:ilvl="0" w:tplc="0409000F">
+      <w:start w:val="1"/>
+      <w:numFmt w:val="decimal"/>
+      <w:lvlText w:val="%1."/>
+      <w:lvlJc w:val="left"/>
+      <w:pPr>
+        <w:ind w:left="720" w:hanging="360"/>
+      </w:pPr>
+      <w:rPr>
+        <w:rFonts w:hint="default"/>
+      </w:rPr>
+    </w:lvl>
+    <w:lvl w:ilvl="1" w:tplc="04090019">
+      <w:start w:val="1"/>
+      <w:numFmt w:val="lowerLetter"/>
+      <w:lvlText w:val="%2."/>
+      <w:lvlJc w:val="left"/>
+      <w:pPr>
+        <w:ind w:left="1440" w:hanging="360"/>
+      </w:pPr>
+    </w:lvl>
+    <w:lvl w:ilvl="2" w:tplc="0409001B" w:tentative="1">
+      <w:start w:val="1"/>
+      <w:numFmt w:val="lowerRoman"/>
+      <w:lvlText w:val="%3."/>
+      <w:lvlJc w:val="right"/>
+      <w:pPr>
+        <w:ind w:left="2160" w:hanging="180"/>
+      </w:pPr>
+    </w:lvl>
+    <w:lvl w:ilvl="3" w:tplc="0409000F" w:tentative="1">
+      <w:start w:val="1"/>
+      <w:numFmt w:val="decimal"/>
+      <w:lvlText w:val="%4."/>
+      <w:lvlJc w:val="left"/>
+      <w:pPr>
+        <w:ind w:left="2880" w:hanging="360"/>
+      </w:pPr>
+    </w:lvl>
+    <w:lvl w:ilvl="4" w:tplc="04090019" w:tentative="1">
+      <w:start w:val="1"/>
+      <w:numFmt w:val="lowerLetter"/>
+      <w:lvlText w:val="%5."/>
+      <w:lvlJc w:val="left"/>
+      <w:pPr>
+        <w:ind w:left="3600" w:hanging="360"/>
+      </w:pPr>
+    </w:lvl>
+    <w:lvl w:ilvl="5" w:tplc="0409001B" w:tentative="1">
+      <w:start w:val="1"/>
+      <w:numFmt w:val="lowerRoman"/>
+      <w:lvlText w:val="%6."/>
+      <w:lvlJc w:val="right"/>
+      <w:pPr>
+        <w:ind w:left="4320" w:hanging="180"/>
+      </w:pPr>
+    </w:lvl>
+    <w:lvl w:ilvl="6" w:tplc="0409000F" w:tentative="1">
+      <w:start w:val="1"/>
+      <w:numFmt w:val="decimal"/>
+      <w:lvlText w:val="%7."/>
+      <w:lvlJc w:val="left"/>
+      <w:pPr>
+        <w:ind w:left="5040" w:hanging="360"/>
+      </w:pPr>
+    </w:lvl>
+    <w:lvl w:ilvl="7" w:tplc="04090019" w:tentative="1">
+      <w:start w:val="1"/>
+      <w:numFmt w:val="lowerLetter"/>
+      <w:lvlText w:val="%8."/>
+      <w:lvlJc w:val="left"/>
+      <w:pPr>
+        <w:ind w:left="5760" w:hanging="360"/>
+      </w:pPr>
+    </w:lvl>
+    <w:lvl w:ilvl="8" w:tplc="0409001B" w:tentative="1">
+      <w:start w:val="1"/>
+      <w:numFmt w:val="lowerRoman"/>
+      <w:lvlText w:val="%9."/>
+      <w:lvlJc w:val="right"/>
+      <w:pPr>
+        <w:ind w:left="6480" w:hanging="180"/>
+      </w:pPr>
+    </w:lvl>
+  </w:abstractNum>
+  <w:abstractNum w:abstractNumId="30" w15:restartNumberingAfterBreak="0">
     <w:nsid w:val="5D611C2B"/>
     <w:multiLevelType w:val="hybridMultilevel"/>
     <w:tmpl w:val="69D68CA4"/>
@@ -16660,7 +16508,7 @@
       </w:pPr>
     </w:lvl>
   </w:abstractNum>
-  <w:abstractNum w:abstractNumId="30" w15:restartNumberingAfterBreak="0">
+  <w:abstractNum w:abstractNumId="31" w15:restartNumberingAfterBreak="0">
     <w:nsid w:val="5F1212A4"/>
     <w:multiLevelType w:val="hybridMultilevel"/>
     <w:tmpl w:val="FFAE4D48"/>
@@ -16749,7 +16597,7 @@
       </w:pPr>
     </w:lvl>
   </w:abstractNum>
-  <w:abstractNum w:abstractNumId="31" w15:restartNumberingAfterBreak="0">
+  <w:abstractNum w:abstractNumId="32" w15:restartNumberingAfterBreak="0">
     <w:nsid w:val="61263C45"/>
     <w:multiLevelType w:val="hybridMultilevel"/>
     <w:tmpl w:val="261EB364"/>
@@ -16838,7 +16686,7 @@
       </w:pPr>
     </w:lvl>
   </w:abstractNum>
-  <w:abstractNum w:abstractNumId="32" w15:restartNumberingAfterBreak="0">
+  <w:abstractNum w:abstractNumId="33" w15:restartNumberingAfterBreak="0">
     <w:nsid w:val="61862315"/>
     <w:multiLevelType w:val="hybridMultilevel"/>
     <w:tmpl w:val="B798AF72"/>
@@ -16929,7 +16777,7 @@
       </w:pPr>
     </w:lvl>
   </w:abstractNum>
-  <w:abstractNum w:abstractNumId="33" w15:restartNumberingAfterBreak="0">
+  <w:abstractNum w:abstractNumId="34" w15:restartNumberingAfterBreak="0">
     <w:nsid w:val="61E44141"/>
     <w:multiLevelType w:val="hybridMultilevel"/>
     <w:tmpl w:val="7C66E1A2"/>
@@ -17018,7 +16866,7 @@
       </w:pPr>
     </w:lvl>
   </w:abstractNum>
-  <w:abstractNum w:abstractNumId="34" w15:restartNumberingAfterBreak="0">
+  <w:abstractNum w:abstractNumId="35" w15:restartNumberingAfterBreak="0">
     <w:nsid w:val="627B53B8"/>
     <w:multiLevelType w:val="hybridMultilevel"/>
     <w:tmpl w:val="F1969648"/>
@@ -17108,7 +16956,7 @@
       </w:pPr>
     </w:lvl>
   </w:abstractNum>
-  <w:abstractNum w:abstractNumId="35" w15:restartNumberingAfterBreak="0">
+  <w:abstractNum w:abstractNumId="36" w15:restartNumberingAfterBreak="0">
     <w:nsid w:val="64E169AA"/>
     <w:multiLevelType w:val="hybridMultilevel"/>
     <w:tmpl w:val="F3F80696"/>
@@ -17197,7 +17045,7 @@
       </w:pPr>
     </w:lvl>
   </w:abstractNum>
-  <w:abstractNum w:abstractNumId="36" w15:restartNumberingAfterBreak="0">
+  <w:abstractNum w:abstractNumId="37" w15:restartNumberingAfterBreak="0">
     <w:nsid w:val="66690C54"/>
     <w:multiLevelType w:val="hybridMultilevel"/>
     <w:tmpl w:val="B730497A"/>
@@ -17286,7 +17134,7 @@
       </w:pPr>
     </w:lvl>
   </w:abstractNum>
-  <w:abstractNum w:abstractNumId="37" w15:restartNumberingAfterBreak="0">
+  <w:abstractNum w:abstractNumId="38" w15:restartNumberingAfterBreak="0">
     <w:nsid w:val="67172445"/>
     <w:multiLevelType w:val="hybridMultilevel"/>
     <w:tmpl w:val="ABA204EE"/>
@@ -17377,7 +17225,7 @@
       </w:pPr>
     </w:lvl>
   </w:abstractNum>
-  <w:abstractNum w:abstractNumId="38" w15:restartNumberingAfterBreak="0">
+  <w:abstractNum w:abstractNumId="39" w15:restartNumberingAfterBreak="0">
     <w:nsid w:val="69A22B53"/>
     <w:multiLevelType w:val="hybridMultilevel"/>
     <w:tmpl w:val="601C728E"/>
@@ -17466,7 +17314,7 @@
       </w:pPr>
     </w:lvl>
   </w:abstractNum>
-  <w:abstractNum w:abstractNumId="39" w15:restartNumberingAfterBreak="0">
+  <w:abstractNum w:abstractNumId="40" w15:restartNumberingAfterBreak="0">
     <w:nsid w:val="6B5C7337"/>
     <w:multiLevelType w:val="hybridMultilevel"/>
     <w:tmpl w:val="ECA62F32"/>
@@ -17555,7 +17403,7 @@
       </w:pPr>
     </w:lvl>
   </w:abstractNum>
-  <w:abstractNum w:abstractNumId="40" w15:restartNumberingAfterBreak="0">
+  <w:abstractNum w:abstractNumId="41" w15:restartNumberingAfterBreak="0">
     <w:nsid w:val="737A6ABA"/>
     <w:multiLevelType w:val="hybridMultilevel"/>
     <w:tmpl w:val="2CCA9392"/>
@@ -17645,7 +17493,7 @@
       </w:pPr>
     </w:lvl>
   </w:abstractNum>
-  <w:abstractNum w:abstractNumId="41" w15:restartNumberingAfterBreak="0">
+  <w:abstractNum w:abstractNumId="42" w15:restartNumberingAfterBreak="0">
     <w:nsid w:val="790D388B"/>
     <w:multiLevelType w:val="hybridMultilevel"/>
     <w:tmpl w:val="124441B6"/>
@@ -17736,7 +17584,7 @@
       </w:pPr>
     </w:lvl>
   </w:abstractNum>
-  <w:abstractNum w:abstractNumId="42" w15:restartNumberingAfterBreak="0">
+  <w:abstractNum w:abstractNumId="43" w15:restartNumberingAfterBreak="0">
     <w:nsid w:val="7B832BBC"/>
     <w:multiLevelType w:val="hybridMultilevel"/>
     <w:tmpl w:val="6E1E0C2E"/>
@@ -17827,7 +17675,7 @@
       </w:pPr>
     </w:lvl>
   </w:abstractNum>
-  <w:abstractNum w:abstractNumId="43" w15:restartNumberingAfterBreak="0">
+  <w:abstractNum w:abstractNumId="44" w15:restartNumberingAfterBreak="0">
     <w:nsid w:val="7C06431F"/>
     <w:multiLevelType w:val="hybridMultilevel"/>
     <w:tmpl w:val="CC1CFBFE"/>
@@ -17916,7 +17764,7 @@
       </w:pPr>
     </w:lvl>
   </w:abstractNum>
-  <w:abstractNum w:abstractNumId="44" w15:restartNumberingAfterBreak="0">
+  <w:abstractNum w:abstractNumId="45" w15:restartNumberingAfterBreak="0">
     <w:nsid w:val="7CE77B26"/>
     <w:multiLevelType w:val="hybridMultilevel"/>
     <w:tmpl w:val="4A924010"/>
@@ -18005,7 +17853,7 @@
       </w:pPr>
     </w:lvl>
   </w:abstractNum>
-  <w:abstractNum w:abstractNumId="45" w15:restartNumberingAfterBreak="0">
+  <w:abstractNum w:abstractNumId="46" w15:restartNumberingAfterBreak="0">
     <w:nsid w:val="7D8F3CA1"/>
     <w:multiLevelType w:val="hybridMultilevel"/>
     <w:tmpl w:val="4266CDDA"/>
@@ -18094,7 +17942,7 @@
       </w:pPr>
     </w:lvl>
   </w:abstractNum>
-  <w:abstractNum w:abstractNumId="46" w15:restartNumberingAfterBreak="0">
+  <w:abstractNum w:abstractNumId="47" w15:restartNumberingAfterBreak="0">
     <w:nsid w:val="7F441D54"/>
     <w:multiLevelType w:val="hybridMultilevel"/>
     <w:tmpl w:val="4C00EDD8"/>
@@ -18194,7 +18042,7 @@
     <w:abstractNumId w:val="13"/>
   </w:num>
   <w:num w:numId="4" w16cid:durableId="770323620">
-    <w:abstractNumId w:val="44"/>
+    <w:abstractNumId w:val="45"/>
   </w:num>
   <w:num w:numId="5" w16cid:durableId="775097549">
     <w:abstractNumId w:val="9"/>
@@ -18227,7 +18075,7 @@
     </w:lvlOverride>
   </w:num>
   <w:num w:numId="6" w16cid:durableId="2059743899">
-    <w:abstractNumId w:val="39"/>
+    <w:abstractNumId w:val="40"/>
     <w:lvlOverride w:ilvl="0">
       <w:startOverride w:val="1"/>
     </w:lvlOverride>
@@ -18377,10 +18225,10 @@
     </w:lvlOverride>
   </w:num>
   <w:num w:numId="11" w16cid:durableId="1907449482">
-    <w:abstractNumId w:val="42"/>
+    <w:abstractNumId w:val="43"/>
   </w:num>
   <w:num w:numId="12" w16cid:durableId="341324541">
-    <w:abstractNumId w:val="36"/>
+    <w:abstractNumId w:val="37"/>
   </w:num>
   <w:num w:numId="13" w16cid:durableId="1174688230">
     <w:abstractNumId w:val="19"/>
@@ -18389,10 +18237,10 @@
     <w:abstractNumId w:val="15"/>
   </w:num>
   <w:num w:numId="15" w16cid:durableId="1539393764">
-    <w:abstractNumId w:val="45"/>
+    <w:abstractNumId w:val="46"/>
   </w:num>
   <w:num w:numId="16" w16cid:durableId="437335301">
-    <w:abstractNumId w:val="34"/>
+    <w:abstractNumId w:val="35"/>
   </w:num>
   <w:num w:numId="17" w16cid:durableId="399333623">
     <w:abstractNumId w:val="28"/>
@@ -18476,7 +18324,7 @@
     </w:lvlOverride>
   </w:num>
   <w:num w:numId="26" w16cid:durableId="1090080459">
-    <w:abstractNumId w:val="31"/>
+    <w:abstractNumId w:val="32"/>
   </w:num>
   <w:num w:numId="27" w16cid:durableId="96414971">
     <w:abstractNumId w:val="21"/>
@@ -18491,43 +18339,43 @@
     <w:abstractNumId w:val="23"/>
   </w:num>
   <w:num w:numId="31" w16cid:durableId="1516966183">
-    <w:abstractNumId w:val="29"/>
+    <w:abstractNumId w:val="30"/>
   </w:num>
   <w:num w:numId="32" w16cid:durableId="413358001">
     <w:abstractNumId w:val="1"/>
   </w:num>
   <w:num w:numId="33" w16cid:durableId="1728185261">
+    <w:abstractNumId w:val="39"/>
+  </w:num>
+  <w:num w:numId="34" w16cid:durableId="546721426">
+    <w:abstractNumId w:val="44"/>
+  </w:num>
+  <w:num w:numId="35" w16cid:durableId="510684620">
+    <w:abstractNumId w:val="36"/>
+  </w:num>
+  <w:num w:numId="36" w16cid:durableId="1533031374">
+    <w:abstractNumId w:val="47"/>
+  </w:num>
+  <w:num w:numId="37" w16cid:durableId="799494659">
+    <w:abstractNumId w:val="31"/>
+  </w:num>
+  <w:num w:numId="38" w16cid:durableId="302470120">
     <w:abstractNumId w:val="38"/>
   </w:num>
-  <w:num w:numId="34" w16cid:durableId="546721426">
-    <w:abstractNumId w:val="43"/>
-  </w:num>
-  <w:num w:numId="35" w16cid:durableId="510684620">
-    <w:abstractNumId w:val="35"/>
-  </w:num>
-  <w:num w:numId="36" w16cid:durableId="1533031374">
-    <w:abstractNumId w:val="46"/>
-  </w:num>
-  <w:num w:numId="37" w16cid:durableId="799494659">
-    <w:abstractNumId w:val="30"/>
-  </w:num>
-  <w:num w:numId="38" w16cid:durableId="302470120">
-    <w:abstractNumId w:val="37"/>
-  </w:num>
   <w:num w:numId="39" w16cid:durableId="617493311">
-    <w:abstractNumId w:val="41"/>
+    <w:abstractNumId w:val="42"/>
   </w:num>
   <w:num w:numId="40" w16cid:durableId="602498345">
     <w:abstractNumId w:val="14"/>
   </w:num>
   <w:num w:numId="41" w16cid:durableId="2125923180">
-    <w:abstractNumId w:val="33"/>
+    <w:abstractNumId w:val="34"/>
   </w:num>
   <w:num w:numId="42" w16cid:durableId="1677028356">
     <w:abstractNumId w:val="26"/>
   </w:num>
   <w:num w:numId="43" w16cid:durableId="518154362">
-    <w:abstractNumId w:val="40"/>
+    <w:abstractNumId w:val="41"/>
   </w:num>
   <w:num w:numId="44" w16cid:durableId="1249533461">
     <w:abstractNumId w:val="17"/>
@@ -18539,7 +18387,10 @@
     <w:abstractNumId w:val="6"/>
   </w:num>
   <w:num w:numId="47" w16cid:durableId="65735663">
-    <w:abstractNumId w:val="32"/>
+    <w:abstractNumId w:val="33"/>
+  </w:num>
+  <w:num w:numId="48" w16cid:durableId="399983490">
+    <w:abstractNumId w:val="29"/>
   </w:num>
   <w:numIdMacAtCleanup w:val="16"/>
 </w:numbering>

</xml_diff>